<commit_message>
Practica de SQL en MySQL
</commit_message>
<xml_diff>
--- a/Platzi/Bases de datos (iniciaciación al backend)/Material de repaso/1. Introducción y teoria/Conceptos iniciales sobre las bases de datos relacionales.docx
+++ b/Platzi/Bases de datos (iniciaciación al backend)/Material de repaso/1. Introducción y teoria/Conceptos iniciales sobre las bases de datos relacionales.docx
@@ -100,7 +100,7 @@
         </w:rPr>
         <w:drawing>
           <wp:inline distT="0" distB="0" distL="0" distR="0">
-            <wp:extent cx="5735320" cy="6064250"/>
+            <wp:extent cx="5735955" cy="6064885"/>
             <wp:effectExtent l="0" t="0" r="0" b="0"/>
             <wp:docPr id="9" name="Imagen 1"/>
             <wp:cNvGraphicFramePr>
@@ -110,7 +110,7 @@
               <a:graphicData uri="http://schemas.openxmlformats.org/drawingml/2006/picture">
                 <pic:pic xmlns:pic="http://schemas.openxmlformats.org/drawingml/2006/picture">
                   <pic:nvPicPr>
-                    <pic:cNvPr id="1" name="Picture 1" descr="/Users/robertovelasquezdean/Library/Group Containers/L48J367XN4.com.infraware.PolarisOffice/EngineTemp/728/fImage162520106679.png"/>
+                    <pic:cNvPr id="1" name="Picture 1" descr="/Users/robertovelasquezdean/Library/Group Containers/L48J367XN4.com.infraware.PolarisOffice/EngineTemp/871/fImage162520106679.png"/>
                     <pic:cNvPicPr>
                       <a:picLocks noChangeAspect="1" noChangeArrowheads="1"/>
                     </pic:cNvPicPr>
@@ -130,7 +130,7 @@
                   <pic:spPr>
                     <a:xfrm>
                       <a:off x="0" y="0"/>
-                      <a:ext cx="5735955" cy="6064885"/>
+                      <a:ext cx="5736590" cy="6065520"/>
                     </a:xfrm>
                     <a:prstGeom prst="rect"/>
                     <a:ln cap="flat"/>
@@ -168,7 +168,7 @@
         </w:rPr>
         <w:drawing>
           <wp:inline distT="0" distB="0" distL="0" distR="0">
-            <wp:extent cx="5735320" cy="5248275"/>
+            <wp:extent cx="5735955" cy="5248910"/>
             <wp:effectExtent l="0" t="0" r="0" b="0"/>
             <wp:docPr id="10" name="Imagen 2"/>
             <wp:cNvGraphicFramePr>
@@ -178,7 +178,7 @@
               <a:graphicData uri="http://schemas.openxmlformats.org/drawingml/2006/picture">
                 <pic:pic xmlns:pic="http://schemas.openxmlformats.org/drawingml/2006/picture">
                   <pic:nvPicPr>
-                    <pic:cNvPr id="2" name="Picture 2" descr="/Users/robertovelasquezdean/Library/Group Containers/L48J367XN4.com.infraware.PolarisOffice/EngineTemp/728/fImage150516119568.png"/>
+                    <pic:cNvPr id="2" name="Picture 2" descr="/Users/robertovelasquezdean/Library/Group Containers/L48J367XN4.com.infraware.PolarisOffice/EngineTemp/871/fImage150516119568.png"/>
                     <pic:cNvPicPr>
                       <a:picLocks noChangeAspect="1" noChangeArrowheads="1"/>
                     </pic:cNvPicPr>
@@ -198,7 +198,7 @@
                   <pic:spPr>
                     <a:xfrm>
                       <a:off x="0" y="0"/>
-                      <a:ext cx="5735955" cy="5248910"/>
+                      <a:ext cx="5736590" cy="5249545"/>
                     </a:xfrm>
                     <a:prstGeom prst="rect"/>
                     <a:ln cap="flat"/>
@@ -257,7 +257,7 @@
         </w:rPr>
         <w:drawing>
           <wp:inline distT="0" distB="0" distL="0" distR="0">
-            <wp:extent cx="5735320" cy="4523105"/>
+            <wp:extent cx="5735955" cy="4523740"/>
             <wp:effectExtent l="0" t="0" r="0" b="0"/>
             <wp:docPr id="11" name="Imagen 3"/>
             <wp:cNvGraphicFramePr>
@@ -267,7 +267,7 @@
               <a:graphicData uri="http://schemas.openxmlformats.org/drawingml/2006/picture">
                 <pic:pic xmlns:pic="http://schemas.openxmlformats.org/drawingml/2006/picture">
                   <pic:nvPicPr>
-                    <pic:cNvPr id="3" name="Picture 3" descr="/Users/robertovelasquezdean/Library/Group Containers/L48J367XN4.com.infraware.PolarisOffice/EngineTemp/728/fImage13130613363.png"/>
+                    <pic:cNvPr id="3" name="Picture 3" descr="/Users/robertovelasquezdean/Library/Group Containers/L48J367XN4.com.infraware.PolarisOffice/EngineTemp/871/fImage13130613363.png"/>
                     <pic:cNvPicPr>
                       <a:picLocks noChangeAspect="1" noChangeArrowheads="1"/>
                     </pic:cNvPicPr>
@@ -287,7 +287,7 @@
                   <pic:spPr>
                     <a:xfrm>
                       <a:off x="0" y="0"/>
-                      <a:ext cx="5735955" cy="4523740"/>
+                      <a:ext cx="5736590" cy="4524375"/>
                     </a:xfrm>
                     <a:prstGeom prst="rect"/>
                     <a:ln cap="flat"/>
@@ -2201,7 +2201,7 @@
         <mc:AlternateContent>
           <mc:Choice Requires="wps">
             <w:drawing>
-              <wp:anchor distT="0" distB="0" distL="114300" distR="114300" simplePos="0" relativeHeight="251624992" behindDoc="0" locked="0" layoutInCell="1" allowOverlap="1">
+              <wp:anchor distT="0" distB="0" distL="114300" distR="114300" simplePos="0" relativeHeight="251624993" behindDoc="0" locked="0" layoutInCell="1" allowOverlap="1">
                 <wp:simplePos x="0" y="0"/>
                 <wp:positionH relativeFrom="column">
                   <wp:posOffset>15879</wp:posOffset>
@@ -2223,7 +2223,7 @@
                       <wps:spPr>
                         <a:xfrm>
                           <a:off x="0" y="0"/>
-                          <a:ext cx="1509395" cy="290195"/>
+                          <a:ext cx="1510030" cy="290830"/>
                         </a:xfrm>
                         <a:prstGeom prst="rect"/>
                         <a:ln cap="flat"/>
@@ -2289,7 +2289,7 @@
           </mc:Choice>
           <mc:Fallback>
             <w:pict>
-              <v:shape id="_x0000_s14" style="position:absolute;left:0;margin-left:1pt;mso-position-horizontal:absolute;mso-position-horizontal-relative:text;margin-top:20pt;mso-position-vertical:absolute;mso-position-vertical-relative:text;width:118.7pt;height:22.8pt;v-text-anchor:middle;z-index:251624992" coordsize="1508760,289560" path="m,l1508760,,1508760,289560,,289560xe" strokecolor="#41719c" o:allowoverlap="1" strokeweight="1pt" fillcolor="#5b9bd5" filled="t">
+              <v:shape id="_x0000_s14" style="position:absolute;left:0;margin-left:1pt;mso-position-horizontal:absolute;mso-position-horizontal-relative:text;margin-top:20pt;mso-position-vertical:absolute;mso-position-vertical-relative:text;width:118.8pt;height:22.8pt;v-text-anchor:middle;z-index:251624993" coordsize="1509395,290195" path="m,l1509395,,1509395,290195,,290195xe" strokecolor="#41719c" o:allowoverlap="1" strokeweight="1pt" fillcolor="#5b9bd5" filled="t">
                 <v:stroke joinstyle="miter"/>
                 <v:textbox style="" inset="7pt,2pt,7pt,2pt">
                   <w:txbxContent>
@@ -2337,7 +2337,7 @@
         <mc:AlternateContent>
           <mc:Choice Requires="wps">
             <w:drawing>
-              <wp:anchor distT="0" distB="0" distL="114300" distR="114300" simplePos="0" relativeHeight="251624993" behindDoc="0" locked="0" layoutInCell="1" allowOverlap="1">
+              <wp:anchor distT="0" distB="0" distL="114300" distR="114300" simplePos="0" relativeHeight="251624994" behindDoc="0" locked="0" layoutInCell="1" allowOverlap="1">
                 <wp:simplePos x="0" y="0"/>
                 <wp:positionH relativeFrom="column">
                   <wp:posOffset>1656085</wp:posOffset>
@@ -2359,7 +2359,7 @@
                       <wps:spPr>
                         <a:xfrm>
                           <a:off x="0" y="0"/>
-                          <a:ext cx="1509395" cy="290195"/>
+                          <a:ext cx="1510030" cy="290830"/>
                         </a:xfrm>
                         <a:prstGeom prst="rect"/>
                         <a:ln cap="flat"/>
@@ -2425,7 +2425,7 @@
           </mc:Choice>
           <mc:Fallback>
             <w:pict>
-              <v:shape id="_x0000_s15" style="position:absolute;left:0;margin-left:130pt;mso-position-horizontal:absolute;mso-position-horizontal-relative:text;margin-top:21pt;mso-position-vertical:absolute;mso-position-vertical-relative:text;width:118.7pt;height:22.8pt;v-text-anchor:middle;z-index:251624993" coordsize="1508760,289560" path="m,l1508760,,1508760,289560,,289560xe" strokecolor="#41719c" o:allowoverlap="1" strokeweight="1pt" fillcolor="#5b9bd5" filled="t">
+              <v:shape id="_x0000_s15" style="position:absolute;left:0;margin-left:130pt;mso-position-horizontal:absolute;mso-position-horizontal-relative:text;margin-top:21pt;mso-position-vertical:absolute;mso-position-vertical-relative:text;width:118.8pt;height:22.8pt;v-text-anchor:middle;z-index:251624994" coordsize="1509395,290195" path="m,l1509395,,1509395,290195,,290195xe" strokecolor="#41719c" o:allowoverlap="1" strokeweight="1pt" fillcolor="#5b9bd5" filled="t">
                 <v:stroke joinstyle="miter"/>
                 <v:textbox style="" inset="7pt,2pt,7pt,2pt">
                   <w:txbxContent>
@@ -2698,7 +2698,7 @@
         <mc:AlternateContent>
           <mc:Choice Requires="wps">
             <w:drawing>
-              <wp:anchor distT="0" distB="0" distL="114300" distR="114300" simplePos="0" relativeHeight="251624994" behindDoc="0" locked="0" layoutInCell="1" allowOverlap="1">
+              <wp:anchor distT="0" distB="0" distL="114300" distR="114300" simplePos="0" relativeHeight="251624995" behindDoc="0" locked="0" layoutInCell="1" allowOverlap="1">
                 <wp:simplePos x="0" y="0"/>
                 <wp:positionH relativeFrom="column">
                   <wp:posOffset>704854</wp:posOffset>
@@ -2720,7 +2720,7 @@
                       <wps:spPr>
                         <a:xfrm>
                           <a:off x="0" y="0"/>
-                          <a:ext cx="1509395" cy="290195"/>
+                          <a:ext cx="1510030" cy="290830"/>
                         </a:xfrm>
                         <a:prstGeom prst="rect"/>
                         <a:ln cap="flat"/>
@@ -2786,7 +2786,7 @@
           </mc:Choice>
           <mc:Fallback>
             <w:pict>
-              <v:shape id="_x0000_s16" style="position:absolute;left:0;margin-left:56pt;mso-position-horizontal:absolute;mso-position-horizontal-relative:text;margin-top:61pt;mso-position-vertical:absolute;mso-position-vertical-relative:text;width:118.7pt;height:22.8pt;v-text-anchor:middle;z-index:251624994" coordsize="1508760,289560" path="m,l1508760,,1508760,289560,,289560xe" strokecolor="#41719c" o:allowoverlap="1" strokeweight="1pt" fillcolor="#5b9bd5" filled="t">
+              <v:shape id="_x0000_s16" style="position:absolute;left:0;margin-left:56pt;mso-position-horizontal:absolute;mso-position-horizontal-relative:text;margin-top:61pt;mso-position-vertical:absolute;mso-position-vertical-relative:text;width:118.8pt;height:22.8pt;v-text-anchor:middle;z-index:251624995" coordsize="1509395,290195" path="m,l1509395,,1509395,290195,,290195xe" strokecolor="#41719c" o:allowoverlap="1" strokeweight="1pt" fillcolor="#5b9bd5" filled="t">
                 <v:stroke joinstyle="miter"/>
                 <v:textbox style="" inset="7pt,2pt,7pt,2pt">
                   <w:txbxContent>
@@ -3088,7 +3088,7 @@
         <mc:AlternateContent>
           <mc:Choice Requires="wps">
             <w:drawing>
-              <wp:anchor distT="0" distB="0" distL="114300" distR="114300" simplePos="0" relativeHeight="251624988" behindDoc="0" locked="0" layoutInCell="1" allowOverlap="1">
+              <wp:anchor distT="0" distB="0" distL="114300" distR="114300" simplePos="0" relativeHeight="251624989" behindDoc="0" locked="0" layoutInCell="1" allowOverlap="1">
                 <wp:simplePos x="0" y="0"/>
                 <wp:positionH relativeFrom="column">
                   <wp:posOffset>2209805</wp:posOffset>
@@ -3110,7 +3110,7 @@
                       <wps:spPr>
                         <a:xfrm>
                           <a:off x="0" y="0"/>
-                          <a:ext cx="4445" cy="356870"/>
+                          <a:ext cx="5080" cy="357505"/>
                         </a:xfrm>
                         <a:prstGeom prst="straightConnector1"/>
                         <a:ln cap="flat">
@@ -3143,7 +3143,7 @@
           </mc:Choice>
           <mc:Fallback>
             <w:pict>
-              <v:shape id="_x0000_s17" style="position:absolute;left:0;margin-left:174pt;mso-position-horizontal:absolute;mso-position-horizontal-relative:text;margin-top:13pt;mso-position-vertical:absolute;mso-position-vertical-relative:text;width:0.3pt;height:28.0pt;v-text-anchor:middle;z-index:251624988" coordsize="3810,356235" path="m,l3810,356235e" strokecolor="#5b9bd5" o:allowoverlap="1" strokeweight="0.50pt" filled="f">
+              <v:shape id="_x0000_s17" style="position:absolute;left:0;margin-left:174pt;mso-position-horizontal:absolute;mso-position-horizontal-relative:text;margin-top:13pt;mso-position-vertical:absolute;mso-position-vertical-relative:text;width:0.3pt;height:28.1pt;v-text-anchor:middle;z-index:251624989" coordsize="4445,356870" path="m,l4445,356870e" strokecolor="#5b9bd5" o:allowoverlap="1" strokeweight="0.50pt" filled="f">
                 <v:stroke joinstyle="miter"/>
               </v:shape>
             </w:pict>
@@ -3184,7 +3184,7 @@
         <mc:AlternateContent>
           <mc:Choice Requires="wps">
             <w:drawing>
-              <wp:anchor distT="0" distB="0" distL="114300" distR="114300" simplePos="0" relativeHeight="251624982" behindDoc="0" locked="0" layoutInCell="1" allowOverlap="1">
+              <wp:anchor distT="0" distB="0" distL="114300" distR="114300" simplePos="0" relativeHeight="251624983" behindDoc="0" locked="0" layoutInCell="1" allowOverlap="1">
                 <wp:simplePos x="0" y="0"/>
                 <wp:positionH relativeFrom="column">
                   <wp:posOffset>1996444</wp:posOffset>
@@ -3206,7 +3206,7 @@
                       <wps:spPr>
                         <a:xfrm>
                           <a:off x="0" y="0"/>
-                          <a:ext cx="1157605" cy="480695"/>
+                          <a:ext cx="1158240" cy="481330"/>
                         </a:xfrm>
                         <a:prstGeom prst="flowChartDecision"/>
                         <a:ln cap="flat"/>
@@ -3281,7 +3281,7 @@
           </mc:Choice>
           <mc:Fallback>
             <w:pict>
-              <v:shape id="_x0000_s18" style="position:absolute;left:0;margin-left:157pt;mso-position-horizontal:absolute;mso-position-horizontal-relative:text;margin-top:3pt;mso-position-vertical:absolute;mso-position-vertical-relative:text;width:91.0pt;height:37.7pt;v-text-anchor:middle;z-index:251624982" coordsize="1156970,480060" path="m,240030l578485,,1156970,240030,578485,480060xe" strokecolor="#41719c" o:allowoverlap="1" strokeweight="1pt" fillcolor="#5b9bd5" filled="t">
+              <v:shape id="_x0000_s18" style="position:absolute;left:0;margin-left:157pt;mso-position-horizontal:absolute;mso-position-horizontal-relative:text;margin-top:3pt;mso-position-vertical:absolute;mso-position-vertical-relative:text;width:91.1pt;height:37.8pt;v-text-anchor:middle;z-index:251624983" coordsize="1157605,480695" path="m,240030l579120,,1157605,240030,579120,480695xe" strokecolor="#41719c" o:allowoverlap="1" strokeweight="1pt" fillcolor="#5b9bd5" filled="t">
                 <v:stroke joinstyle="miter"/>
                 <v:textbox style="" inset="7pt,2pt,7pt,2pt">
                   <w:txbxContent>
@@ -3365,7 +3365,7 @@
         <mc:AlternateContent>
           <mc:Choice Requires="wps">
             <w:drawing>
-              <wp:anchor distT="0" distB="0" distL="114300" distR="114300" simplePos="0" relativeHeight="251624989" behindDoc="0" locked="0" layoutInCell="1" allowOverlap="1">
+              <wp:anchor distT="0" distB="0" distL="114300" distR="114300" simplePos="0" relativeHeight="251624990" behindDoc="0" locked="0" layoutInCell="1" allowOverlap="1">
                 <wp:simplePos x="0" y="0"/>
                 <wp:positionH relativeFrom="column">
                   <wp:posOffset>2971805</wp:posOffset>
@@ -3387,7 +3387,7 @@
                       <wps:spPr>
                         <a:xfrm>
                           <a:off x="0" y="0"/>
-                          <a:ext cx="4445" cy="356870"/>
+                          <a:ext cx="5080" cy="357505"/>
                         </a:xfrm>
                         <a:prstGeom prst="straightConnector1"/>
                         <a:ln cap="flat">
@@ -3420,7 +3420,7 @@
           </mc:Choice>
           <mc:Fallback>
             <w:pict>
-              <v:shape id="_x0000_s19" style="position:absolute;left:0;margin-left:234pt;mso-position-horizontal:absolute;mso-position-horizontal-relative:text;margin-top:3pt;mso-position-vertical:absolute;mso-position-vertical-relative:text;width:0.3pt;height:28.0pt;v-text-anchor:middle;z-index:251624989" coordsize="3810,356235" path="m,l3810,356235e" strokecolor="#5b9bd5" o:allowoverlap="1" strokeweight="0.50pt" filled="f">
+              <v:shape id="_x0000_s19" style="position:absolute;left:0;margin-left:234pt;mso-position-horizontal:absolute;mso-position-horizontal-relative:text;margin-top:3pt;mso-position-vertical:absolute;mso-position-vertical-relative:text;width:0.3pt;height:28.1pt;v-text-anchor:middle;z-index:251624990" coordsize="4445,356870" path="m,l4445,356870e" strokecolor="#5b9bd5" o:allowoverlap="1" strokeweight="0.50pt" filled="f">
                 <v:stroke joinstyle="miter"/>
               </v:shape>
             </w:pict>
@@ -3461,7 +3461,7 @@
         <mc:AlternateContent>
           <mc:Choice Requires="wps">
             <w:drawing>
-              <wp:anchor distT="0" distB="0" distL="114300" distR="114300" simplePos="0" relativeHeight="251624985" behindDoc="0" locked="0" layoutInCell="1" allowOverlap="1">
+              <wp:anchor distT="0" distB="0" distL="114300" distR="114300" simplePos="0" relativeHeight="251624986" behindDoc="0" locked="0" layoutInCell="1" allowOverlap="1">
                 <wp:simplePos x="0" y="0"/>
                 <wp:positionH relativeFrom="column">
                   <wp:posOffset>2961644</wp:posOffset>
@@ -3483,7 +3483,7 @@
                       <wps:spPr>
                         <a:xfrm>
                           <a:off x="0" y="0"/>
-                          <a:ext cx="1509395" cy="290195"/>
+                          <a:ext cx="1510030" cy="290830"/>
                         </a:xfrm>
                         <a:prstGeom prst="rect"/>
                         <a:ln cap="flat"/>
@@ -3549,7 +3549,7 @@
           </mc:Choice>
           <mc:Fallback>
             <w:pict>
-              <v:shape id="_x0000_s20" style="position:absolute;left:0;margin-left:233pt;mso-position-horizontal:absolute;mso-position-horizontal-relative:text;margin-top:9pt;mso-position-vertical:absolute;mso-position-vertical-relative:text;width:118.7pt;height:22.8pt;v-text-anchor:middle;z-index:251624985" coordsize="1508760,289560" path="m,l1508760,,1508760,289560,,289560xe" strokecolor="#41719c" o:allowoverlap="1" strokeweight="1pt" fillcolor="#5b9bd5" filled="t">
+              <v:shape id="_x0000_s20" style="position:absolute;left:0;margin-left:233pt;mso-position-horizontal:absolute;mso-position-horizontal-relative:text;margin-top:9pt;mso-position-vertical:absolute;mso-position-vertical-relative:text;width:118.8pt;height:22.8pt;v-text-anchor:middle;z-index:251624986" coordsize="1509395,290195" path="m,l1509395,,1509395,290195,,290195xe" strokecolor="#41719c" o:allowoverlap="1" strokeweight="1pt" fillcolor="#5b9bd5" filled="t">
                 <v:stroke joinstyle="miter"/>
                 <v:textbox style="" inset="7pt,2pt,7pt,2pt">
                   <w:txbxContent>
@@ -3837,7 +3837,7 @@
         <mc:AlternateContent>
           <mc:Choice Requires="wps">
             <w:drawing>
-              <wp:anchor distT="0" distB="0" distL="114300" distR="114300" simplePos="0" relativeHeight="251624995" behindDoc="0" locked="0" layoutInCell="1" allowOverlap="1">
+              <wp:anchor distT="0" distB="0" distL="114300" distR="114300" simplePos="0" relativeHeight="251624996" behindDoc="0" locked="0" layoutInCell="1" allowOverlap="1">
                 <wp:simplePos x="0" y="0"/>
                 <wp:positionH relativeFrom="column">
                   <wp:posOffset>666120</wp:posOffset>
@@ -3859,7 +3859,7 @@
                       <wps:spPr>
                         <a:xfrm>
                           <a:off x="0" y="0"/>
-                          <a:ext cx="1509395" cy="290195"/>
+                          <a:ext cx="1510030" cy="290830"/>
                         </a:xfrm>
                         <a:prstGeom prst="rect"/>
                         <a:ln cap="flat"/>
@@ -3925,7 +3925,7 @@
           </mc:Choice>
           <mc:Fallback>
             <w:pict>
-              <v:shape id="_x0000_s21" style="position:absolute;left:0;margin-left:52pt;mso-position-horizontal:absolute;mso-position-horizontal-relative:text;margin-top:13pt;mso-position-vertical:absolute;mso-position-vertical-relative:text;width:118.7pt;height:22.8pt;v-text-anchor:middle;z-index:251624995" coordsize="1508760,289560" path="m,l1508760,,1508760,289560,,289560xe" strokecolor="#41719c" o:allowoverlap="1" strokeweight="1pt" fillcolor="#5b9bd5" filled="t">
+              <v:shape id="_x0000_s21" style="position:absolute;left:0;margin-left:52pt;mso-position-horizontal:absolute;mso-position-horizontal-relative:text;margin-top:13pt;mso-position-vertical:absolute;mso-position-vertical-relative:text;width:118.8pt;height:22.8pt;v-text-anchor:middle;z-index:251624996" coordsize="1509395,290195" path="m,l1509395,,1509395,290195,,290195xe" strokecolor="#41719c" o:allowoverlap="1" strokeweight="1pt" fillcolor="#5b9bd5" filled="t">
                 <v:stroke joinstyle="miter"/>
                 <v:textbox style="" inset="7pt,2pt,7pt,2pt">
                   <w:txbxContent>
@@ -4000,7 +4000,7 @@
         <mc:AlternateContent>
           <mc:Choice Requires="wps">
             <w:drawing>
-              <wp:anchor distT="0" distB="0" distL="114300" distR="114300" simplePos="0" relativeHeight="251624996" behindDoc="0" locked="0" layoutInCell="1" allowOverlap="1">
+              <wp:anchor distT="0" distB="0" distL="114300" distR="114300" simplePos="0" relativeHeight="251624997" behindDoc="0" locked="0" layoutInCell="1" allowOverlap="1">
                 <wp:simplePos x="0" y="0"/>
                 <wp:positionH relativeFrom="column">
                   <wp:posOffset>2176149</wp:posOffset>
@@ -4022,7 +4022,7 @@
                       <wps:spPr>
                         <a:xfrm>
                           <a:off x="0" y="0"/>
-                          <a:ext cx="4445" cy="356870"/>
+                          <a:ext cx="5080" cy="357505"/>
                         </a:xfrm>
                         <a:prstGeom prst="straightConnector1"/>
                         <a:ln cap="flat">
@@ -4055,7 +4055,7 @@
           </mc:Choice>
           <mc:Fallback>
             <w:pict>
-              <v:shape id="_x0000_s22" style="position:absolute;left:0;margin-left:171pt;mso-position-horizontal:absolute;mso-position-horizontal-relative:text;margin-top:13pt;mso-position-vertical:absolute;mso-position-vertical-relative:text;width:0.3pt;height:28.0pt;v-text-anchor:middle;z-index:251624996" coordsize="3810,356235" path="m,l3810,356235e" strokecolor="#5b9bd5" o:allowoverlap="1" strokeweight="0.50pt" filled="f">
+              <v:shape id="_x0000_s22" style="position:absolute;left:0;margin-left:171pt;mso-position-horizontal:absolute;mso-position-horizontal-relative:text;margin-top:13pt;mso-position-vertical:absolute;mso-position-vertical-relative:text;width:0.3pt;height:28.1pt;v-text-anchor:middle;z-index:251624997" coordsize="4445,356870" path="m,l4445,356870e" strokecolor="#5b9bd5" o:allowoverlap="1" strokeweight="0.50pt" filled="f">
                 <v:stroke joinstyle="miter"/>
               </v:shape>
             </w:pict>
@@ -4096,7 +4096,7 @@
         <mc:AlternateContent>
           <mc:Choice Requires="wps">
             <w:drawing>
-              <wp:anchor distT="0" distB="0" distL="114300" distR="114300" simplePos="0" relativeHeight="251624983" behindDoc="0" locked="0" layoutInCell="1" allowOverlap="1">
+              <wp:anchor distT="0" distB="0" distL="114300" distR="114300" simplePos="0" relativeHeight="251624984" behindDoc="0" locked="0" layoutInCell="1" allowOverlap="1">
                 <wp:simplePos x="0" y="0"/>
                 <wp:positionH relativeFrom="column">
                   <wp:posOffset>1691645</wp:posOffset>
@@ -4118,7 +4118,7 @@
                       <wps:spPr>
                         <a:xfrm>
                           <a:off x="0" y="0"/>
-                          <a:ext cx="1633855" cy="480695"/>
+                          <a:ext cx="1634490" cy="481330"/>
                         </a:xfrm>
                         <a:prstGeom prst="flowChartDecision"/>
                         <a:ln cap="flat"/>
@@ -4184,7 +4184,7 @@
           </mc:Choice>
           <mc:Fallback>
             <w:pict>
-              <v:shape id="_x0000_s23" style="position:absolute;left:0;margin-left:133pt;mso-position-horizontal:absolute;mso-position-horizontal-relative:text;margin-top:3pt;mso-position-vertical:absolute;mso-position-vertical-relative:text;width:128.5pt;height:37.7pt;v-text-anchor:middle;z-index:251624983" coordsize="1633220,480060" path="m,240030l816610,,1633220,240030,816610,480060xe" strokecolor="#41719c" o:allowoverlap="1" strokeweight="1pt" fillcolor="#5b9bd5" filled="t">
+              <v:shape id="_x0000_s23" style="position:absolute;left:0;margin-left:133pt;mso-position-horizontal:absolute;mso-position-horizontal-relative:text;margin-top:3pt;mso-position-vertical:absolute;mso-position-vertical-relative:text;width:128.6pt;height:37.8pt;v-text-anchor:middle;z-index:251624984" coordsize="1633855,480695" path="m,240030l816610,,1633855,240030,816610,480695xe" strokecolor="#41719c" o:allowoverlap="1" strokeweight="1pt" fillcolor="#5b9bd5" filled="t">
                 <v:stroke joinstyle="miter"/>
                 <v:textbox style="" inset="7pt,2pt,7pt,2pt">
                   <w:txbxContent>
@@ -4259,7 +4259,7 @@
         <mc:AlternateContent>
           <mc:Choice Requires="wps">
             <w:drawing>
-              <wp:anchor distT="0" distB="0" distL="114300" distR="114300" simplePos="0" relativeHeight="251624990" behindDoc="0" locked="0" layoutInCell="1" allowOverlap="1">
+              <wp:anchor distT="0" distB="0" distL="114300" distR="114300" simplePos="0" relativeHeight="251624991" behindDoc="0" locked="0" layoutInCell="1" allowOverlap="1">
                 <wp:simplePos x="0" y="0"/>
                 <wp:positionH relativeFrom="column">
                   <wp:posOffset>2971805</wp:posOffset>
@@ -4281,7 +4281,7 @@
                       <wps:spPr>
                         <a:xfrm>
                           <a:off x="0" y="0"/>
-                          <a:ext cx="4445" cy="356870"/>
+                          <a:ext cx="5080" cy="357505"/>
                         </a:xfrm>
                         <a:prstGeom prst="straightConnector1"/>
                         <a:ln cap="flat">
@@ -4314,7 +4314,7 @@
           </mc:Choice>
           <mc:Fallback>
             <w:pict>
-              <v:shape id="_x0000_s24" style="position:absolute;left:0;margin-left:234pt;mso-position-horizontal:absolute;mso-position-horizontal-relative:text;margin-top:3pt;mso-position-vertical:absolute;mso-position-vertical-relative:text;width:0.3pt;height:28.0pt;v-text-anchor:middle;z-index:251624990" coordsize="3810,356235" path="m,l3810,356235e" strokecolor="#5b9bd5" o:allowoverlap="1" strokeweight="0.50pt" filled="f">
+              <v:shape id="_x0000_s24" style="position:absolute;left:0;margin-left:234pt;mso-position-horizontal:absolute;mso-position-horizontal-relative:text;margin-top:3pt;mso-position-vertical:absolute;mso-position-vertical-relative:text;width:0.3pt;height:28.1pt;v-text-anchor:middle;z-index:251624991" coordsize="4445,356870" path="m,l4445,356870e" strokecolor="#5b9bd5" o:allowoverlap="1" strokeweight="0.50pt" filled="f">
                 <v:stroke joinstyle="miter"/>
               </v:shape>
             </w:pict>
@@ -4355,7 +4355,7 @@
         <mc:AlternateContent>
           <mc:Choice Requires="wps">
             <w:drawing>
-              <wp:anchor distT="0" distB="0" distL="114300" distR="114300" simplePos="0" relativeHeight="251624986" behindDoc="0" locked="0" layoutInCell="1" allowOverlap="1">
+              <wp:anchor distT="0" distB="0" distL="114300" distR="114300" simplePos="0" relativeHeight="251624987" behindDoc="0" locked="0" layoutInCell="1" allowOverlap="1">
                 <wp:simplePos x="0" y="0"/>
                 <wp:positionH relativeFrom="column">
                   <wp:posOffset>2960374</wp:posOffset>
@@ -4377,7 +4377,7 @@
                       <wps:spPr>
                         <a:xfrm>
                           <a:off x="0" y="0"/>
-                          <a:ext cx="1509395" cy="290195"/>
+                          <a:ext cx="1510030" cy="290830"/>
                         </a:xfrm>
                         <a:prstGeom prst="rect"/>
                         <a:ln cap="flat"/>
@@ -4443,7 +4443,7 @@
           </mc:Choice>
           <mc:Fallback>
             <w:pict>
-              <v:shape id="_x0000_s25" style="position:absolute;left:0;margin-left:233pt;mso-position-horizontal:absolute;mso-position-horizontal-relative:text;margin-top:9pt;mso-position-vertical:absolute;mso-position-vertical-relative:text;width:118.7pt;height:22.8pt;v-text-anchor:middle;z-index:251624986" coordsize="1508760,289560" path="m,l1508760,,1508760,289560,,289560xe" strokecolor="#41719c" o:allowoverlap="1" strokeweight="1pt" fillcolor="#5b9bd5" filled="t">
+              <v:shape id="_x0000_s25" style="position:absolute;left:0;margin-left:233pt;mso-position-horizontal:absolute;mso-position-horizontal-relative:text;margin-top:9pt;mso-position-vertical:absolute;mso-position-vertical-relative:text;width:118.8pt;height:22.8pt;v-text-anchor:middle;z-index:251624987" coordsize="1509395,290195" path="m,l1509395,,1509395,290195,,290195xe" strokecolor="#41719c" o:allowoverlap="1" strokeweight="1pt" fillcolor="#5b9bd5" filled="t">
                 <v:stroke joinstyle="miter"/>
                 <v:textbox style="" inset="7pt,2pt,7pt,2pt">
                   <w:txbxContent>
@@ -4677,7 +4677,7 @@
         <mc:AlternateContent>
           <mc:Choice Requires="wps">
             <w:drawing>
-              <wp:anchor distT="0" distB="0" distL="114300" distR="114300" simplePos="0" relativeHeight="251624998" behindDoc="0" locked="0" layoutInCell="1" allowOverlap="1">
+              <wp:anchor distT="0" distB="0" distL="114300" distR="114300" simplePos="0" relativeHeight="251624999" behindDoc="0" locked="0" layoutInCell="1" allowOverlap="1">
                 <wp:simplePos x="0" y="0"/>
                 <wp:positionH relativeFrom="column">
                   <wp:posOffset>671835</wp:posOffset>
@@ -4699,7 +4699,7 @@
                       <wps:spPr>
                         <a:xfrm>
                           <a:off x="0" y="0"/>
-                          <a:ext cx="1509395" cy="290195"/>
+                          <a:ext cx="1510030" cy="290830"/>
                         </a:xfrm>
                         <a:prstGeom prst="rect"/>
                         <a:ln cap="flat"/>
@@ -4765,7 +4765,7 @@
           </mc:Choice>
           <mc:Fallback>
             <w:pict>
-              <v:shape id="_x0000_s26" style="position:absolute;left:0;margin-left:53pt;mso-position-horizontal:absolute;mso-position-horizontal-relative:text;margin-top:13pt;mso-position-vertical:absolute;mso-position-vertical-relative:text;width:118.7pt;height:22.8pt;v-text-anchor:middle;z-index:251624998" coordsize="1508760,289560" path="m,l1508760,,1508760,289560,,289560xe" strokecolor="#41719c" o:allowoverlap="1" strokeweight="1pt" fillcolor="#5b9bd5" filled="t">
+              <v:shape id="_x0000_s26" style="position:absolute;left:0;margin-left:53pt;mso-position-horizontal:absolute;mso-position-horizontal-relative:text;margin-top:13pt;mso-position-vertical:absolute;mso-position-vertical-relative:text;width:118.8pt;height:22.8pt;v-text-anchor:middle;z-index:251624999" coordsize="1509395,290195" path="m,l1509395,,1509395,290195,,290195xe" strokecolor="#41719c" o:allowoverlap="1" strokeweight="1pt" fillcolor="#5b9bd5" filled="t">
                 <v:stroke joinstyle="miter"/>
                 <v:textbox style="" inset="7pt,2pt,7pt,2pt">
                   <w:txbxContent>
@@ -4840,7 +4840,7 @@
         <mc:AlternateContent>
           <mc:Choice Requires="wps">
             <w:drawing>
-              <wp:anchor distT="0" distB="0" distL="114300" distR="114300" simplePos="0" relativeHeight="251624997" behindDoc="0" locked="0" layoutInCell="1" allowOverlap="1">
+              <wp:anchor distT="0" distB="0" distL="114300" distR="114300" simplePos="0" relativeHeight="251624998" behindDoc="0" locked="0" layoutInCell="1" allowOverlap="1">
                 <wp:simplePos x="0" y="0"/>
                 <wp:positionH relativeFrom="column">
                   <wp:posOffset>2176149</wp:posOffset>
@@ -4862,7 +4862,7 @@
                       <wps:spPr>
                         <a:xfrm>
                           <a:off x="0" y="0"/>
-                          <a:ext cx="4445" cy="356870"/>
+                          <a:ext cx="5080" cy="357505"/>
                         </a:xfrm>
                         <a:prstGeom prst="straightConnector1"/>
                         <a:ln cap="flat">
@@ -4895,7 +4895,7 @@
           </mc:Choice>
           <mc:Fallback>
             <w:pict>
-              <v:shape id="_x0000_s27" style="position:absolute;left:0;margin-left:171pt;mso-position-horizontal:absolute;mso-position-horizontal-relative:text;margin-top:13pt;mso-position-vertical:absolute;mso-position-vertical-relative:text;width:0.3pt;height:28.0pt;v-text-anchor:middle;z-index:251624997" coordsize="3810,356235" path="m,l3810,356235e" strokecolor="#5b9bd5" o:allowoverlap="1" strokeweight="0.50pt" filled="f">
+              <v:shape id="_x0000_s27" style="position:absolute;left:0;margin-left:171pt;mso-position-horizontal:absolute;mso-position-horizontal-relative:text;margin-top:13pt;mso-position-vertical:absolute;mso-position-vertical-relative:text;width:0.3pt;height:28.1pt;v-text-anchor:middle;z-index:251624998" coordsize="4445,356870" path="m,l4445,356870e" strokecolor="#5b9bd5" o:allowoverlap="1" strokeweight="0.50pt" filled="f">
                 <v:stroke joinstyle="miter"/>
               </v:shape>
             </w:pict>
@@ -4936,7 +4936,7 @@
         <mc:AlternateContent>
           <mc:Choice Requires="wps">
             <w:drawing>
-              <wp:anchor distT="0" distB="0" distL="114300" distR="114300" simplePos="0" relativeHeight="251624984" behindDoc="0" locked="0" layoutInCell="1" allowOverlap="1">
+              <wp:anchor distT="0" distB="0" distL="114300" distR="114300" simplePos="0" relativeHeight="251624985" behindDoc="0" locked="0" layoutInCell="1" allowOverlap="1">
                 <wp:simplePos x="0" y="0"/>
                 <wp:positionH relativeFrom="column">
                   <wp:posOffset>1691645</wp:posOffset>
@@ -4958,7 +4958,7 @@
                       <wps:spPr>
                         <a:xfrm>
                           <a:off x="0" y="0"/>
-                          <a:ext cx="1633855" cy="480695"/>
+                          <a:ext cx="1634490" cy="481330"/>
                         </a:xfrm>
                         <a:prstGeom prst="flowChartDecision"/>
                         <a:ln cap="flat"/>
@@ -5024,7 +5024,7 @@
           </mc:Choice>
           <mc:Fallback>
             <w:pict>
-              <v:shape id="_x0000_s28" style="position:absolute;left:0;margin-left:133pt;mso-position-horizontal:absolute;mso-position-horizontal-relative:text;margin-top:3pt;mso-position-vertical:absolute;mso-position-vertical-relative:text;width:128.5pt;height:37.7pt;v-text-anchor:middle;z-index:251624984" coordsize="1633220,480060" path="m,240030l816610,,1633220,240030,816610,480060xe" strokecolor="#41719c" o:allowoverlap="1" strokeweight="1pt" fillcolor="#5b9bd5" filled="t">
+              <v:shape id="_x0000_s28" style="position:absolute;left:0;margin-left:133pt;mso-position-horizontal:absolute;mso-position-horizontal-relative:text;margin-top:3pt;mso-position-vertical:absolute;mso-position-vertical-relative:text;width:128.6pt;height:37.8pt;v-text-anchor:middle;z-index:251624985" coordsize="1633855,480695" path="m,240030l816610,,1633855,240030,816610,480695xe" strokecolor="#41719c" o:allowoverlap="1" strokeweight="1pt" fillcolor="#5b9bd5" filled="t">
                 <v:stroke joinstyle="miter"/>
                 <v:textbox style="" inset="7pt,2pt,7pt,2pt">
                   <w:txbxContent>
@@ -5099,7 +5099,7 @@
         <mc:AlternateContent>
           <mc:Choice Requires="wps">
             <w:drawing>
-              <wp:anchor distT="0" distB="0" distL="114300" distR="114300" simplePos="0" relativeHeight="251624991" behindDoc="0" locked="0" layoutInCell="1" allowOverlap="1">
+              <wp:anchor distT="0" distB="0" distL="114300" distR="114300" simplePos="0" relativeHeight="251624992" behindDoc="0" locked="0" layoutInCell="1" allowOverlap="1">
                 <wp:simplePos x="0" y="0"/>
                 <wp:positionH relativeFrom="column">
                   <wp:posOffset>2971805</wp:posOffset>
@@ -5121,7 +5121,7 @@
                       <wps:spPr>
                         <a:xfrm>
                           <a:off x="0" y="0"/>
-                          <a:ext cx="4445" cy="356870"/>
+                          <a:ext cx="5080" cy="357505"/>
                         </a:xfrm>
                         <a:prstGeom prst="straightConnector1"/>
                         <a:ln cap="flat">
@@ -5154,7 +5154,7 @@
           </mc:Choice>
           <mc:Fallback>
             <w:pict>
-              <v:shape id="_x0000_s29" style="position:absolute;left:0;margin-left:234pt;mso-position-horizontal:absolute;mso-position-horizontal-relative:text;margin-top:3pt;mso-position-vertical:absolute;mso-position-vertical-relative:text;width:0.3pt;height:28.0pt;v-text-anchor:middle;z-index:251624991" coordsize="3810,356235" path="m,l3810,356235e" strokecolor="#5b9bd5" o:allowoverlap="1" strokeweight="0.50pt" filled="f">
+              <v:shape id="_x0000_s29" style="position:absolute;left:0;margin-left:234pt;mso-position-horizontal:absolute;mso-position-horizontal-relative:text;margin-top:3pt;mso-position-vertical:absolute;mso-position-vertical-relative:text;width:0.3pt;height:28.1pt;v-text-anchor:middle;z-index:251624992" coordsize="4445,356870" path="m,l4445,356870e" strokecolor="#5b9bd5" o:allowoverlap="1" strokeweight="0.50pt" filled="f">
                 <v:stroke joinstyle="miter"/>
               </v:shape>
             </w:pict>
@@ -5195,7 +5195,7 @@
         <mc:AlternateContent>
           <mc:Choice Requires="wps">
             <w:drawing>
-              <wp:anchor distT="0" distB="0" distL="114300" distR="114300" simplePos="0" relativeHeight="251624987" behindDoc="0" locked="0" layoutInCell="1" allowOverlap="1">
+              <wp:anchor distT="0" distB="0" distL="114300" distR="114300" simplePos="0" relativeHeight="251624988" behindDoc="0" locked="0" layoutInCell="1" allowOverlap="1">
                 <wp:simplePos x="0" y="0"/>
                 <wp:positionH relativeFrom="column">
                   <wp:posOffset>2960374</wp:posOffset>
@@ -5217,7 +5217,7 @@
                       <wps:spPr>
                         <a:xfrm>
                           <a:off x="0" y="0"/>
-                          <a:ext cx="1509395" cy="290195"/>
+                          <a:ext cx="1510030" cy="290830"/>
                         </a:xfrm>
                         <a:prstGeom prst="rect"/>
                         <a:ln cap="flat"/>
@@ -5283,7 +5283,7 @@
           </mc:Choice>
           <mc:Fallback>
             <w:pict>
-              <v:shape id="_x0000_s30" style="position:absolute;left:0;margin-left:233pt;mso-position-horizontal:absolute;mso-position-horizontal-relative:text;margin-top:9pt;mso-position-vertical:absolute;mso-position-vertical-relative:text;width:118.7pt;height:22.8pt;v-text-anchor:middle;z-index:251624987" coordsize="1508760,289560" path="m,l1508760,,1508760,289560,,289560xe" strokecolor="#41719c" o:allowoverlap="1" strokeweight="1pt" fillcolor="#5b9bd5" filled="t">
+              <v:shape id="_x0000_s30" style="position:absolute;left:0;margin-left:233pt;mso-position-horizontal:absolute;mso-position-horizontal-relative:text;margin-top:9pt;mso-position-vertical:absolute;mso-position-vertical-relative:text;width:118.8pt;height:22.8pt;v-text-anchor:middle;z-index:251624988" coordsize="1509395,290195" path="m,l1509395,,1509395,290195,,290195xe" strokecolor="#41719c" o:allowoverlap="1" strokeweight="1pt" fillcolor="#5b9bd5" filled="t">
                 <v:stroke joinstyle="miter"/>
                 <v:textbox style="" inset="7pt,2pt,7pt,2pt">
                   <w:txbxContent>
@@ -5954,7 +5954,7 @@
         </w:rPr>
         <w:drawing>
           <wp:inline distT="0" distB="0" distL="0" distR="0">
-            <wp:extent cx="3680460" cy="842010"/>
+            <wp:extent cx="3681095" cy="842645"/>
             <wp:effectExtent l="0" t="0" r="0" b="0"/>
             <wp:docPr id="31" name="Imagen 21"/>
             <wp:cNvGraphicFramePr>
@@ -5964,7 +5964,7 @@
               <a:graphicData uri="http://schemas.openxmlformats.org/drawingml/2006/picture">
                 <pic:pic xmlns:pic="http://schemas.openxmlformats.org/drawingml/2006/picture">
                   <pic:nvPicPr>
-                    <pic:cNvPr id="4" name="Picture 4" descr="/Users/robertovelasquezdean/Library/Group Containers/L48J367XN4.com.infraware.PolarisOffice/EngineTemp/728/fImage25807618900.png"/>
+                    <pic:cNvPr id="4" name="Picture 4" descr="/Users/robertovelasquezdean/Library/Group Containers/L48J367XN4.com.infraware.PolarisOffice/EngineTemp/871/fImage25807618900.png"/>
                     <pic:cNvPicPr>
                       <a:picLocks noChangeAspect="1" noChangeArrowheads="1"/>
                     </pic:cNvPicPr>
@@ -5984,7 +5984,7 @@
                   <pic:spPr>
                     <a:xfrm>
                       <a:off x="0" y="0"/>
-                      <a:ext cx="3681095" cy="842645"/>
+                      <a:ext cx="3681729" cy="843280"/>
                     </a:xfrm>
                     <a:prstGeom prst="rect"/>
                     <a:ln cap="flat"/>
@@ -6250,7 +6250,7 @@
         </w:rPr>
         <w:drawing>
           <wp:inline distT="0" distB="0" distL="0" distR="0">
-            <wp:extent cx="3305810" cy="657860"/>
+            <wp:extent cx="3306445" cy="658495"/>
             <wp:effectExtent l="0" t="0" r="0" b="0"/>
             <wp:docPr id="32" name="Imagen 22"/>
             <wp:cNvGraphicFramePr>
@@ -6260,7 +6260,7 @@
               <a:graphicData uri="http://schemas.openxmlformats.org/drawingml/2006/picture">
                 <pic:pic xmlns:pic="http://schemas.openxmlformats.org/drawingml/2006/picture">
                   <pic:nvPicPr>
-                    <pic:cNvPr id="5" name="Picture 5" descr="/Users/robertovelasquezdean/Library/Group Containers/L48J367XN4.com.infraware.PolarisOffice/EngineTemp/728/fImage44321637999.png"/>
+                    <pic:cNvPr id="5" name="Picture 5" descr="/Users/robertovelasquezdean/Library/Group Containers/L48J367XN4.com.infraware.PolarisOffice/EngineTemp/871/fImage44321637999.png"/>
                     <pic:cNvPicPr>
                       <a:picLocks noChangeAspect="1" noChangeArrowheads="1"/>
                     </pic:cNvPicPr>
@@ -6281,7 +6281,7 @@
                   <pic:spPr>
                     <a:xfrm>
                       <a:off x="0" y="0"/>
-                      <a:ext cx="3306445" cy="658495"/>
+                      <a:ext cx="3307080" cy="659130"/>
                     </a:xfrm>
                     <a:prstGeom prst="rect"/>
                     <a:ln cap="flat"/>
@@ -6628,7 +6628,7 @@
         </w:rPr>
         <w:drawing>
           <wp:inline distT="0" distB="0" distL="0" distR="0">
-            <wp:extent cx="3191510" cy="2190750"/>
+            <wp:extent cx="3192145" cy="2191385"/>
             <wp:effectExtent l="0" t="0" r="0" b="0"/>
             <wp:docPr id="33" name="Imagen 23"/>
             <wp:cNvGraphicFramePr>
@@ -6638,7 +6638,7 @@
               <a:graphicData uri="http://schemas.openxmlformats.org/drawingml/2006/picture">
                 <pic:pic xmlns:pic="http://schemas.openxmlformats.org/drawingml/2006/picture">
                   <pic:nvPicPr>
-                    <pic:cNvPr id="6" name="Picture 6" descr="/Users/robertovelasquezdean/Library/Group Containers/L48J367XN4.com.infraware.PolarisOffice/EngineTemp/728/fImage42778641447.png"/>
+                    <pic:cNvPr id="6" name="Picture 6" descr="/Users/robertovelasquezdean/Library/Group Containers/L48J367XN4.com.infraware.PolarisOffice/EngineTemp/871/fImage42778641447.png"/>
                     <pic:cNvPicPr>
                       <a:picLocks noChangeAspect="1" noChangeArrowheads="1"/>
                     </pic:cNvPicPr>
@@ -6658,7 +6658,7 @@
                   <pic:spPr>
                     <a:xfrm>
                       <a:off x="0" y="0"/>
-                      <a:ext cx="3192145" cy="2191385"/>
+                      <a:ext cx="3192780" cy="2192020"/>
                     </a:xfrm>
                     <a:prstGeom prst="rect"/>
                     <a:ln cap="flat"/>
@@ -7005,7 +7005,7 @@
         </w:rPr>
         <w:drawing>
           <wp:inline distT="0" distB="0" distL="0" distR="0">
-            <wp:extent cx="3728085" cy="2680335"/>
+            <wp:extent cx="3728719" cy="2680970"/>
             <wp:effectExtent l="0" t="0" r="0" b="0"/>
             <wp:docPr id="34" name="Imagen 24"/>
             <wp:cNvGraphicFramePr>
@@ -7015,7 +7015,7 @@
               <a:graphicData uri="http://schemas.openxmlformats.org/drawingml/2006/picture">
                 <pic:pic xmlns:pic="http://schemas.openxmlformats.org/drawingml/2006/picture">
                   <pic:nvPicPr>
-                    <pic:cNvPr id="7" name="Picture 7" descr="/Users/robertovelasquezdean/Library/Group Containers/L48J367XN4.com.infraware.PolarisOffice/EngineTemp/728/fImage51623691501.png"/>
+                    <pic:cNvPr id="7" name="Picture 7" descr="/Users/robertovelasquezdean/Library/Group Containers/L48J367XN4.com.infraware.PolarisOffice/EngineTemp/871/fImage51623691501.png"/>
                     <pic:cNvPicPr>
                       <a:picLocks noChangeAspect="1" noChangeArrowheads="1"/>
                     </pic:cNvPicPr>
@@ -7035,7 +7035,7 @@
                   <pic:spPr>
                     <a:xfrm>
                       <a:off x="0" y="0"/>
-                      <a:ext cx="3728719" cy="2680970"/>
+                      <a:ext cx="3729355" cy="2681605"/>
                     </a:xfrm>
                     <a:prstGeom prst="rect"/>
                     <a:ln cap="flat"/>
@@ -7247,7 +7247,7 @@
         </w:rPr>
         <w:drawing>
           <wp:inline distT="0" distB="0" distL="0" distR="0">
-            <wp:extent cx="3794760" cy="2413635"/>
+            <wp:extent cx="3795395" cy="2414270"/>
             <wp:effectExtent l="0" t="0" r="0" b="0"/>
             <wp:docPr id="35" name="Imagen 25"/>
             <wp:cNvGraphicFramePr>
@@ -7257,7 +7257,7 @@
               <a:graphicData uri="http://schemas.openxmlformats.org/drawingml/2006/picture">
                 <pic:pic xmlns:pic="http://schemas.openxmlformats.org/drawingml/2006/picture">
                   <pic:nvPicPr>
-                    <pic:cNvPr id="8" name="Picture 8" descr="/Users/robertovelasquezdean/Library/Group Containers/L48J367XN4.com.infraware.PolarisOffice/EngineTemp/728/fImage47413704488.png"/>
+                    <pic:cNvPr id="8" name="Picture 8" descr="/Users/robertovelasquezdean/Library/Group Containers/L48J367XN4.com.infraware.PolarisOffice/EngineTemp/871/fImage47413704488.png"/>
                     <pic:cNvPicPr>
                       <a:picLocks noChangeAspect="1" noChangeArrowheads="1"/>
                     </pic:cNvPicPr>
@@ -7277,7 +7277,7 @@
                   <pic:spPr>
                     <a:xfrm>
                       <a:off x="0" y="0"/>
-                      <a:ext cx="3795395" cy="2414270"/>
+                      <a:ext cx="3796029" cy="2414905"/>
                     </a:xfrm>
                     <a:prstGeom prst="rect"/>
                     <a:ln cap="flat"/>
@@ -7846,7 +7846,7 @@
         </w:rPr>
         <w:drawing>
           <wp:inline distT="0" distB="0" distL="0" distR="0">
-            <wp:extent cx="3546475" cy="2555875"/>
+            <wp:extent cx="3547110" cy="2556510"/>
             <wp:effectExtent l="0" t="0" r="0" b="0"/>
             <wp:docPr id="36" name="Imagen 26"/>
             <wp:cNvGraphicFramePr>
@@ -7856,7 +7856,7 @@
               <a:graphicData uri="http://schemas.openxmlformats.org/drawingml/2006/picture">
                 <pic:pic xmlns:pic="http://schemas.openxmlformats.org/drawingml/2006/picture">
                   <pic:nvPicPr>
-                    <pic:cNvPr id="9" name="Picture 9" descr="/Users/robertovelasquezdean/Library/Group Containers/L48J367XN4.com.infraware.PolarisOffice/EngineTemp/728/fImage47901417692.png"/>
+                    <pic:cNvPr id="9" name="Picture 9" descr="/Users/robertovelasquezdean/Library/Group Containers/L48J367XN4.com.infraware.PolarisOffice/EngineTemp/871/fImage47901417692.png"/>
                     <pic:cNvPicPr>
                       <a:picLocks noChangeAspect="1" noChangeArrowheads="1"/>
                     </pic:cNvPicPr>
@@ -7876,7 +7876,7 @@
                   <pic:spPr>
                     <a:xfrm>
                       <a:off x="0" y="0"/>
-                      <a:ext cx="3547110" cy="2556510"/>
+                      <a:ext cx="3547745" cy="2557145"/>
                     </a:xfrm>
                     <a:prstGeom prst="rect"/>
                     <a:ln cap="flat"/>
@@ -8672,7 +8672,7 @@
         </w:rPr>
         <w:drawing>
           <wp:inline distT="0" distB="0" distL="0" distR="0">
-            <wp:extent cx="3831590" cy="2602865"/>
+            <wp:extent cx="3832225" cy="2603500"/>
             <wp:effectExtent l="0" t="0" r="0" b="0"/>
             <wp:docPr id="37" name="Imagen 27"/>
             <wp:cNvGraphicFramePr>
@@ -8682,7 +8682,7 @@
               <a:graphicData uri="http://schemas.openxmlformats.org/drawingml/2006/picture">
                 <pic:pic xmlns:pic="http://schemas.openxmlformats.org/drawingml/2006/picture">
                   <pic:nvPicPr>
-                    <pic:cNvPr id="10" name="Picture 10" descr="/Users/robertovelasquezdean/Library/Group Containers/L48J367XN4.com.infraware.PolarisOffice/EngineTemp/728/fImage50916448671.png"/>
+                    <pic:cNvPr id="10" name="Picture 10" descr="/Users/robertovelasquezdean/Library/Group Containers/L48J367XN4.com.infraware.PolarisOffice/EngineTemp/871/fImage50916448671.png"/>
                     <pic:cNvPicPr>
                       <a:picLocks noChangeAspect="1" noChangeArrowheads="1"/>
                     </pic:cNvPicPr>
@@ -8702,7 +8702,7 @@
                   <pic:spPr>
                     <a:xfrm>
                       <a:off x="0" y="0"/>
-                      <a:ext cx="3832225" cy="2603500"/>
+                      <a:ext cx="3832860" cy="2604135"/>
                     </a:xfrm>
                     <a:prstGeom prst="rect"/>
                     <a:ln cap="flat"/>
@@ -9767,7 +9767,7 @@
         </w:rPr>
         <w:drawing>
           <wp:inline distT="0" distB="0" distL="0" distR="0">
-            <wp:extent cx="3879215" cy="2612390"/>
+            <wp:extent cx="3879850" cy="2613025"/>
             <wp:effectExtent l="0" t="0" r="0" b="0"/>
             <wp:docPr id="38" name="Imagen 28"/>
             <wp:cNvGraphicFramePr>
@@ -9777,7 +9777,7 @@
               <a:graphicData uri="http://schemas.openxmlformats.org/drawingml/2006/picture">
                 <pic:pic xmlns:pic="http://schemas.openxmlformats.org/drawingml/2006/picture">
                   <pic:nvPicPr>
-                    <pic:cNvPr id="11" name="Picture 11" descr="/Users/robertovelasquezdean/Library/Group Containers/L48J367XN4.com.infraware.PolarisOffice/EngineTemp/728/fImage78181451728.png"/>
+                    <pic:cNvPr id="11" name="Picture 11" descr="/Users/robertovelasquezdean/Library/Group Containers/L48J367XN4.com.infraware.PolarisOffice/EngineTemp/871/fImage78181451728.png"/>
                     <pic:cNvPicPr>
                       <a:picLocks noChangeAspect="1" noChangeArrowheads="1"/>
                     </pic:cNvPicPr>
@@ -9797,7 +9797,7 @@
                   <pic:spPr>
                     <a:xfrm>
                       <a:off x="0" y="0"/>
-                      <a:ext cx="3879850" cy="2613025"/>
+                      <a:ext cx="3880485" cy="2613660"/>
                     </a:xfrm>
                     <a:prstGeom prst="rect"/>
                     <a:ln cap="flat"/>
@@ -10027,7 +10027,7 @@
         </w:rPr>
         <w:drawing>
           <wp:inline distT="0" distB="0" distL="0" distR="0">
-            <wp:extent cx="3221355" cy="1887855"/>
+            <wp:extent cx="3221990" cy="1888490"/>
             <wp:effectExtent l="0" t="0" r="0" b="0"/>
             <wp:docPr id="39" name="Imagen 29"/>
             <wp:cNvGraphicFramePr>
@@ -10037,7 +10037,7 @@
               <a:graphicData uri="http://schemas.openxmlformats.org/drawingml/2006/picture">
                 <pic:pic xmlns:pic="http://schemas.openxmlformats.org/drawingml/2006/picture">
                   <pic:nvPicPr>
-                    <pic:cNvPr id="12" name="Picture 12" descr="/Users/robertovelasquezdean/Library/Group Containers/L48J367XN4.com.infraware.PolarisOffice/EngineTemp/728/fImage45399465157.png"/>
+                    <pic:cNvPr id="12" name="Picture 12" descr="/Users/robertovelasquezdean/Library/Group Containers/L48J367XN4.com.infraware.PolarisOffice/EngineTemp/871/fImage45399465157.png"/>
                     <pic:cNvPicPr>
                       <a:picLocks noChangeAspect="1" noChangeArrowheads="1"/>
                     </pic:cNvPicPr>
@@ -10057,7 +10057,7 @@
                   <pic:spPr>
                     <a:xfrm>
                       <a:off x="0" y="0"/>
-                      <a:ext cx="3221990" cy="1888490"/>
+                      <a:ext cx="3222625" cy="1889125"/>
                     </a:xfrm>
                     <a:prstGeom prst="rect"/>
                     <a:ln cap="flat"/>
@@ -12270,7 +12270,7 @@
         </w:rPr>
         <w:drawing>
           <wp:inline distT="0" distB="0" distL="0" distR="0">
-            <wp:extent cx="3249930" cy="2316480"/>
+            <wp:extent cx="3250565" cy="2317115"/>
             <wp:effectExtent l="0" t="0" r="0" b="0"/>
             <wp:docPr id="48" name="Imagen 30"/>
             <wp:cNvGraphicFramePr>
@@ -12280,7 +12280,7 @@
               <a:graphicData uri="http://schemas.openxmlformats.org/drawingml/2006/picture">
                 <pic:pic xmlns:pic="http://schemas.openxmlformats.org/drawingml/2006/picture">
                   <pic:nvPicPr>
-                    <pic:cNvPr id="13" name="Picture 13" descr="/Users/robertovelasquezdean/Library/Group Containers/L48J367XN4.com.infraware.PolarisOffice/EngineTemp/728/fImage72818485093.png"/>
+                    <pic:cNvPr id="13" name="Picture 13" descr="/Users/robertovelasquezdean/Library/Group Containers/L48J367XN4.com.infraware.PolarisOffice/EngineTemp/871/fImage72818485093.png"/>
                     <pic:cNvPicPr>
                       <a:picLocks noChangeAspect="1" noChangeArrowheads="1"/>
                     </pic:cNvPicPr>
@@ -12300,7 +12300,7 @@
                   <pic:spPr>
                     <a:xfrm>
                       <a:off x="0" y="0"/>
-                      <a:ext cx="3250565" cy="2317115"/>
+                      <a:ext cx="3251200" cy="2317750"/>
                     </a:xfrm>
                     <a:prstGeom prst="rect"/>
                     <a:ln cap="flat"/>
@@ -14037,7 +14037,7 @@
           <w:smallCaps w:val="0"/>
           <w:rFonts w:ascii="Times New Roman" w:eastAsia="Times New Roman" w:hAnsi="Times New Roman" w:hint="default"/>
         </w:rPr>
-        <w:t xml:space="preserve">porque nuestra tabla foranea sí se puede repetir en otras tablas. </w:t>
+        <w:t xml:space="preserve">porque nuestra clave foranea sí se puede repetir en otras tablas. </w:t>
       </w:r>
       <w:r>
         <w:rPr>
@@ -15981,7 +15981,7 @@
         </w:rPr>
         <w:drawing>
           <wp:inline distT="0" distB="0" distL="0" distR="0">
-            <wp:extent cx="2992120" cy="1544320"/>
+            <wp:extent cx="2992755" cy="1544955"/>
             <wp:effectExtent l="0" t="0" r="0" b="0"/>
             <wp:docPr id="49" name="Imagen 31"/>
             <wp:cNvGraphicFramePr>
@@ -15991,7 +15991,7 @@
               <a:graphicData uri="http://schemas.openxmlformats.org/drawingml/2006/picture">
                 <pic:pic xmlns:pic="http://schemas.openxmlformats.org/drawingml/2006/picture">
                   <pic:nvPicPr>
-                    <pic:cNvPr id="14" name="Picture 14" descr="/Users/robertovelasquezdean/Library/Group Containers/L48J367XN4.com.infraware.PolarisOffice/EngineTemp/728/fImage36359506842.png"/>
+                    <pic:cNvPr id="14" name="Picture 14" descr="/Users/robertovelasquezdean/Library/Group Containers/L48J367XN4.com.infraware.PolarisOffice/EngineTemp/871/fImage36359506842.png"/>
                     <pic:cNvPicPr>
                       <a:picLocks noChangeAspect="1" noChangeArrowheads="1"/>
                     </pic:cNvPicPr>
@@ -16011,7 +16011,7 @@
                   <pic:spPr>
                     <a:xfrm>
                       <a:off x="0" y="0"/>
-                      <a:ext cx="2992755" cy="1544955"/>
+                      <a:ext cx="2993390" cy="1545590"/>
                     </a:xfrm>
                     <a:prstGeom prst="rect"/>
                     <a:ln cap="flat"/>
@@ -16328,7 +16328,7 @@
         </w:rPr>
         <w:drawing>
           <wp:inline distT="0" distB="0" distL="0" distR="0">
-            <wp:extent cx="2941320" cy="283845"/>
+            <wp:extent cx="2941955" cy="284480"/>
             <wp:effectExtent l="0" t="0" r="0" b="0"/>
             <wp:docPr id="50" name="Imagen 32"/>
             <wp:cNvGraphicFramePr>
@@ -16338,7 +16338,7 @@
               <a:graphicData uri="http://schemas.openxmlformats.org/drawingml/2006/picture">
                 <pic:pic xmlns:pic="http://schemas.openxmlformats.org/drawingml/2006/picture">
                   <pic:nvPicPr>
-                    <pic:cNvPr id="15" name="Picture 15" descr="/Users/robertovelasquezdean/Library/Group Containers/L48J367XN4.com.infraware.PolarisOffice/EngineTemp/728/fImage363592737864.png"/>
+                    <pic:cNvPr id="15" name="Picture 15" descr="/Users/robertovelasquezdean/Library/Group Containers/L48J367XN4.com.infraware.PolarisOffice/EngineTemp/871/fImage363592737864.png"/>
                     <pic:cNvPicPr>
                       <a:picLocks noChangeAspect="1" noChangeArrowheads="1"/>
                     </pic:cNvPicPr>
@@ -16359,7 +16359,7 @@
                   <pic:spPr>
                     <a:xfrm>
                       <a:off x="0" y="0"/>
-                      <a:ext cx="2941955" cy="284480"/>
+                      <a:ext cx="2942590" cy="285115"/>
                     </a:xfrm>
                     <a:prstGeom prst="rect"/>
                     <a:ln cap="flat"/>
@@ -16720,7 +16720,7 @@
         </w:rPr>
         <w:drawing>
           <wp:inline distT="0" distB="0" distL="0" distR="0">
-            <wp:extent cx="2992120" cy="1106170"/>
+            <wp:extent cx="2992755" cy="1106805"/>
             <wp:effectExtent l="0" t="0" r="0" b="0"/>
             <wp:docPr id="51" name="Imagen 33"/>
             <wp:cNvGraphicFramePr>
@@ -16730,7 +16730,7 @@
               <a:graphicData uri="http://schemas.openxmlformats.org/drawingml/2006/picture">
                 <pic:pic xmlns:pic="http://schemas.openxmlformats.org/drawingml/2006/picture">
                   <pic:nvPicPr>
-                    <pic:cNvPr id="16" name="Picture 16" descr="/Users/robertovelasquezdean/Library/Group Containers/L48J367XN4.com.infraware.PolarisOffice/EngineTemp/728/fImage384585173653.png"/>
+                    <pic:cNvPr id="16" name="Picture 16" descr="/Users/robertovelasquezdean/Library/Group Containers/L48J367XN4.com.infraware.PolarisOffice/EngineTemp/871/fImage384585173653.png"/>
                     <pic:cNvPicPr>
                       <a:picLocks noChangeAspect="1" noChangeArrowheads="1"/>
                     </pic:cNvPicPr>
@@ -16750,7 +16750,7 @@
                   <pic:spPr>
                     <a:xfrm>
                       <a:off x="0" y="0"/>
-                      <a:ext cx="2992755" cy="1106805"/>
+                      <a:ext cx="2993390" cy="1107440"/>
                     </a:xfrm>
                     <a:prstGeom prst="rect"/>
                     <a:ln cap="flat"/>
@@ -17347,7 +17347,7 @@
         </w:rPr>
         <w:drawing>
           <wp:inline distT="0" distB="0" distL="0" distR="0">
-            <wp:extent cx="2334895" cy="1953895"/>
+            <wp:extent cx="2335530" cy="1954530"/>
             <wp:effectExtent l="0" t="0" r="0" b="0"/>
             <wp:docPr id="52" name="Imagen 34"/>
             <wp:cNvGraphicFramePr>
@@ -17357,7 +17357,7 @@
               <a:graphicData uri="http://schemas.openxmlformats.org/drawingml/2006/picture">
                 <pic:pic xmlns:pic="http://schemas.openxmlformats.org/drawingml/2006/picture">
                   <pic:nvPicPr>
-                    <pic:cNvPr id="17" name="Picture 17" descr="/Users/robertovelasquezdean/Library/Group Containers/L48J367XN4.com.infraware.PolarisOffice/EngineTemp/728/fImage387648157937.png"/>
+                    <pic:cNvPr id="17" name="Picture 17" descr="/Users/robertovelasquezdean/Library/Group Containers/L48J367XN4.com.infraware.PolarisOffice/EngineTemp/871/fImage387648157937.png"/>
                     <pic:cNvPicPr>
                       <a:picLocks noChangeAspect="1" noChangeArrowheads="1"/>
                     </pic:cNvPicPr>
@@ -17377,7 +17377,7 @@
                   <pic:spPr>
                     <a:xfrm>
                       <a:off x="0" y="0"/>
-                      <a:ext cx="2335530" cy="1954530"/>
+                      <a:ext cx="2336165" cy="1955164"/>
                     </a:xfrm>
                     <a:prstGeom prst="rect"/>
                     <a:ln cap="flat"/>
@@ -17886,7 +17886,7 @@
         </w:rPr>
         <w:drawing>
           <wp:inline distT="0" distB="0" distL="0" distR="0">
-            <wp:extent cx="3049270" cy="1791970"/>
+            <wp:extent cx="3049905" cy="1792605"/>
             <wp:effectExtent l="0" t="0" r="0" b="0"/>
             <wp:docPr id="53" name="Imagen 35"/>
             <wp:cNvGraphicFramePr>
@@ -17896,7 +17896,7 @@
               <a:graphicData uri="http://schemas.openxmlformats.org/drawingml/2006/picture">
                 <pic:pic xmlns:pic="http://schemas.openxmlformats.org/drawingml/2006/picture">
                   <pic:nvPicPr>
-                    <pic:cNvPr id="18" name="Picture 18" descr="/Users/robertovelasquezdean/Library/Group Containers/L48J367XN4.com.infraware.PolarisOffice/EngineTemp/728/fImage410148182456.png"/>
+                    <pic:cNvPr id="18" name="Picture 18" descr="/Users/robertovelasquezdean/Library/Group Containers/L48J367XN4.com.infraware.PolarisOffice/EngineTemp/871/fImage410148182456.png"/>
                     <pic:cNvPicPr>
                       <a:picLocks noChangeAspect="1" noChangeArrowheads="1"/>
                     </pic:cNvPicPr>
@@ -17916,7 +17916,7 @@
                   <pic:spPr>
                     <a:xfrm>
                       <a:off x="0" y="0"/>
-                      <a:ext cx="3049905" cy="1792605"/>
+                      <a:ext cx="3050540" cy="1793240"/>
                     </a:xfrm>
                     <a:prstGeom prst="rect"/>
                     <a:ln cap="flat"/>
@@ -18485,7 +18485,7 @@
         </w:rPr>
         <w:drawing>
           <wp:inline distT="0" distB="0" distL="0" distR="0">
-            <wp:extent cx="3106420" cy="1801495"/>
+            <wp:extent cx="3107055" cy="1802130"/>
             <wp:effectExtent l="0" t="0" r="0" b="0"/>
             <wp:docPr id="54" name="Imagen 36"/>
             <wp:cNvGraphicFramePr>
@@ -18495,7 +18495,7 @@
               <a:graphicData uri="http://schemas.openxmlformats.org/drawingml/2006/picture">
                 <pic:pic xmlns:pic="http://schemas.openxmlformats.org/drawingml/2006/picture">
                   <pic:nvPicPr>
-                    <pic:cNvPr id="19" name="Picture 19" descr="/Users/robertovelasquezdean/Library/Group Containers/L48J367XN4.com.infraware.PolarisOffice/EngineTemp/728/fImage493868198392.png"/>
+                    <pic:cNvPr id="19" name="Picture 19" descr="/Users/robertovelasquezdean/Library/Group Containers/L48J367XN4.com.infraware.PolarisOffice/EngineTemp/871/fImage493868198392.png"/>
                     <pic:cNvPicPr>
                       <a:picLocks noChangeAspect="1" noChangeArrowheads="1"/>
                     </pic:cNvPicPr>
@@ -18515,7 +18515,7 @@
                   <pic:spPr>
                     <a:xfrm>
                       <a:off x="0" y="0"/>
-                      <a:ext cx="3107055" cy="1802130"/>
+                      <a:ext cx="3107690" cy="1802765"/>
                     </a:xfrm>
                     <a:prstGeom prst="rect"/>
                     <a:ln cap="flat"/>
@@ -19348,7 +19348,7 @@
         </w:rPr>
         <w:drawing>
           <wp:inline distT="0" distB="0" distL="0" distR="0">
-            <wp:extent cx="2312035" cy="1595120"/>
+            <wp:extent cx="2312670" cy="1595755"/>
             <wp:effectExtent l="0" t="0" r="0" b="0"/>
             <wp:docPr id="55" name="Imagen 37"/>
             <wp:cNvGraphicFramePr>
@@ -19358,7 +19358,7 @@
               <a:graphicData uri="http://schemas.openxmlformats.org/drawingml/2006/picture">
                 <pic:pic xmlns:pic="http://schemas.openxmlformats.org/drawingml/2006/picture">
                   <pic:nvPicPr>
-                    <pic:cNvPr id="20" name="Picture 20" descr="/Users/robertovelasquezdean/Library/Group Containers/L48J367XN4.com.infraware.PolarisOffice/EngineTemp/728/fImage6938159462.png"/>
+                    <pic:cNvPr id="20" name="Picture 20" descr="/Users/robertovelasquezdean/Library/Group Containers/L48J367XN4.com.infraware.PolarisOffice/EngineTemp/871/fImage6938159462.png"/>
                     <pic:cNvPicPr>
                       <a:picLocks noChangeAspect="1" noChangeArrowheads="1"/>
                     </pic:cNvPicPr>
@@ -19378,7 +19378,7 @@
                   <pic:spPr>
                     <a:xfrm>
                       <a:off x="0" y="0"/>
-                      <a:ext cx="2312670" cy="1595755"/>
+                      <a:ext cx="2313305" cy="1596390"/>
                     </a:xfrm>
                     <a:prstGeom prst="rect"/>
                     <a:ln cap="flat"/>
@@ -19499,7 +19499,7 @@
         </w:rPr>
         <w:drawing>
           <wp:inline distT="0" distB="0" distL="0" distR="0">
-            <wp:extent cx="3772534" cy="2772410"/>
+            <wp:extent cx="3773170" cy="2773045"/>
             <wp:effectExtent l="0" t="0" r="0" b="0"/>
             <wp:docPr id="56" name="Imagen 38"/>
             <wp:cNvGraphicFramePr>
@@ -19509,7 +19509,7 @@
               <a:graphicData uri="http://schemas.openxmlformats.org/drawingml/2006/picture">
                 <pic:pic xmlns:pic="http://schemas.openxmlformats.org/drawingml/2006/picture">
                   <pic:nvPicPr>
-                    <pic:cNvPr id="21" name="Picture 21" descr="/Users/robertovelasquezdean/Library/Group Containers/L48J367XN4.com.infraware.PolarisOffice/EngineTemp/728/fImage90704639010.png"/>
+                    <pic:cNvPr id="21" name="Picture 21" descr="/Users/robertovelasquezdean/Library/Group Containers/L48J367XN4.com.infraware.PolarisOffice/EngineTemp/871/fImage90704639010.png"/>
                     <pic:cNvPicPr>
                       <a:picLocks noChangeAspect="1" noChangeArrowheads="1"/>
                     </pic:cNvPicPr>
@@ -19529,7 +19529,7 @@
                   <pic:spPr>
                     <a:xfrm>
                       <a:off x="0" y="0"/>
-                      <a:ext cx="3773170" cy="2773045"/>
+                      <a:ext cx="3773805" cy="2773680"/>
                     </a:xfrm>
                     <a:prstGeom prst="rect"/>
                     <a:ln cap="flat"/>
@@ -19662,7 +19662,7 @@
         </w:rPr>
         <w:drawing>
           <wp:inline distT="0" distB="0" distL="0" distR="0">
-            <wp:extent cx="3743959" cy="2753360"/>
+            <wp:extent cx="3744595" cy="2753995"/>
             <wp:effectExtent l="0" t="0" r="0" b="0"/>
             <wp:docPr id="57" name="Imagen 39"/>
             <wp:cNvGraphicFramePr>
@@ -19672,7 +19672,7 @@
               <a:graphicData uri="http://schemas.openxmlformats.org/drawingml/2006/picture">
                 <pic:pic xmlns:pic="http://schemas.openxmlformats.org/drawingml/2006/picture">
                   <pic:nvPicPr>
-                    <pic:cNvPr id="22" name="Picture 22" descr="/Users/robertovelasquezdean/Library/Group Containers/L48J367XN4.com.infraware.PolarisOffice/EngineTemp/728/fImage111832643819.png"/>
+                    <pic:cNvPr id="22" name="Picture 22" descr="/Users/robertovelasquezdean/Library/Group Containers/L48J367XN4.com.infraware.PolarisOffice/EngineTemp/871/fImage111832643819.png"/>
                     <pic:cNvPicPr>
                       <a:picLocks noChangeAspect="1" noChangeArrowheads="1"/>
                     </pic:cNvPicPr>
@@ -19692,7 +19692,7 @@
                   <pic:spPr>
                     <a:xfrm>
                       <a:off x="0" y="0"/>
-                      <a:ext cx="3744595" cy="2753995"/>
+                      <a:ext cx="3745230" cy="2754630"/>
                     </a:xfrm>
                     <a:prstGeom prst="rect"/>
                     <a:ln cap="flat"/>
@@ -20781,9 +20781,9 @@
         </w:rPr>
         <w:drawing>
           <wp:inline distT="0" distB="0" distL="0" distR="0">
-            <wp:extent cx="3800475" cy="2790825"/>
+            <wp:extent cx="3801109" cy="2791460"/>
             <wp:effectExtent l="0" t="0" r="0" b="0"/>
-            <wp:docPr id="64" name="Imagen 40"/>
+            <wp:docPr id="58" name="Imagen 40"/>
             <wp:cNvGraphicFramePr>
               <a:graphicFrameLocks xmlns:a="http://schemas.openxmlformats.org/drawingml/2006/main" noChangeAspect="1"/>
             </wp:cNvGraphicFramePr>
@@ -20791,7 +20791,7 @@
               <a:graphicData uri="http://schemas.openxmlformats.org/drawingml/2006/picture">
                 <pic:pic xmlns:pic="http://schemas.openxmlformats.org/drawingml/2006/picture">
                   <pic:nvPicPr>
-                    <pic:cNvPr id="23" name="Picture 23" descr="/Users/robertovelasquezdean/Library/Group Containers/L48J367XN4.com.infraware.PolarisOffice/EngineTemp/728/fImage74679642253.png"/>
+                    <pic:cNvPr id="23" name="Picture 23" descr="/Users/robertovelasquezdean/Library/Group Containers/L48J367XN4.com.infraware.PolarisOffice/EngineTemp/871/fImage74679642253.png"/>
                     <pic:cNvPicPr>
                       <a:picLocks noChangeAspect="1" noChangeArrowheads="1"/>
                     </pic:cNvPicPr>
@@ -20811,7 +20811,7 @@
                   <pic:spPr>
                     <a:xfrm>
                       <a:off x="0" y="0"/>
-                      <a:ext cx="3801109" cy="2791460"/>
+                      <a:ext cx="3801745" cy="2792095"/>
                     </a:xfrm>
                     <a:prstGeom prst="rect"/>
                     <a:ln cap="flat"/>

</xml_diff>

<commit_message>
Ajustando sección principal del portafolio, proyecto
</commit_message>
<xml_diff>
--- a/Platzi/Bases de datos (iniciaciación al backend)/Material de repaso/1. Introducción y teoria/Conceptos iniciales sobre las bases de datos relacionales.docx
+++ b/Platzi/Bases de datos (iniciaciación al backend)/Material de repaso/1. Introducción y teoria/Conceptos iniciales sobre las bases de datos relacionales.docx
@@ -100,7 +100,7 @@
         </w:rPr>
         <w:drawing>
           <wp:inline distT="0" distB="0" distL="0" distR="0">
-            <wp:extent cx="5735955" cy="6064885"/>
+            <wp:extent cx="5736590" cy="6065520"/>
             <wp:effectExtent l="0" t="0" r="0" b="0"/>
             <wp:docPr id="9" name="Imagen 1"/>
             <wp:cNvGraphicFramePr>
@@ -110,7 +110,7 @@
               <a:graphicData uri="http://schemas.openxmlformats.org/drawingml/2006/picture">
                 <pic:pic xmlns:pic="http://schemas.openxmlformats.org/drawingml/2006/picture">
                   <pic:nvPicPr>
-                    <pic:cNvPr id="1" name="Picture 1" descr="/Users/robertovelasquezdean/Library/Group Containers/L48J367XN4.com.infraware.PolarisOffice/EngineTemp/871/fImage162520106679.png"/>
+                    <pic:cNvPr id="1" name="Picture 1" descr="/Users/robertovelasquezdean/Library/Group Containers/L48J367XN4.com.infraware.PolarisOffice/EngineTemp/2481/fImage162520106679.png"/>
                     <pic:cNvPicPr>
                       <a:picLocks noChangeAspect="1" noChangeArrowheads="1"/>
                     </pic:cNvPicPr>
@@ -130,7 +130,7 @@
                   <pic:spPr>
                     <a:xfrm>
                       <a:off x="0" y="0"/>
-                      <a:ext cx="5736590" cy="6065520"/>
+                      <a:ext cx="5737225" cy="6066155"/>
                     </a:xfrm>
                     <a:prstGeom prst="rect"/>
                     <a:ln cap="flat"/>
@@ -168,7 +168,7 @@
         </w:rPr>
         <w:drawing>
           <wp:inline distT="0" distB="0" distL="0" distR="0">
-            <wp:extent cx="5735955" cy="5248910"/>
+            <wp:extent cx="5736590" cy="5249545"/>
             <wp:effectExtent l="0" t="0" r="0" b="0"/>
             <wp:docPr id="10" name="Imagen 2"/>
             <wp:cNvGraphicFramePr>
@@ -178,7 +178,7 @@
               <a:graphicData uri="http://schemas.openxmlformats.org/drawingml/2006/picture">
                 <pic:pic xmlns:pic="http://schemas.openxmlformats.org/drawingml/2006/picture">
                   <pic:nvPicPr>
-                    <pic:cNvPr id="2" name="Picture 2" descr="/Users/robertovelasquezdean/Library/Group Containers/L48J367XN4.com.infraware.PolarisOffice/EngineTemp/871/fImage150516119568.png"/>
+                    <pic:cNvPr id="2" name="Picture 2" descr="/Users/robertovelasquezdean/Library/Group Containers/L48J367XN4.com.infraware.PolarisOffice/EngineTemp/2481/fImage150516119568.png"/>
                     <pic:cNvPicPr>
                       <a:picLocks noChangeAspect="1" noChangeArrowheads="1"/>
                     </pic:cNvPicPr>
@@ -198,7 +198,7 @@
                   <pic:spPr>
                     <a:xfrm>
                       <a:off x="0" y="0"/>
-                      <a:ext cx="5736590" cy="5249545"/>
+                      <a:ext cx="5737225" cy="5250180"/>
                     </a:xfrm>
                     <a:prstGeom prst="rect"/>
                     <a:ln cap="flat"/>
@@ -257,7 +257,7 @@
         </w:rPr>
         <w:drawing>
           <wp:inline distT="0" distB="0" distL="0" distR="0">
-            <wp:extent cx="5735955" cy="4523740"/>
+            <wp:extent cx="5736590" cy="4524375"/>
             <wp:effectExtent l="0" t="0" r="0" b="0"/>
             <wp:docPr id="11" name="Imagen 3"/>
             <wp:cNvGraphicFramePr>
@@ -267,7 +267,7 @@
               <a:graphicData uri="http://schemas.openxmlformats.org/drawingml/2006/picture">
                 <pic:pic xmlns:pic="http://schemas.openxmlformats.org/drawingml/2006/picture">
                   <pic:nvPicPr>
-                    <pic:cNvPr id="3" name="Picture 3" descr="/Users/robertovelasquezdean/Library/Group Containers/L48J367XN4.com.infraware.PolarisOffice/EngineTemp/871/fImage13130613363.png"/>
+                    <pic:cNvPr id="3" name="Picture 3" descr="/Users/robertovelasquezdean/Library/Group Containers/L48J367XN4.com.infraware.PolarisOffice/EngineTemp/2481/fImage13130613363.png"/>
                     <pic:cNvPicPr>
                       <a:picLocks noChangeAspect="1" noChangeArrowheads="1"/>
                     </pic:cNvPicPr>
@@ -287,7 +287,7 @@
                   <pic:spPr>
                     <a:xfrm>
                       <a:off x="0" y="0"/>
-                      <a:ext cx="5736590" cy="4524375"/>
+                      <a:ext cx="5737225" cy="4525010"/>
                     </a:xfrm>
                     <a:prstGeom prst="rect"/>
                     <a:ln cap="flat"/>
@@ -2223,7 +2223,7 @@
                       <wps:spPr>
                         <a:xfrm>
                           <a:off x="0" y="0"/>
-                          <a:ext cx="1510030" cy="290830"/>
+                          <a:ext cx="1510665" cy="291465"/>
                         </a:xfrm>
                         <a:prstGeom prst="rect"/>
                         <a:ln cap="flat"/>
@@ -2289,7 +2289,7 @@
           </mc:Choice>
           <mc:Fallback>
             <w:pict>
-              <v:shape id="_x0000_s14" style="position:absolute;left:0;margin-left:1pt;mso-position-horizontal:absolute;mso-position-horizontal-relative:text;margin-top:20pt;mso-position-vertical:absolute;mso-position-vertical-relative:text;width:118.8pt;height:22.8pt;v-text-anchor:middle;z-index:251624993" coordsize="1509395,290195" path="m,l1509395,,1509395,290195,,290195xe" strokecolor="#41719c" o:allowoverlap="1" strokeweight="1pt" fillcolor="#5b9bd5" filled="t">
+              <v:shape id="_x0000_s14" style="position:absolute;left:0;margin-left:1pt;mso-position-horizontal:absolute;mso-position-horizontal-relative:text;margin-top:20pt;mso-position-vertical:absolute;mso-position-vertical-relative:text;width:118.9pt;height:22.8pt;v-text-anchor:middle;z-index:251624993" coordsize="1510030,290830" path="m,l1510030,,1510030,290830,,290830xe" strokecolor="#41719c" o:allowoverlap="1" strokeweight="1pt" fillcolor="#5b9bd5" filled="t">
                 <v:stroke joinstyle="miter"/>
                 <v:textbox style="" inset="7pt,2pt,7pt,2pt">
                   <w:txbxContent>
@@ -2359,7 +2359,7 @@
                       <wps:spPr>
                         <a:xfrm>
                           <a:off x="0" y="0"/>
-                          <a:ext cx="1510030" cy="290830"/>
+                          <a:ext cx="1510665" cy="291465"/>
                         </a:xfrm>
                         <a:prstGeom prst="rect"/>
                         <a:ln cap="flat"/>
@@ -2425,7 +2425,7 @@
           </mc:Choice>
           <mc:Fallback>
             <w:pict>
-              <v:shape id="_x0000_s15" style="position:absolute;left:0;margin-left:130pt;mso-position-horizontal:absolute;mso-position-horizontal-relative:text;margin-top:21pt;mso-position-vertical:absolute;mso-position-vertical-relative:text;width:118.8pt;height:22.8pt;v-text-anchor:middle;z-index:251624994" coordsize="1509395,290195" path="m,l1509395,,1509395,290195,,290195xe" strokecolor="#41719c" o:allowoverlap="1" strokeweight="1pt" fillcolor="#5b9bd5" filled="t">
+              <v:shape id="_x0000_s15" style="position:absolute;left:0;margin-left:130pt;mso-position-horizontal:absolute;mso-position-horizontal-relative:text;margin-top:21pt;mso-position-vertical:absolute;mso-position-vertical-relative:text;width:118.9pt;height:22.8pt;v-text-anchor:middle;z-index:251624994" coordsize="1510030,290830" path="m,l1510030,,1510030,290830,,290830xe" strokecolor="#41719c" o:allowoverlap="1" strokeweight="1pt" fillcolor="#5b9bd5" filled="t">
                 <v:stroke joinstyle="miter"/>
                 <v:textbox style="" inset="7pt,2pt,7pt,2pt">
                   <w:txbxContent>
@@ -2720,7 +2720,7 @@
                       <wps:spPr>
                         <a:xfrm>
                           <a:off x="0" y="0"/>
-                          <a:ext cx="1510030" cy="290830"/>
+                          <a:ext cx="1510665" cy="291465"/>
                         </a:xfrm>
                         <a:prstGeom prst="rect"/>
                         <a:ln cap="flat"/>
@@ -2786,7 +2786,7 @@
           </mc:Choice>
           <mc:Fallback>
             <w:pict>
-              <v:shape id="_x0000_s16" style="position:absolute;left:0;margin-left:56pt;mso-position-horizontal:absolute;mso-position-horizontal-relative:text;margin-top:61pt;mso-position-vertical:absolute;mso-position-vertical-relative:text;width:118.8pt;height:22.8pt;v-text-anchor:middle;z-index:251624995" coordsize="1509395,290195" path="m,l1509395,,1509395,290195,,290195xe" strokecolor="#41719c" o:allowoverlap="1" strokeweight="1pt" fillcolor="#5b9bd5" filled="t">
+              <v:shape id="_x0000_s16" style="position:absolute;left:0;margin-left:56pt;mso-position-horizontal:absolute;mso-position-horizontal-relative:text;margin-top:61pt;mso-position-vertical:absolute;mso-position-vertical-relative:text;width:118.9pt;height:22.8pt;v-text-anchor:middle;z-index:251624995" coordsize="1510030,290830" path="m,l1510030,,1510030,290830,,290830xe" strokecolor="#41719c" o:allowoverlap="1" strokeweight="1pt" fillcolor="#5b9bd5" filled="t">
                 <v:stroke joinstyle="miter"/>
                 <v:textbox style="" inset="7pt,2pt,7pt,2pt">
                   <w:txbxContent>
@@ -3110,7 +3110,7 @@
                       <wps:spPr>
                         <a:xfrm>
                           <a:off x="0" y="0"/>
-                          <a:ext cx="5080" cy="357505"/>
+                          <a:ext cx="5715" cy="358140"/>
                         </a:xfrm>
                         <a:prstGeom prst="straightConnector1"/>
                         <a:ln cap="flat">
@@ -3143,7 +3143,7 @@
           </mc:Choice>
           <mc:Fallback>
             <w:pict>
-              <v:shape id="_x0000_s17" style="position:absolute;left:0;margin-left:174pt;mso-position-horizontal:absolute;mso-position-horizontal-relative:text;margin-top:13pt;mso-position-vertical:absolute;mso-position-vertical-relative:text;width:0.3pt;height:28.1pt;v-text-anchor:middle;z-index:251624989" coordsize="4445,356870" path="m,l4445,356870e" strokecolor="#5b9bd5" o:allowoverlap="1" strokeweight="0.50pt" filled="f">
+              <v:shape id="_x0000_s17" style="position:absolute;left:0;margin-left:174pt;mso-position-horizontal:absolute;mso-position-horizontal-relative:text;margin-top:13pt;mso-position-vertical:absolute;mso-position-vertical-relative:text;width:0.4pt;height:28.1pt;v-text-anchor:middle;z-index:251624989" coordsize="5080,357505" path="m,l5080,357505e" strokecolor="#5b9bd5" o:allowoverlap="1" strokeweight="0.50pt" filled="f">
                 <v:stroke joinstyle="miter"/>
               </v:shape>
             </w:pict>
@@ -3206,7 +3206,7 @@
                       <wps:spPr>
                         <a:xfrm>
                           <a:off x="0" y="0"/>
-                          <a:ext cx="1158240" cy="481330"/>
+                          <a:ext cx="1158875" cy="481965"/>
                         </a:xfrm>
                         <a:prstGeom prst="flowChartDecision"/>
                         <a:ln cap="flat"/>
@@ -3281,7 +3281,7 @@
           </mc:Choice>
           <mc:Fallback>
             <w:pict>
-              <v:shape id="_x0000_s18" style="position:absolute;left:0;margin-left:157pt;mso-position-horizontal:absolute;mso-position-horizontal-relative:text;margin-top:3pt;mso-position-vertical:absolute;mso-position-vertical-relative:text;width:91.1pt;height:37.8pt;v-text-anchor:middle;z-index:251624983" coordsize="1157605,480695" path="m,240030l579120,,1157605,240030,579120,480695xe" strokecolor="#41719c" o:allowoverlap="1" strokeweight="1pt" fillcolor="#5b9bd5" filled="t">
+              <v:shape id="_x0000_s18" style="position:absolute;left:0;margin-left:157pt;mso-position-horizontal:absolute;mso-position-horizontal-relative:text;margin-top:3pt;mso-position-vertical:absolute;mso-position-vertical-relative:text;width:91.2pt;height:37.8pt;v-text-anchor:middle;z-index:251624983" coordsize="1158240,481330" path="m,240665l579120,,1158240,240665,579120,481330xe" strokecolor="#41719c" o:allowoverlap="1" strokeweight="1pt" fillcolor="#5b9bd5" filled="t">
                 <v:stroke joinstyle="miter"/>
                 <v:textbox style="" inset="7pt,2pt,7pt,2pt">
                   <w:txbxContent>
@@ -3387,7 +3387,7 @@
                       <wps:spPr>
                         <a:xfrm>
                           <a:off x="0" y="0"/>
-                          <a:ext cx="5080" cy="357505"/>
+                          <a:ext cx="5715" cy="358140"/>
                         </a:xfrm>
                         <a:prstGeom prst="straightConnector1"/>
                         <a:ln cap="flat">
@@ -3420,7 +3420,7 @@
           </mc:Choice>
           <mc:Fallback>
             <w:pict>
-              <v:shape id="_x0000_s19" style="position:absolute;left:0;margin-left:234pt;mso-position-horizontal:absolute;mso-position-horizontal-relative:text;margin-top:3pt;mso-position-vertical:absolute;mso-position-vertical-relative:text;width:0.3pt;height:28.1pt;v-text-anchor:middle;z-index:251624990" coordsize="4445,356870" path="m,l4445,356870e" strokecolor="#5b9bd5" o:allowoverlap="1" strokeweight="0.50pt" filled="f">
+              <v:shape id="_x0000_s19" style="position:absolute;left:0;margin-left:234pt;mso-position-horizontal:absolute;mso-position-horizontal-relative:text;margin-top:3pt;mso-position-vertical:absolute;mso-position-vertical-relative:text;width:0.4pt;height:28.1pt;v-text-anchor:middle;z-index:251624990" coordsize="5080,357505" path="m,l5080,357505e" strokecolor="#5b9bd5" o:allowoverlap="1" strokeweight="0.50pt" filled="f">
                 <v:stroke joinstyle="miter"/>
               </v:shape>
             </w:pict>
@@ -3483,7 +3483,7 @@
                       <wps:spPr>
                         <a:xfrm>
                           <a:off x="0" y="0"/>
-                          <a:ext cx="1510030" cy="290830"/>
+                          <a:ext cx="1510665" cy="291465"/>
                         </a:xfrm>
                         <a:prstGeom prst="rect"/>
                         <a:ln cap="flat"/>
@@ -3549,7 +3549,7 @@
           </mc:Choice>
           <mc:Fallback>
             <w:pict>
-              <v:shape id="_x0000_s20" style="position:absolute;left:0;margin-left:233pt;mso-position-horizontal:absolute;mso-position-horizontal-relative:text;margin-top:9pt;mso-position-vertical:absolute;mso-position-vertical-relative:text;width:118.8pt;height:22.8pt;v-text-anchor:middle;z-index:251624986" coordsize="1509395,290195" path="m,l1509395,,1509395,290195,,290195xe" strokecolor="#41719c" o:allowoverlap="1" strokeweight="1pt" fillcolor="#5b9bd5" filled="t">
+              <v:shape id="_x0000_s20" style="position:absolute;left:0;margin-left:233pt;mso-position-horizontal:absolute;mso-position-horizontal-relative:text;margin-top:9pt;mso-position-vertical:absolute;mso-position-vertical-relative:text;width:118.9pt;height:22.8pt;v-text-anchor:middle;z-index:251624986" coordsize="1510030,290830" path="m,l1510030,,1510030,290830,,290830xe" strokecolor="#41719c" o:allowoverlap="1" strokeweight="1pt" fillcolor="#5b9bd5" filled="t">
                 <v:stroke joinstyle="miter"/>
                 <v:textbox style="" inset="7pt,2pt,7pt,2pt">
                   <w:txbxContent>
@@ -3859,7 +3859,7 @@
                       <wps:spPr>
                         <a:xfrm>
                           <a:off x="0" y="0"/>
-                          <a:ext cx="1510030" cy="290830"/>
+                          <a:ext cx="1510665" cy="291465"/>
                         </a:xfrm>
                         <a:prstGeom prst="rect"/>
                         <a:ln cap="flat"/>
@@ -3925,7 +3925,7 @@
           </mc:Choice>
           <mc:Fallback>
             <w:pict>
-              <v:shape id="_x0000_s21" style="position:absolute;left:0;margin-left:52pt;mso-position-horizontal:absolute;mso-position-horizontal-relative:text;margin-top:13pt;mso-position-vertical:absolute;mso-position-vertical-relative:text;width:118.8pt;height:22.8pt;v-text-anchor:middle;z-index:251624996" coordsize="1509395,290195" path="m,l1509395,,1509395,290195,,290195xe" strokecolor="#41719c" o:allowoverlap="1" strokeweight="1pt" fillcolor="#5b9bd5" filled="t">
+              <v:shape id="_x0000_s21" style="position:absolute;left:0;margin-left:52pt;mso-position-horizontal:absolute;mso-position-horizontal-relative:text;margin-top:13pt;mso-position-vertical:absolute;mso-position-vertical-relative:text;width:118.9pt;height:22.8pt;v-text-anchor:middle;z-index:251624996" coordsize="1510030,290830" path="m,l1510030,,1510030,290830,,290830xe" strokecolor="#41719c" o:allowoverlap="1" strokeweight="1pt" fillcolor="#5b9bd5" filled="t">
                 <v:stroke joinstyle="miter"/>
                 <v:textbox style="" inset="7pt,2pt,7pt,2pt">
                   <w:txbxContent>
@@ -4022,7 +4022,7 @@
                       <wps:spPr>
                         <a:xfrm>
                           <a:off x="0" y="0"/>
-                          <a:ext cx="5080" cy="357505"/>
+                          <a:ext cx="5715" cy="358140"/>
                         </a:xfrm>
                         <a:prstGeom prst="straightConnector1"/>
                         <a:ln cap="flat">
@@ -4055,7 +4055,7 @@
           </mc:Choice>
           <mc:Fallback>
             <w:pict>
-              <v:shape id="_x0000_s22" style="position:absolute;left:0;margin-left:171pt;mso-position-horizontal:absolute;mso-position-horizontal-relative:text;margin-top:13pt;mso-position-vertical:absolute;mso-position-vertical-relative:text;width:0.3pt;height:28.1pt;v-text-anchor:middle;z-index:251624997" coordsize="4445,356870" path="m,l4445,356870e" strokecolor="#5b9bd5" o:allowoverlap="1" strokeweight="0.50pt" filled="f">
+              <v:shape id="_x0000_s22" style="position:absolute;left:0;margin-left:171pt;mso-position-horizontal:absolute;mso-position-horizontal-relative:text;margin-top:13pt;mso-position-vertical:absolute;mso-position-vertical-relative:text;width:0.4pt;height:28.1pt;v-text-anchor:middle;z-index:251624997" coordsize="5080,357505" path="m,l5080,357505e" strokecolor="#5b9bd5" o:allowoverlap="1" strokeweight="0.50pt" filled="f">
                 <v:stroke joinstyle="miter"/>
               </v:shape>
             </w:pict>
@@ -4118,7 +4118,7 @@
                       <wps:spPr>
                         <a:xfrm>
                           <a:off x="0" y="0"/>
-                          <a:ext cx="1634490" cy="481330"/>
+                          <a:ext cx="1635125" cy="481965"/>
                         </a:xfrm>
                         <a:prstGeom prst="flowChartDecision"/>
                         <a:ln cap="flat"/>
@@ -4184,7 +4184,7 @@
           </mc:Choice>
           <mc:Fallback>
             <w:pict>
-              <v:shape id="_x0000_s23" style="position:absolute;left:0;margin-left:133pt;mso-position-horizontal:absolute;mso-position-horizontal-relative:text;margin-top:3pt;mso-position-vertical:absolute;mso-position-vertical-relative:text;width:128.6pt;height:37.8pt;v-text-anchor:middle;z-index:251624984" coordsize="1633855,480695" path="m,240030l816610,,1633855,240030,816610,480695xe" strokecolor="#41719c" o:allowoverlap="1" strokeweight="1pt" fillcolor="#5b9bd5" filled="t">
+              <v:shape id="_x0000_s23" style="position:absolute;left:0;margin-left:133pt;mso-position-horizontal:absolute;mso-position-horizontal-relative:text;margin-top:3pt;mso-position-vertical:absolute;mso-position-vertical-relative:text;width:128.6pt;height:37.8pt;v-text-anchor:middle;z-index:251624984" coordsize="1634490,481330" path="m,240665l817245,,1634490,240665,817245,481330xe" strokecolor="#41719c" o:allowoverlap="1" strokeweight="1pt" fillcolor="#5b9bd5" filled="t">
                 <v:stroke joinstyle="miter"/>
                 <v:textbox style="" inset="7pt,2pt,7pt,2pt">
                   <w:txbxContent>
@@ -4281,7 +4281,7 @@
                       <wps:spPr>
                         <a:xfrm>
                           <a:off x="0" y="0"/>
-                          <a:ext cx="5080" cy="357505"/>
+                          <a:ext cx="5715" cy="358140"/>
                         </a:xfrm>
                         <a:prstGeom prst="straightConnector1"/>
                         <a:ln cap="flat">
@@ -4314,7 +4314,7 @@
           </mc:Choice>
           <mc:Fallback>
             <w:pict>
-              <v:shape id="_x0000_s24" style="position:absolute;left:0;margin-left:234pt;mso-position-horizontal:absolute;mso-position-horizontal-relative:text;margin-top:3pt;mso-position-vertical:absolute;mso-position-vertical-relative:text;width:0.3pt;height:28.1pt;v-text-anchor:middle;z-index:251624991" coordsize="4445,356870" path="m,l4445,356870e" strokecolor="#5b9bd5" o:allowoverlap="1" strokeweight="0.50pt" filled="f">
+              <v:shape id="_x0000_s24" style="position:absolute;left:0;margin-left:234pt;mso-position-horizontal:absolute;mso-position-horizontal-relative:text;margin-top:3pt;mso-position-vertical:absolute;mso-position-vertical-relative:text;width:0.4pt;height:28.1pt;v-text-anchor:middle;z-index:251624991" coordsize="5080,357505" path="m,l5080,357505e" strokecolor="#5b9bd5" o:allowoverlap="1" strokeweight="0.50pt" filled="f">
                 <v:stroke joinstyle="miter"/>
               </v:shape>
             </w:pict>
@@ -4377,7 +4377,7 @@
                       <wps:spPr>
                         <a:xfrm>
                           <a:off x="0" y="0"/>
-                          <a:ext cx="1510030" cy="290830"/>
+                          <a:ext cx="1510665" cy="291465"/>
                         </a:xfrm>
                         <a:prstGeom prst="rect"/>
                         <a:ln cap="flat"/>
@@ -4443,7 +4443,7 @@
           </mc:Choice>
           <mc:Fallback>
             <w:pict>
-              <v:shape id="_x0000_s25" style="position:absolute;left:0;margin-left:233pt;mso-position-horizontal:absolute;mso-position-horizontal-relative:text;margin-top:9pt;mso-position-vertical:absolute;mso-position-vertical-relative:text;width:118.8pt;height:22.8pt;v-text-anchor:middle;z-index:251624987" coordsize="1509395,290195" path="m,l1509395,,1509395,290195,,290195xe" strokecolor="#41719c" o:allowoverlap="1" strokeweight="1pt" fillcolor="#5b9bd5" filled="t">
+              <v:shape id="_x0000_s25" style="position:absolute;left:0;margin-left:233pt;mso-position-horizontal:absolute;mso-position-horizontal-relative:text;margin-top:9pt;mso-position-vertical:absolute;mso-position-vertical-relative:text;width:118.9pt;height:22.8pt;v-text-anchor:middle;z-index:251624987" coordsize="1510030,290830" path="m,l1510030,,1510030,290830,,290830xe" strokecolor="#41719c" o:allowoverlap="1" strokeweight="1pt" fillcolor="#5b9bd5" filled="t">
                 <v:stroke joinstyle="miter"/>
                 <v:textbox style="" inset="7pt,2pt,7pt,2pt">
                   <w:txbxContent>
@@ -4699,7 +4699,7 @@
                       <wps:spPr>
                         <a:xfrm>
                           <a:off x="0" y="0"/>
-                          <a:ext cx="1510030" cy="290830"/>
+                          <a:ext cx="1510665" cy="291465"/>
                         </a:xfrm>
                         <a:prstGeom prst="rect"/>
                         <a:ln cap="flat"/>
@@ -4765,7 +4765,7 @@
           </mc:Choice>
           <mc:Fallback>
             <w:pict>
-              <v:shape id="_x0000_s26" style="position:absolute;left:0;margin-left:53pt;mso-position-horizontal:absolute;mso-position-horizontal-relative:text;margin-top:13pt;mso-position-vertical:absolute;mso-position-vertical-relative:text;width:118.8pt;height:22.8pt;v-text-anchor:middle;z-index:251624999" coordsize="1509395,290195" path="m,l1509395,,1509395,290195,,290195xe" strokecolor="#41719c" o:allowoverlap="1" strokeweight="1pt" fillcolor="#5b9bd5" filled="t">
+              <v:shape id="_x0000_s26" style="position:absolute;left:0;margin-left:53pt;mso-position-horizontal:absolute;mso-position-horizontal-relative:text;margin-top:13pt;mso-position-vertical:absolute;mso-position-vertical-relative:text;width:118.9pt;height:22.8pt;v-text-anchor:middle;z-index:251624999" coordsize="1510030,290830" path="m,l1510030,,1510030,290830,,290830xe" strokecolor="#41719c" o:allowoverlap="1" strokeweight="1pt" fillcolor="#5b9bd5" filled="t">
                 <v:stroke joinstyle="miter"/>
                 <v:textbox style="" inset="7pt,2pt,7pt,2pt">
                   <w:txbxContent>
@@ -4862,7 +4862,7 @@
                       <wps:spPr>
                         <a:xfrm>
                           <a:off x="0" y="0"/>
-                          <a:ext cx="5080" cy="357505"/>
+                          <a:ext cx="5715" cy="358140"/>
                         </a:xfrm>
                         <a:prstGeom prst="straightConnector1"/>
                         <a:ln cap="flat">
@@ -4895,7 +4895,7 @@
           </mc:Choice>
           <mc:Fallback>
             <w:pict>
-              <v:shape id="_x0000_s27" style="position:absolute;left:0;margin-left:171pt;mso-position-horizontal:absolute;mso-position-horizontal-relative:text;margin-top:13pt;mso-position-vertical:absolute;mso-position-vertical-relative:text;width:0.3pt;height:28.1pt;v-text-anchor:middle;z-index:251624998" coordsize="4445,356870" path="m,l4445,356870e" strokecolor="#5b9bd5" o:allowoverlap="1" strokeweight="0.50pt" filled="f">
+              <v:shape id="_x0000_s27" style="position:absolute;left:0;margin-left:171pt;mso-position-horizontal:absolute;mso-position-horizontal-relative:text;margin-top:13pt;mso-position-vertical:absolute;mso-position-vertical-relative:text;width:0.4pt;height:28.1pt;v-text-anchor:middle;z-index:251624998" coordsize="5080,357505" path="m,l5080,357505e" strokecolor="#5b9bd5" o:allowoverlap="1" strokeweight="0.50pt" filled="f">
                 <v:stroke joinstyle="miter"/>
               </v:shape>
             </w:pict>
@@ -4958,7 +4958,7 @@
                       <wps:spPr>
                         <a:xfrm>
                           <a:off x="0" y="0"/>
-                          <a:ext cx="1634490" cy="481330"/>
+                          <a:ext cx="1635125" cy="481965"/>
                         </a:xfrm>
                         <a:prstGeom prst="flowChartDecision"/>
                         <a:ln cap="flat"/>
@@ -5024,7 +5024,7 @@
           </mc:Choice>
           <mc:Fallback>
             <w:pict>
-              <v:shape id="_x0000_s28" style="position:absolute;left:0;margin-left:133pt;mso-position-horizontal:absolute;mso-position-horizontal-relative:text;margin-top:3pt;mso-position-vertical:absolute;mso-position-vertical-relative:text;width:128.6pt;height:37.8pt;v-text-anchor:middle;z-index:251624985" coordsize="1633855,480695" path="m,240030l816610,,1633855,240030,816610,480695xe" strokecolor="#41719c" o:allowoverlap="1" strokeweight="1pt" fillcolor="#5b9bd5" filled="t">
+              <v:shape id="_x0000_s28" style="position:absolute;left:0;margin-left:133pt;mso-position-horizontal:absolute;mso-position-horizontal-relative:text;margin-top:3pt;mso-position-vertical:absolute;mso-position-vertical-relative:text;width:128.6pt;height:37.8pt;v-text-anchor:middle;z-index:251624985" coordsize="1634490,481330" path="m,240665l817245,,1634490,240665,817245,481330xe" strokecolor="#41719c" o:allowoverlap="1" strokeweight="1pt" fillcolor="#5b9bd5" filled="t">
                 <v:stroke joinstyle="miter"/>
                 <v:textbox style="" inset="7pt,2pt,7pt,2pt">
                   <w:txbxContent>
@@ -5121,7 +5121,7 @@
                       <wps:spPr>
                         <a:xfrm>
                           <a:off x="0" y="0"/>
-                          <a:ext cx="5080" cy="357505"/>
+                          <a:ext cx="5715" cy="358140"/>
                         </a:xfrm>
                         <a:prstGeom prst="straightConnector1"/>
                         <a:ln cap="flat">
@@ -5154,7 +5154,7 @@
           </mc:Choice>
           <mc:Fallback>
             <w:pict>
-              <v:shape id="_x0000_s29" style="position:absolute;left:0;margin-left:234pt;mso-position-horizontal:absolute;mso-position-horizontal-relative:text;margin-top:3pt;mso-position-vertical:absolute;mso-position-vertical-relative:text;width:0.3pt;height:28.1pt;v-text-anchor:middle;z-index:251624992" coordsize="4445,356870" path="m,l4445,356870e" strokecolor="#5b9bd5" o:allowoverlap="1" strokeweight="0.50pt" filled="f">
+              <v:shape id="_x0000_s29" style="position:absolute;left:0;margin-left:234pt;mso-position-horizontal:absolute;mso-position-horizontal-relative:text;margin-top:3pt;mso-position-vertical:absolute;mso-position-vertical-relative:text;width:0.4pt;height:28.1pt;v-text-anchor:middle;z-index:251624992" coordsize="5080,357505" path="m,l5080,357505e" strokecolor="#5b9bd5" o:allowoverlap="1" strokeweight="0.50pt" filled="f">
                 <v:stroke joinstyle="miter"/>
               </v:shape>
             </w:pict>
@@ -5217,7 +5217,7 @@
                       <wps:spPr>
                         <a:xfrm>
                           <a:off x="0" y="0"/>
-                          <a:ext cx="1510030" cy="290830"/>
+                          <a:ext cx="1510665" cy="291465"/>
                         </a:xfrm>
                         <a:prstGeom prst="rect"/>
                         <a:ln cap="flat"/>
@@ -5283,7 +5283,7 @@
           </mc:Choice>
           <mc:Fallback>
             <w:pict>
-              <v:shape id="_x0000_s30" style="position:absolute;left:0;margin-left:233pt;mso-position-horizontal:absolute;mso-position-horizontal-relative:text;margin-top:9pt;mso-position-vertical:absolute;mso-position-vertical-relative:text;width:118.8pt;height:22.8pt;v-text-anchor:middle;z-index:251624988" coordsize="1509395,290195" path="m,l1509395,,1509395,290195,,290195xe" strokecolor="#41719c" o:allowoverlap="1" strokeweight="1pt" fillcolor="#5b9bd5" filled="t">
+              <v:shape id="_x0000_s30" style="position:absolute;left:0;margin-left:233pt;mso-position-horizontal:absolute;mso-position-horizontal-relative:text;margin-top:9pt;mso-position-vertical:absolute;mso-position-vertical-relative:text;width:118.9pt;height:22.8pt;v-text-anchor:middle;z-index:251624988" coordsize="1510030,290830" path="m,l1510030,,1510030,290830,,290830xe" strokecolor="#41719c" o:allowoverlap="1" strokeweight="1pt" fillcolor="#5b9bd5" filled="t">
                 <v:stroke joinstyle="miter"/>
                 <v:textbox style="" inset="7pt,2pt,7pt,2pt">
                   <w:txbxContent>
@@ -5954,7 +5954,7 @@
         </w:rPr>
         <w:drawing>
           <wp:inline distT="0" distB="0" distL="0" distR="0">
-            <wp:extent cx="3681095" cy="842645"/>
+            <wp:extent cx="3681729" cy="843280"/>
             <wp:effectExtent l="0" t="0" r="0" b="0"/>
             <wp:docPr id="31" name="Imagen 21"/>
             <wp:cNvGraphicFramePr>
@@ -5964,7 +5964,7 @@
               <a:graphicData uri="http://schemas.openxmlformats.org/drawingml/2006/picture">
                 <pic:pic xmlns:pic="http://schemas.openxmlformats.org/drawingml/2006/picture">
                   <pic:nvPicPr>
-                    <pic:cNvPr id="4" name="Picture 4" descr="/Users/robertovelasquezdean/Library/Group Containers/L48J367XN4.com.infraware.PolarisOffice/EngineTemp/871/fImage25807618900.png"/>
+                    <pic:cNvPr id="4" name="Picture 4" descr="/Users/robertovelasquezdean/Library/Group Containers/L48J367XN4.com.infraware.PolarisOffice/EngineTemp/2481/fImage25807618900.png"/>
                     <pic:cNvPicPr>
                       <a:picLocks noChangeAspect="1" noChangeArrowheads="1"/>
                     </pic:cNvPicPr>
@@ -5984,7 +5984,7 @@
                   <pic:spPr>
                     <a:xfrm>
                       <a:off x="0" y="0"/>
-                      <a:ext cx="3681729" cy="843280"/>
+                      <a:ext cx="3682365" cy="843915"/>
                     </a:xfrm>
                     <a:prstGeom prst="rect"/>
                     <a:ln cap="flat"/>
@@ -6250,7 +6250,7 @@
         </w:rPr>
         <w:drawing>
           <wp:inline distT="0" distB="0" distL="0" distR="0">
-            <wp:extent cx="3306445" cy="658495"/>
+            <wp:extent cx="3307080" cy="659130"/>
             <wp:effectExtent l="0" t="0" r="0" b="0"/>
             <wp:docPr id="32" name="Imagen 22"/>
             <wp:cNvGraphicFramePr>
@@ -6260,7 +6260,7 @@
               <a:graphicData uri="http://schemas.openxmlformats.org/drawingml/2006/picture">
                 <pic:pic xmlns:pic="http://schemas.openxmlformats.org/drawingml/2006/picture">
                   <pic:nvPicPr>
-                    <pic:cNvPr id="5" name="Picture 5" descr="/Users/robertovelasquezdean/Library/Group Containers/L48J367XN4.com.infraware.PolarisOffice/EngineTemp/871/fImage44321637999.png"/>
+                    <pic:cNvPr id="5" name="Picture 5" descr="/Users/robertovelasquezdean/Library/Group Containers/L48J367XN4.com.infraware.PolarisOffice/EngineTemp/2481/fImage44321637999.png"/>
                     <pic:cNvPicPr>
                       <a:picLocks noChangeAspect="1" noChangeArrowheads="1"/>
                     </pic:cNvPicPr>
@@ -6281,7 +6281,7 @@
                   <pic:spPr>
                     <a:xfrm>
                       <a:off x="0" y="0"/>
-                      <a:ext cx="3307080" cy="659130"/>
+                      <a:ext cx="3307715" cy="659765"/>
                     </a:xfrm>
                     <a:prstGeom prst="rect"/>
                     <a:ln cap="flat"/>
@@ -6628,7 +6628,7 @@
         </w:rPr>
         <w:drawing>
           <wp:inline distT="0" distB="0" distL="0" distR="0">
-            <wp:extent cx="3192145" cy="2191385"/>
+            <wp:extent cx="3192780" cy="2192020"/>
             <wp:effectExtent l="0" t="0" r="0" b="0"/>
             <wp:docPr id="33" name="Imagen 23"/>
             <wp:cNvGraphicFramePr>
@@ -6638,7 +6638,7 @@
               <a:graphicData uri="http://schemas.openxmlformats.org/drawingml/2006/picture">
                 <pic:pic xmlns:pic="http://schemas.openxmlformats.org/drawingml/2006/picture">
                   <pic:nvPicPr>
-                    <pic:cNvPr id="6" name="Picture 6" descr="/Users/robertovelasquezdean/Library/Group Containers/L48J367XN4.com.infraware.PolarisOffice/EngineTemp/871/fImage42778641447.png"/>
+                    <pic:cNvPr id="6" name="Picture 6" descr="/Users/robertovelasquezdean/Library/Group Containers/L48J367XN4.com.infraware.PolarisOffice/EngineTemp/2481/fImage42778641447.png"/>
                     <pic:cNvPicPr>
                       <a:picLocks noChangeAspect="1" noChangeArrowheads="1"/>
                     </pic:cNvPicPr>
@@ -6658,7 +6658,7 @@
                   <pic:spPr>
                     <a:xfrm>
                       <a:off x="0" y="0"/>
-                      <a:ext cx="3192780" cy="2192020"/>
+                      <a:ext cx="3193415" cy="2192655"/>
                     </a:xfrm>
                     <a:prstGeom prst="rect"/>
                     <a:ln cap="flat"/>
@@ -7005,7 +7005,7 @@
         </w:rPr>
         <w:drawing>
           <wp:inline distT="0" distB="0" distL="0" distR="0">
-            <wp:extent cx="3728719" cy="2680970"/>
+            <wp:extent cx="3729355" cy="2681605"/>
             <wp:effectExtent l="0" t="0" r="0" b="0"/>
             <wp:docPr id="34" name="Imagen 24"/>
             <wp:cNvGraphicFramePr>
@@ -7015,7 +7015,7 @@
               <a:graphicData uri="http://schemas.openxmlformats.org/drawingml/2006/picture">
                 <pic:pic xmlns:pic="http://schemas.openxmlformats.org/drawingml/2006/picture">
                   <pic:nvPicPr>
-                    <pic:cNvPr id="7" name="Picture 7" descr="/Users/robertovelasquezdean/Library/Group Containers/L48J367XN4.com.infraware.PolarisOffice/EngineTemp/871/fImage51623691501.png"/>
+                    <pic:cNvPr id="7" name="Picture 7" descr="/Users/robertovelasquezdean/Library/Group Containers/L48J367XN4.com.infraware.PolarisOffice/EngineTemp/2481/fImage51623691501.png"/>
                     <pic:cNvPicPr>
                       <a:picLocks noChangeAspect="1" noChangeArrowheads="1"/>
                     </pic:cNvPicPr>
@@ -7035,7 +7035,7 @@
                   <pic:spPr>
                     <a:xfrm>
                       <a:off x="0" y="0"/>
-                      <a:ext cx="3729355" cy="2681605"/>
+                      <a:ext cx="3729990" cy="2682240"/>
                     </a:xfrm>
                     <a:prstGeom prst="rect"/>
                     <a:ln cap="flat"/>
@@ -7247,7 +7247,7 @@
         </w:rPr>
         <w:drawing>
           <wp:inline distT="0" distB="0" distL="0" distR="0">
-            <wp:extent cx="3795395" cy="2414270"/>
+            <wp:extent cx="3796029" cy="2414905"/>
             <wp:effectExtent l="0" t="0" r="0" b="0"/>
             <wp:docPr id="35" name="Imagen 25"/>
             <wp:cNvGraphicFramePr>
@@ -7257,7 +7257,7 @@
               <a:graphicData uri="http://schemas.openxmlformats.org/drawingml/2006/picture">
                 <pic:pic xmlns:pic="http://schemas.openxmlformats.org/drawingml/2006/picture">
                   <pic:nvPicPr>
-                    <pic:cNvPr id="8" name="Picture 8" descr="/Users/robertovelasquezdean/Library/Group Containers/L48J367XN4.com.infraware.PolarisOffice/EngineTemp/871/fImage47413704488.png"/>
+                    <pic:cNvPr id="8" name="Picture 8" descr="/Users/robertovelasquezdean/Library/Group Containers/L48J367XN4.com.infraware.PolarisOffice/EngineTemp/2481/fImage47413704488.png"/>
                     <pic:cNvPicPr>
                       <a:picLocks noChangeAspect="1" noChangeArrowheads="1"/>
                     </pic:cNvPicPr>
@@ -7277,7 +7277,7 @@
                   <pic:spPr>
                     <a:xfrm>
                       <a:off x="0" y="0"/>
-                      <a:ext cx="3796029" cy="2414905"/>
+                      <a:ext cx="3796665" cy="2415540"/>
                     </a:xfrm>
                     <a:prstGeom prst="rect"/>
                     <a:ln cap="flat"/>
@@ -7846,7 +7846,7 @@
         </w:rPr>
         <w:drawing>
           <wp:inline distT="0" distB="0" distL="0" distR="0">
-            <wp:extent cx="3547110" cy="2556510"/>
+            <wp:extent cx="3547745" cy="2557145"/>
             <wp:effectExtent l="0" t="0" r="0" b="0"/>
             <wp:docPr id="36" name="Imagen 26"/>
             <wp:cNvGraphicFramePr>
@@ -7856,7 +7856,7 @@
               <a:graphicData uri="http://schemas.openxmlformats.org/drawingml/2006/picture">
                 <pic:pic xmlns:pic="http://schemas.openxmlformats.org/drawingml/2006/picture">
                   <pic:nvPicPr>
-                    <pic:cNvPr id="9" name="Picture 9" descr="/Users/robertovelasquezdean/Library/Group Containers/L48J367XN4.com.infraware.PolarisOffice/EngineTemp/871/fImage47901417692.png"/>
+                    <pic:cNvPr id="9" name="Picture 9" descr="/Users/robertovelasquezdean/Library/Group Containers/L48J367XN4.com.infraware.PolarisOffice/EngineTemp/2481/fImage47901417692.png"/>
                     <pic:cNvPicPr>
                       <a:picLocks noChangeAspect="1" noChangeArrowheads="1"/>
                     </pic:cNvPicPr>
@@ -7876,7 +7876,7 @@
                   <pic:spPr>
                     <a:xfrm>
                       <a:off x="0" y="0"/>
-                      <a:ext cx="3547745" cy="2557145"/>
+                      <a:ext cx="3548380" cy="2557780"/>
                     </a:xfrm>
                     <a:prstGeom prst="rect"/>
                     <a:ln cap="flat"/>
@@ -8672,7 +8672,7 @@
         </w:rPr>
         <w:drawing>
           <wp:inline distT="0" distB="0" distL="0" distR="0">
-            <wp:extent cx="3832225" cy="2603500"/>
+            <wp:extent cx="3832860" cy="2604135"/>
             <wp:effectExtent l="0" t="0" r="0" b="0"/>
             <wp:docPr id="37" name="Imagen 27"/>
             <wp:cNvGraphicFramePr>
@@ -8682,7 +8682,7 @@
               <a:graphicData uri="http://schemas.openxmlformats.org/drawingml/2006/picture">
                 <pic:pic xmlns:pic="http://schemas.openxmlformats.org/drawingml/2006/picture">
                   <pic:nvPicPr>
-                    <pic:cNvPr id="10" name="Picture 10" descr="/Users/robertovelasquezdean/Library/Group Containers/L48J367XN4.com.infraware.PolarisOffice/EngineTemp/871/fImage50916448671.png"/>
+                    <pic:cNvPr id="10" name="Picture 10" descr="/Users/robertovelasquezdean/Library/Group Containers/L48J367XN4.com.infraware.PolarisOffice/EngineTemp/2481/fImage50916448671.png"/>
                     <pic:cNvPicPr>
                       <a:picLocks noChangeAspect="1" noChangeArrowheads="1"/>
                     </pic:cNvPicPr>
@@ -8702,7 +8702,7 @@
                   <pic:spPr>
                     <a:xfrm>
                       <a:off x="0" y="0"/>
-                      <a:ext cx="3832860" cy="2604135"/>
+                      <a:ext cx="3833495" cy="2604770"/>
                     </a:xfrm>
                     <a:prstGeom prst="rect"/>
                     <a:ln cap="flat"/>
@@ -9767,7 +9767,7 @@
         </w:rPr>
         <w:drawing>
           <wp:inline distT="0" distB="0" distL="0" distR="0">
-            <wp:extent cx="3879850" cy="2613025"/>
+            <wp:extent cx="3880485" cy="2613660"/>
             <wp:effectExtent l="0" t="0" r="0" b="0"/>
             <wp:docPr id="38" name="Imagen 28"/>
             <wp:cNvGraphicFramePr>
@@ -9777,7 +9777,7 @@
               <a:graphicData uri="http://schemas.openxmlformats.org/drawingml/2006/picture">
                 <pic:pic xmlns:pic="http://schemas.openxmlformats.org/drawingml/2006/picture">
                   <pic:nvPicPr>
-                    <pic:cNvPr id="11" name="Picture 11" descr="/Users/robertovelasquezdean/Library/Group Containers/L48J367XN4.com.infraware.PolarisOffice/EngineTemp/871/fImage78181451728.png"/>
+                    <pic:cNvPr id="11" name="Picture 11" descr="/Users/robertovelasquezdean/Library/Group Containers/L48J367XN4.com.infraware.PolarisOffice/EngineTemp/2481/fImage78181451728.png"/>
                     <pic:cNvPicPr>
                       <a:picLocks noChangeAspect="1" noChangeArrowheads="1"/>
                     </pic:cNvPicPr>
@@ -9797,7 +9797,7 @@
                   <pic:spPr>
                     <a:xfrm>
                       <a:off x="0" y="0"/>
-                      <a:ext cx="3880485" cy="2613660"/>
+                      <a:ext cx="3881120" cy="2614295"/>
                     </a:xfrm>
                     <a:prstGeom prst="rect"/>
                     <a:ln cap="flat"/>
@@ -10027,7 +10027,7 @@
         </w:rPr>
         <w:drawing>
           <wp:inline distT="0" distB="0" distL="0" distR="0">
-            <wp:extent cx="3221990" cy="1888490"/>
+            <wp:extent cx="3222625" cy="1889125"/>
             <wp:effectExtent l="0" t="0" r="0" b="0"/>
             <wp:docPr id="39" name="Imagen 29"/>
             <wp:cNvGraphicFramePr>
@@ -10037,7 +10037,7 @@
               <a:graphicData uri="http://schemas.openxmlformats.org/drawingml/2006/picture">
                 <pic:pic xmlns:pic="http://schemas.openxmlformats.org/drawingml/2006/picture">
                   <pic:nvPicPr>
-                    <pic:cNvPr id="12" name="Picture 12" descr="/Users/robertovelasquezdean/Library/Group Containers/L48J367XN4.com.infraware.PolarisOffice/EngineTemp/871/fImage45399465157.png"/>
+                    <pic:cNvPr id="12" name="Picture 12" descr="/Users/robertovelasquezdean/Library/Group Containers/L48J367XN4.com.infraware.PolarisOffice/EngineTemp/2481/fImage45399465157.png"/>
                     <pic:cNvPicPr>
                       <a:picLocks noChangeAspect="1" noChangeArrowheads="1"/>
                     </pic:cNvPicPr>
@@ -10057,7 +10057,7 @@
                   <pic:spPr>
                     <a:xfrm>
                       <a:off x="0" y="0"/>
-                      <a:ext cx="3222625" cy="1889125"/>
+                      <a:ext cx="3223260" cy="1889760"/>
                     </a:xfrm>
                     <a:prstGeom prst="rect"/>
                     <a:ln cap="flat"/>
@@ -12270,7 +12270,7 @@
         </w:rPr>
         <w:drawing>
           <wp:inline distT="0" distB="0" distL="0" distR="0">
-            <wp:extent cx="3250565" cy="2317115"/>
+            <wp:extent cx="3251200" cy="2317750"/>
             <wp:effectExtent l="0" t="0" r="0" b="0"/>
             <wp:docPr id="48" name="Imagen 30"/>
             <wp:cNvGraphicFramePr>
@@ -12280,7 +12280,7 @@
               <a:graphicData uri="http://schemas.openxmlformats.org/drawingml/2006/picture">
                 <pic:pic xmlns:pic="http://schemas.openxmlformats.org/drawingml/2006/picture">
                   <pic:nvPicPr>
-                    <pic:cNvPr id="13" name="Picture 13" descr="/Users/robertovelasquezdean/Library/Group Containers/L48J367XN4.com.infraware.PolarisOffice/EngineTemp/871/fImage72818485093.png"/>
+                    <pic:cNvPr id="13" name="Picture 13" descr="/Users/robertovelasquezdean/Library/Group Containers/L48J367XN4.com.infraware.PolarisOffice/EngineTemp/2481/fImage72818485093.png"/>
                     <pic:cNvPicPr>
                       <a:picLocks noChangeAspect="1" noChangeArrowheads="1"/>
                     </pic:cNvPicPr>
@@ -12300,7 +12300,7 @@
                   <pic:spPr>
                     <a:xfrm>
                       <a:off x="0" y="0"/>
-                      <a:ext cx="3251200" cy="2317750"/>
+                      <a:ext cx="3251835" cy="2318385"/>
                     </a:xfrm>
                     <a:prstGeom prst="rect"/>
                     <a:ln cap="flat"/>
@@ -15981,7 +15981,7 @@
         </w:rPr>
         <w:drawing>
           <wp:inline distT="0" distB="0" distL="0" distR="0">
-            <wp:extent cx="2992755" cy="1544955"/>
+            <wp:extent cx="2993390" cy="1545590"/>
             <wp:effectExtent l="0" t="0" r="0" b="0"/>
             <wp:docPr id="49" name="Imagen 31"/>
             <wp:cNvGraphicFramePr>
@@ -15991,7 +15991,7 @@
               <a:graphicData uri="http://schemas.openxmlformats.org/drawingml/2006/picture">
                 <pic:pic xmlns:pic="http://schemas.openxmlformats.org/drawingml/2006/picture">
                   <pic:nvPicPr>
-                    <pic:cNvPr id="14" name="Picture 14" descr="/Users/robertovelasquezdean/Library/Group Containers/L48J367XN4.com.infraware.PolarisOffice/EngineTemp/871/fImage36359506842.png"/>
+                    <pic:cNvPr id="14" name="Picture 14" descr="/Users/robertovelasquezdean/Library/Group Containers/L48J367XN4.com.infraware.PolarisOffice/EngineTemp/2481/fImage36359506842.png"/>
                     <pic:cNvPicPr>
                       <a:picLocks noChangeAspect="1" noChangeArrowheads="1"/>
                     </pic:cNvPicPr>
@@ -16011,7 +16011,7 @@
                   <pic:spPr>
                     <a:xfrm>
                       <a:off x="0" y="0"/>
-                      <a:ext cx="2993390" cy="1545590"/>
+                      <a:ext cx="2994025" cy="1546225"/>
                     </a:xfrm>
                     <a:prstGeom prst="rect"/>
                     <a:ln cap="flat"/>
@@ -16328,7 +16328,7 @@
         </w:rPr>
         <w:drawing>
           <wp:inline distT="0" distB="0" distL="0" distR="0">
-            <wp:extent cx="2941955" cy="284480"/>
+            <wp:extent cx="2942590" cy="285115"/>
             <wp:effectExtent l="0" t="0" r="0" b="0"/>
             <wp:docPr id="50" name="Imagen 32"/>
             <wp:cNvGraphicFramePr>
@@ -16338,7 +16338,7 @@
               <a:graphicData uri="http://schemas.openxmlformats.org/drawingml/2006/picture">
                 <pic:pic xmlns:pic="http://schemas.openxmlformats.org/drawingml/2006/picture">
                   <pic:nvPicPr>
-                    <pic:cNvPr id="15" name="Picture 15" descr="/Users/robertovelasquezdean/Library/Group Containers/L48J367XN4.com.infraware.PolarisOffice/EngineTemp/871/fImage363592737864.png"/>
+                    <pic:cNvPr id="15" name="Picture 15" descr="/Users/robertovelasquezdean/Library/Group Containers/L48J367XN4.com.infraware.PolarisOffice/EngineTemp/2481/fImage363592737864.png"/>
                     <pic:cNvPicPr>
                       <a:picLocks noChangeAspect="1" noChangeArrowheads="1"/>
                     </pic:cNvPicPr>
@@ -16359,7 +16359,7 @@
                   <pic:spPr>
                     <a:xfrm>
                       <a:off x="0" y="0"/>
-                      <a:ext cx="2942590" cy="285115"/>
+                      <a:ext cx="2943225" cy="285750"/>
                     </a:xfrm>
                     <a:prstGeom prst="rect"/>
                     <a:ln cap="flat"/>
@@ -16720,7 +16720,7 @@
         </w:rPr>
         <w:drawing>
           <wp:inline distT="0" distB="0" distL="0" distR="0">
-            <wp:extent cx="2992755" cy="1106805"/>
+            <wp:extent cx="2993390" cy="1107440"/>
             <wp:effectExtent l="0" t="0" r="0" b="0"/>
             <wp:docPr id="51" name="Imagen 33"/>
             <wp:cNvGraphicFramePr>
@@ -16730,7 +16730,7 @@
               <a:graphicData uri="http://schemas.openxmlformats.org/drawingml/2006/picture">
                 <pic:pic xmlns:pic="http://schemas.openxmlformats.org/drawingml/2006/picture">
                   <pic:nvPicPr>
-                    <pic:cNvPr id="16" name="Picture 16" descr="/Users/robertovelasquezdean/Library/Group Containers/L48J367XN4.com.infraware.PolarisOffice/EngineTemp/871/fImage384585173653.png"/>
+                    <pic:cNvPr id="16" name="Picture 16" descr="/Users/robertovelasquezdean/Library/Group Containers/L48J367XN4.com.infraware.PolarisOffice/EngineTemp/2481/fImage384585173653.png"/>
                     <pic:cNvPicPr>
                       <a:picLocks noChangeAspect="1" noChangeArrowheads="1"/>
                     </pic:cNvPicPr>
@@ -16750,7 +16750,7 @@
                   <pic:spPr>
                     <a:xfrm>
                       <a:off x="0" y="0"/>
-                      <a:ext cx="2993390" cy="1107440"/>
+                      <a:ext cx="2994025" cy="1108075"/>
                     </a:xfrm>
                     <a:prstGeom prst="rect"/>
                     <a:ln cap="flat"/>
@@ -17347,7 +17347,7 @@
         </w:rPr>
         <w:drawing>
           <wp:inline distT="0" distB="0" distL="0" distR="0">
-            <wp:extent cx="2335530" cy="1954530"/>
+            <wp:extent cx="2336165" cy="1955164"/>
             <wp:effectExtent l="0" t="0" r="0" b="0"/>
             <wp:docPr id="52" name="Imagen 34"/>
             <wp:cNvGraphicFramePr>
@@ -17357,7 +17357,7 @@
               <a:graphicData uri="http://schemas.openxmlformats.org/drawingml/2006/picture">
                 <pic:pic xmlns:pic="http://schemas.openxmlformats.org/drawingml/2006/picture">
                   <pic:nvPicPr>
-                    <pic:cNvPr id="17" name="Picture 17" descr="/Users/robertovelasquezdean/Library/Group Containers/L48J367XN4.com.infraware.PolarisOffice/EngineTemp/871/fImage387648157937.png"/>
+                    <pic:cNvPr id="17" name="Picture 17" descr="/Users/robertovelasquezdean/Library/Group Containers/L48J367XN4.com.infraware.PolarisOffice/EngineTemp/2481/fImage387648157937.png"/>
                     <pic:cNvPicPr>
                       <a:picLocks noChangeAspect="1" noChangeArrowheads="1"/>
                     </pic:cNvPicPr>
@@ -17377,7 +17377,7 @@
                   <pic:spPr>
                     <a:xfrm>
                       <a:off x="0" y="0"/>
-                      <a:ext cx="2336165" cy="1955164"/>
+                      <a:ext cx="2336800" cy="1955800"/>
                     </a:xfrm>
                     <a:prstGeom prst="rect"/>
                     <a:ln cap="flat"/>
@@ -17886,7 +17886,7 @@
         </w:rPr>
         <w:drawing>
           <wp:inline distT="0" distB="0" distL="0" distR="0">
-            <wp:extent cx="3049905" cy="1792605"/>
+            <wp:extent cx="3050540" cy="1793240"/>
             <wp:effectExtent l="0" t="0" r="0" b="0"/>
             <wp:docPr id="53" name="Imagen 35"/>
             <wp:cNvGraphicFramePr>
@@ -17896,7 +17896,7 @@
               <a:graphicData uri="http://schemas.openxmlformats.org/drawingml/2006/picture">
                 <pic:pic xmlns:pic="http://schemas.openxmlformats.org/drawingml/2006/picture">
                   <pic:nvPicPr>
-                    <pic:cNvPr id="18" name="Picture 18" descr="/Users/robertovelasquezdean/Library/Group Containers/L48J367XN4.com.infraware.PolarisOffice/EngineTemp/871/fImage410148182456.png"/>
+                    <pic:cNvPr id="18" name="Picture 18" descr="/Users/robertovelasquezdean/Library/Group Containers/L48J367XN4.com.infraware.PolarisOffice/EngineTemp/2481/fImage410148182456.png"/>
                     <pic:cNvPicPr>
                       <a:picLocks noChangeAspect="1" noChangeArrowheads="1"/>
                     </pic:cNvPicPr>
@@ -17916,7 +17916,7 @@
                   <pic:spPr>
                     <a:xfrm>
                       <a:off x="0" y="0"/>
-                      <a:ext cx="3050540" cy="1793240"/>
+                      <a:ext cx="3051175" cy="1793875"/>
                     </a:xfrm>
                     <a:prstGeom prst="rect"/>
                     <a:ln cap="flat"/>
@@ -18485,7 +18485,7 @@
         </w:rPr>
         <w:drawing>
           <wp:inline distT="0" distB="0" distL="0" distR="0">
-            <wp:extent cx="3107055" cy="1802130"/>
+            <wp:extent cx="3107690" cy="1802765"/>
             <wp:effectExtent l="0" t="0" r="0" b="0"/>
             <wp:docPr id="54" name="Imagen 36"/>
             <wp:cNvGraphicFramePr>
@@ -18495,7 +18495,7 @@
               <a:graphicData uri="http://schemas.openxmlformats.org/drawingml/2006/picture">
                 <pic:pic xmlns:pic="http://schemas.openxmlformats.org/drawingml/2006/picture">
                   <pic:nvPicPr>
-                    <pic:cNvPr id="19" name="Picture 19" descr="/Users/robertovelasquezdean/Library/Group Containers/L48J367XN4.com.infraware.PolarisOffice/EngineTemp/871/fImage493868198392.png"/>
+                    <pic:cNvPr id="19" name="Picture 19" descr="/Users/robertovelasquezdean/Library/Group Containers/L48J367XN4.com.infraware.PolarisOffice/EngineTemp/2481/fImage493868198392.png"/>
                     <pic:cNvPicPr>
                       <a:picLocks noChangeAspect="1" noChangeArrowheads="1"/>
                     </pic:cNvPicPr>
@@ -18515,7 +18515,7 @@
                   <pic:spPr>
                     <a:xfrm>
                       <a:off x="0" y="0"/>
-                      <a:ext cx="3107690" cy="1802765"/>
+                      <a:ext cx="3108325" cy="1803400"/>
                     </a:xfrm>
                     <a:prstGeom prst="rect"/>
                     <a:ln cap="flat"/>
@@ -19348,7 +19348,7 @@
         </w:rPr>
         <w:drawing>
           <wp:inline distT="0" distB="0" distL="0" distR="0">
-            <wp:extent cx="2312670" cy="1595755"/>
+            <wp:extent cx="2313305" cy="1596390"/>
             <wp:effectExtent l="0" t="0" r="0" b="0"/>
             <wp:docPr id="55" name="Imagen 37"/>
             <wp:cNvGraphicFramePr>
@@ -19358,7 +19358,7 @@
               <a:graphicData uri="http://schemas.openxmlformats.org/drawingml/2006/picture">
                 <pic:pic xmlns:pic="http://schemas.openxmlformats.org/drawingml/2006/picture">
                   <pic:nvPicPr>
-                    <pic:cNvPr id="20" name="Picture 20" descr="/Users/robertovelasquezdean/Library/Group Containers/L48J367XN4.com.infraware.PolarisOffice/EngineTemp/871/fImage6938159462.png"/>
+                    <pic:cNvPr id="20" name="Picture 20" descr="/Users/robertovelasquezdean/Library/Group Containers/L48J367XN4.com.infraware.PolarisOffice/EngineTemp/2481/fImage6938159462.png"/>
                     <pic:cNvPicPr>
                       <a:picLocks noChangeAspect="1" noChangeArrowheads="1"/>
                     </pic:cNvPicPr>
@@ -19378,7 +19378,7 @@
                   <pic:spPr>
                     <a:xfrm>
                       <a:off x="0" y="0"/>
-                      <a:ext cx="2313305" cy="1596390"/>
+                      <a:ext cx="2313940" cy="1597025"/>
                     </a:xfrm>
                     <a:prstGeom prst="rect"/>
                     <a:ln cap="flat"/>
@@ -19499,7 +19499,7 @@
         </w:rPr>
         <w:drawing>
           <wp:inline distT="0" distB="0" distL="0" distR="0">
-            <wp:extent cx="3773170" cy="2773045"/>
+            <wp:extent cx="3773805" cy="2773680"/>
             <wp:effectExtent l="0" t="0" r="0" b="0"/>
             <wp:docPr id="56" name="Imagen 38"/>
             <wp:cNvGraphicFramePr>
@@ -19509,7 +19509,7 @@
               <a:graphicData uri="http://schemas.openxmlformats.org/drawingml/2006/picture">
                 <pic:pic xmlns:pic="http://schemas.openxmlformats.org/drawingml/2006/picture">
                   <pic:nvPicPr>
-                    <pic:cNvPr id="21" name="Picture 21" descr="/Users/robertovelasquezdean/Library/Group Containers/L48J367XN4.com.infraware.PolarisOffice/EngineTemp/871/fImage90704639010.png"/>
+                    <pic:cNvPr id="21" name="Picture 21" descr="/Users/robertovelasquezdean/Library/Group Containers/L48J367XN4.com.infraware.PolarisOffice/EngineTemp/2481/fImage90704639010.png"/>
                     <pic:cNvPicPr>
                       <a:picLocks noChangeAspect="1" noChangeArrowheads="1"/>
                     </pic:cNvPicPr>
@@ -19529,7 +19529,7 @@
                   <pic:spPr>
                     <a:xfrm>
                       <a:off x="0" y="0"/>
-                      <a:ext cx="3773805" cy="2773680"/>
+                      <a:ext cx="3774440" cy="2774315"/>
                     </a:xfrm>
                     <a:prstGeom prst="rect"/>
                     <a:ln cap="flat"/>
@@ -19662,7 +19662,7 @@
         </w:rPr>
         <w:drawing>
           <wp:inline distT="0" distB="0" distL="0" distR="0">
-            <wp:extent cx="3744595" cy="2753995"/>
+            <wp:extent cx="3745230" cy="2754630"/>
             <wp:effectExtent l="0" t="0" r="0" b="0"/>
             <wp:docPr id="57" name="Imagen 39"/>
             <wp:cNvGraphicFramePr>
@@ -19672,7 +19672,7 @@
               <a:graphicData uri="http://schemas.openxmlformats.org/drawingml/2006/picture">
                 <pic:pic xmlns:pic="http://schemas.openxmlformats.org/drawingml/2006/picture">
                   <pic:nvPicPr>
-                    <pic:cNvPr id="22" name="Picture 22" descr="/Users/robertovelasquezdean/Library/Group Containers/L48J367XN4.com.infraware.PolarisOffice/EngineTemp/871/fImage111832643819.png"/>
+                    <pic:cNvPr id="22" name="Picture 22" descr="/Users/robertovelasquezdean/Library/Group Containers/L48J367XN4.com.infraware.PolarisOffice/EngineTemp/2481/fImage111832643819.png"/>
                     <pic:cNvPicPr>
                       <a:picLocks noChangeAspect="1" noChangeArrowheads="1"/>
                     </pic:cNvPicPr>
@@ -19692,7 +19692,7 @@
                   <pic:spPr>
                     <a:xfrm>
                       <a:off x="0" y="0"/>
-                      <a:ext cx="3745230" cy="2754630"/>
+                      <a:ext cx="3745865" cy="2755265"/>
                     </a:xfrm>
                     <a:prstGeom prst="rect"/>
                     <a:ln cap="flat"/>
@@ -20781,7 +20781,7 @@
         </w:rPr>
         <w:drawing>
           <wp:inline distT="0" distB="0" distL="0" distR="0">
-            <wp:extent cx="3801109" cy="2791460"/>
+            <wp:extent cx="3801745" cy="2792095"/>
             <wp:effectExtent l="0" t="0" r="0" b="0"/>
             <wp:docPr id="58" name="Imagen 40"/>
             <wp:cNvGraphicFramePr>
@@ -20791,7 +20791,7 @@
               <a:graphicData uri="http://schemas.openxmlformats.org/drawingml/2006/picture">
                 <pic:pic xmlns:pic="http://schemas.openxmlformats.org/drawingml/2006/picture">
                   <pic:nvPicPr>
-                    <pic:cNvPr id="23" name="Picture 23" descr="/Users/robertovelasquezdean/Library/Group Containers/L48J367XN4.com.infraware.PolarisOffice/EngineTemp/871/fImage74679642253.png"/>
+                    <pic:cNvPr id="23" name="Picture 23" descr="/Users/robertovelasquezdean/Library/Group Containers/L48J367XN4.com.infraware.PolarisOffice/EngineTemp/2481/fImage74679642253.png"/>
                     <pic:cNvPicPr>
                       <a:picLocks noChangeAspect="1" noChangeArrowheads="1"/>
                     </pic:cNvPicPr>
@@ -20811,7 +20811,7 @@
                   <pic:spPr>
                     <a:xfrm>
                       <a:off x="0" y="0"/>
-                      <a:ext cx="3801745" cy="2792095"/>
+                      <a:ext cx="3802380" cy="2792730"/>
                     </a:xfrm>
                     <a:prstGeom prst="rect"/>
                     <a:ln cap="flat"/>
@@ -21318,6 +21318,124 @@
         <w:autoSpaceDE w:val="0"/>
         <w:autoSpaceDN w:val="0"/>
       </w:pPr>
+    </w:p>
+    <w:p>
+      <w:pPr>
+        <w:numPr>
+          <w:ilvl w:val="0"/>
+          <w:numId w:val="0"/>
+        </w:numPr>
+        <w:jc w:val="left"/>
+        <w:spacing w:lineRule="auto" w:line="259" w:before="0" w:after="160"/>
+        <w:widowControl w:val="1"/>
+        <w:ind w:right="0" w:left="0" w:firstLine="0"/>
+        <w:rPr>
+          <w:spacing w:val="0"/>
+          <w:vertAlign w:val="baseline"/>
+          <w:i w:val="0"/>
+          <w:b w:val="0"/>
+          <w:imprint w:val="0"/>
+          <w:emboss w:val="0"/>
+          <w:outline w:val="0"/>
+          <w:shadow w:val="0"/>
+          <w:color w:val="auto"/>
+          <w:position w:val="0"/>
+          <w:sz w:val="20"/>
+          <w:szCs w:val="20"/>
+          <w:u w:val="none"/>
+          <w:smallCaps w:val="0"/>
+          <w:rFonts w:ascii="Times New Roman" w:eastAsia="Times New Roman" w:hAnsi="Times New Roman" w:hint="default"/>
+        </w:rPr>
+        <w:wordWrap w:val="0"/>
+        <w:autoSpaceDE w:val="0"/>
+        <w:autoSpaceDN w:val="0"/>
+      </w:pPr>
+    </w:p>
+    <w:p>
+      <w:pPr>
+        <w:numPr>
+          <w:ilvl w:val="0"/>
+          <w:numId w:val="0"/>
+        </w:numPr>
+        <w:jc w:val="left"/>
+        <w:spacing w:lineRule="auto" w:line="259" w:before="0" w:after="160"/>
+        <w:widowControl w:val="1"/>
+        <w:ind w:right="0" w:left="0" w:firstLine="0"/>
+        <w:rPr>
+          <w:spacing w:val="0"/>
+          <w:vertAlign w:val="baseline"/>
+          <w:i w:val="0"/>
+          <w:b w:val="0"/>
+          <w:imprint w:val="0"/>
+          <w:emboss w:val="0"/>
+          <w:outline w:val="0"/>
+          <w:shadow w:val="0"/>
+          <w:color w:val="auto"/>
+          <w:position w:val="0"/>
+          <w:sz w:val="20"/>
+          <w:szCs w:val="20"/>
+          <w:u w:val="none"/>
+          <w:smallCaps w:val="0"/>
+          <w:rFonts w:ascii="Times New Roman" w:eastAsia="Times New Roman" w:hAnsi="Times New Roman" w:hint="default"/>
+        </w:rPr>
+        <w:wordWrap w:val="0"/>
+        <w:autoSpaceDE w:val="0"/>
+        <w:autoSpaceDN w:val="0"/>
+      </w:pPr>
+    </w:p>
+    <w:p>
+      <w:pPr>
+        <w:numPr>
+          <w:ilvl w:val="0"/>
+          <w:numId w:val="0"/>
+        </w:numPr>
+        <w:jc w:val="left"/>
+        <w:spacing w:lineRule="auto" w:line="259" w:before="0" w:after="160"/>
+        <w:widowControl w:val="1"/>
+        <w:ind w:right="0" w:left="0" w:firstLine="0"/>
+        <w:rPr>
+          <w:spacing w:val="0"/>
+          <w:vertAlign w:val="baseline"/>
+          <w:i w:val="0"/>
+          <w:b w:val="1"/>
+          <w:imprint w:val="0"/>
+          <w:emboss w:val="0"/>
+          <w:outline w:val="0"/>
+          <w:shadow w:val="0"/>
+          <w:color w:val="auto"/>
+          <w:position w:val="0"/>
+          <w:sz w:val="20"/>
+          <w:szCs w:val="20"/>
+          <w:u w:val="none"/>
+          <w:smallCaps w:val="0"/>
+          <w:rFonts w:ascii="Times New Roman" w:eastAsia="Times New Roman" w:hAnsi="Times New Roman" w:hint="default"/>
+        </w:rPr>
+        <w:wordWrap w:val="0"/>
+        <w:autoSpaceDE w:val="0"/>
+        <w:autoSpaceDN w:val="0"/>
+      </w:pPr>
+      <w:r>
+        <w:rPr>
+          <w:i w:val="1"/>
+          <w:b w:val="1"/>
+          <w:color w:val="auto"/>
+          <w:sz w:val="22"/>
+          <w:szCs w:val="22"/>
+          <w:rFonts w:ascii="Times New Roman" w:eastAsia="Times New Roman" w:hAnsi="Times New Roman" w:hint="default"/>
+        </w:rPr>
+        <w:t xml:space="preserve">Elaborado por Roberto Velasquez Dean en base al Curso de Platzi: Fundamentos de Bases de </w:t>
+      </w:r>
+      <w:r>
+        <w:rPr>
+          <w:i w:val="1"/>
+          <w:b w:val="1"/>
+          <w:color w:val="auto"/>
+          <w:sz w:val="22"/>
+          <w:szCs w:val="22"/>
+          <w:rFonts w:ascii="Times New Roman" w:eastAsia="Times New Roman" w:hAnsi="Times New Roman" w:hint="default"/>
+        </w:rPr>
+        <w:t>Datos.</w:t>
+      </w:r>
     </w:p>
     <w:sectPr>
       <w:footnotePr>
@@ -21332,6 +21450,8 @@
         <w:numStart w:val="1"/>
         <w:pos w:val="docEnd"/>
       </w:endnotePr>
+      <w:headerReference w:type="default" r:id="rId28"/>
+      <w:footerReference w:type="default" r:id="rId29"/>
       <w:pgSz w:w="11906" w:h="16838"/>
       <w:pgMar w:top="1701" w:left="1440" w:bottom="1440" w:right="1440" w:header="708" w:footer="708" w:gutter="0"/>
       <w:pgNumType w:fmt="decimal"/>
@@ -21339,6 +21459,63 @@
     </w:sectPr>
   </w:body>
 </w:document>
+</file>
+
+<file path=word/footer5.xml><?xml version="1.0" encoding="utf-8"?>
+<w:ftr xmlns:ve="http://schemas.openxmlformats.org/markup-compatibility/2006" xmlns:o="urn:schemas-microsoft-com:office:office" xmlns:r="http://schemas.openxmlformats.org/officeDocument/2006/relationships" xmlns:m="http://schemas.openxmlformats.org/officeDocument/2006/math" xmlns:v="urn:schemas-microsoft-com:vml" xmlns:wp="http://schemas.openxmlformats.org/drawingml/2006/wordprocessingDrawing" xmlns:wp14="http://schemas.microsoft.com/office/word/2010/wordprocessingDrawing" xmlns:w10="urn:schemas-microsoft-com:office:word" xmlns:w="http://schemas.openxmlformats.org/wordprocessingml/2006/main" xmlns:wpg="http://schemas.microsoft.com/office/word/2010/wordprocessingGroup" xmlns:wne="http://schemas.microsoft.com/office/word/2006/wordml" xmlns:wps="http://schemas.microsoft.com/office/word/2010/wordprocessingShape" xmlns:wpc="http://schemas.microsoft.com/office/word/2010/wordprocessingCanvas" xmlns:mc="http://schemas.openxmlformats.org/markup-compatibility/2006" xmlns:w14="http://schemas.microsoft.com/office/word/2010/wordml" xmlns:wpi="http://schemas.microsoft.com/office/word/2010/wordprocessingInk" mc:Ignorable="w14 wp14">
+  <w:p>
+    <w:pPr>
+      <w:numPr>
+        <w:ilvl w:val="0"/>
+        <w:numId w:val="0"/>
+      </w:numPr>
+      <w:jc w:val="both"/>
+      <w:spacing w:lineRule="auto" w:line="259" w:before="0" w:after="0"/>
+      <w:ind w:right="0" w:left="0" w:firstLine="0"/>
+      <w:rPr>
+        <w:rStyle w:val="PO0"/>
+        <w:spacing w:val="0"/>
+        <w:vertAlign w:val="baseline"/>
+        <w:i w:val="0"/>
+        <w:color w:val="auto"/>
+        <w:position w:val="0"/>
+        <w:sz w:val="22"/>
+        <w:szCs w:val="22"/>
+        <w:smallCaps w:val="0"/>
+        <w:rFonts w:ascii="Times New Roman" w:eastAsia="Times New Roman" w:hAnsi="Times New Roman" w:hint="default"/>
+      </w:rPr>
+      <w:wordWrap w:val="1"/>
+    </w:pPr>
+  </w:p>
+</w:ftr>
+</file>
+
+<file path=word/header4.xml><?xml version="1.0" encoding="utf-8"?>
+<w:hdr xmlns:ve="http://schemas.openxmlformats.org/markup-compatibility/2006" xmlns:o="urn:schemas-microsoft-com:office:office" xmlns:r="http://schemas.openxmlformats.org/officeDocument/2006/relationships" xmlns:m="http://schemas.openxmlformats.org/officeDocument/2006/math" xmlns:v="urn:schemas-microsoft-com:vml" xmlns:wp="http://schemas.openxmlformats.org/drawingml/2006/wordprocessingDrawing" xmlns:wp14="http://schemas.microsoft.com/office/word/2010/wordprocessingDrawing" xmlns:w10="urn:schemas-microsoft-com:office:word" xmlns:w="http://schemas.openxmlformats.org/wordprocessingml/2006/main" xmlns:wpg="http://schemas.microsoft.com/office/word/2010/wordprocessingGroup" xmlns:wne="http://schemas.microsoft.com/office/word/2006/wordml" xmlns:wps="http://schemas.microsoft.com/office/word/2010/wordprocessingShape" xmlns:wpc="http://schemas.microsoft.com/office/word/2010/wordprocessingCanvas" xmlns:mc="http://schemas.openxmlformats.org/markup-compatibility/2006" xmlns:w14="http://schemas.microsoft.com/office/word/2010/wordml" xmlns:wpi="http://schemas.microsoft.com/office/word/2010/wordprocessingInk" mc:Ignorable="w14 wp14">
+  <w:p>
+    <w:pPr>
+      <w:numPr>
+        <w:ilvl w:val="0"/>
+        <w:numId w:val="0"/>
+      </w:numPr>
+      <w:jc w:val="both"/>
+      <w:spacing w:lineRule="auto" w:line="259" w:before="0" w:after="0"/>
+      <w:ind w:right="0" w:left="0" w:firstLine="0"/>
+      <w:rPr>
+        <w:rStyle w:val="PO0"/>
+        <w:spacing w:val="0"/>
+        <w:vertAlign w:val="baseline"/>
+        <w:color w:val="auto"/>
+        <w:position w:val="0"/>
+        <w:sz w:val="22"/>
+        <w:szCs w:val="22"/>
+        <w:smallCaps w:val="0"/>
+        <w:rFonts w:ascii="Times New Roman" w:eastAsia="Times New Roman" w:hAnsi="Times New Roman" w:hint="default"/>
+      </w:rPr>
+      <w:wordWrap w:val="1"/>
+    </w:pPr>
+  </w:p>
+</w:hdr>
 </file>
 
 <file path=word/styles.xml><?xml version="1.0" encoding="utf-8"?>

</xml_diff>

<commit_message>
repaso modelo entidad-relación, bases de datos
</commit_message>
<xml_diff>
--- a/Platzi/Bases de datos (iniciaciación al backend)/Material de repaso/1. Introducción y teoria/Conceptos iniciales sobre las bases de datos relacionales.docx
+++ b/Platzi/Bases de datos (iniciaciación al backend)/Material de repaso/1. Introducción y teoria/Conceptos iniciales sobre las bases de datos relacionales.docx
@@ -100,7 +100,7 @@
         </w:rPr>
         <w:drawing>
           <wp:inline distT="0" distB="0" distL="0" distR="0">
-            <wp:extent cx="5736590" cy="6065520"/>
+            <wp:extent cx="5737225" cy="6066155"/>
             <wp:effectExtent l="0" t="0" r="0" b="0"/>
             <wp:docPr id="9" name="Imagen 1"/>
             <wp:cNvGraphicFramePr>
@@ -110,7 +110,7 @@
               <a:graphicData uri="http://schemas.openxmlformats.org/drawingml/2006/picture">
                 <pic:pic xmlns:pic="http://schemas.openxmlformats.org/drawingml/2006/picture">
                   <pic:nvPicPr>
-                    <pic:cNvPr id="1" name="Picture 1" descr="/Users/robertovelasquezdean/Library/Group Containers/L48J367XN4.com.infraware.PolarisOffice/EngineTemp/2481/fImage162520106679.png"/>
+                    <pic:cNvPr id="1" name="Picture 1" descr="/Users/robertovelasquezdean/Library/Group Containers/L48J367XN4.com.infraware.PolarisOffice/EngineTemp/17569/fImage162520106679.png"/>
                     <pic:cNvPicPr>
                       <a:picLocks noChangeAspect="1" noChangeArrowheads="1"/>
                     </pic:cNvPicPr>
@@ -130,7 +130,7 @@
                   <pic:spPr>
                     <a:xfrm>
                       <a:off x="0" y="0"/>
-                      <a:ext cx="5737225" cy="6066155"/>
+                      <a:ext cx="5737860" cy="6066790"/>
                     </a:xfrm>
                     <a:prstGeom prst="rect"/>
                     <a:ln cap="flat"/>
@@ -168,7 +168,7 @@
         </w:rPr>
         <w:drawing>
           <wp:inline distT="0" distB="0" distL="0" distR="0">
-            <wp:extent cx="5736590" cy="5249545"/>
+            <wp:extent cx="5737225" cy="5250180"/>
             <wp:effectExtent l="0" t="0" r="0" b="0"/>
             <wp:docPr id="10" name="Imagen 2"/>
             <wp:cNvGraphicFramePr>
@@ -178,7 +178,7 @@
               <a:graphicData uri="http://schemas.openxmlformats.org/drawingml/2006/picture">
                 <pic:pic xmlns:pic="http://schemas.openxmlformats.org/drawingml/2006/picture">
                   <pic:nvPicPr>
-                    <pic:cNvPr id="2" name="Picture 2" descr="/Users/robertovelasquezdean/Library/Group Containers/L48J367XN4.com.infraware.PolarisOffice/EngineTemp/2481/fImage150516119568.png"/>
+                    <pic:cNvPr id="2" name="Picture 2" descr="/Users/robertovelasquezdean/Library/Group Containers/L48J367XN4.com.infraware.PolarisOffice/EngineTemp/17569/fImage150516119568.png"/>
                     <pic:cNvPicPr>
                       <a:picLocks noChangeAspect="1" noChangeArrowheads="1"/>
                     </pic:cNvPicPr>
@@ -198,7 +198,7 @@
                   <pic:spPr>
                     <a:xfrm>
                       <a:off x="0" y="0"/>
-                      <a:ext cx="5737225" cy="5250180"/>
+                      <a:ext cx="5737860" cy="5250815"/>
                     </a:xfrm>
                     <a:prstGeom prst="rect"/>
                     <a:ln cap="flat"/>
@@ -257,7 +257,7 @@
         </w:rPr>
         <w:drawing>
           <wp:inline distT="0" distB="0" distL="0" distR="0">
-            <wp:extent cx="5736590" cy="4524375"/>
+            <wp:extent cx="5737225" cy="4525010"/>
             <wp:effectExtent l="0" t="0" r="0" b="0"/>
             <wp:docPr id="11" name="Imagen 3"/>
             <wp:cNvGraphicFramePr>
@@ -267,7 +267,7 @@
               <a:graphicData uri="http://schemas.openxmlformats.org/drawingml/2006/picture">
                 <pic:pic xmlns:pic="http://schemas.openxmlformats.org/drawingml/2006/picture">
                   <pic:nvPicPr>
-                    <pic:cNvPr id="3" name="Picture 3" descr="/Users/robertovelasquezdean/Library/Group Containers/L48J367XN4.com.infraware.PolarisOffice/EngineTemp/2481/fImage13130613363.png"/>
+                    <pic:cNvPr id="3" name="Picture 3" descr="/Users/robertovelasquezdean/Library/Group Containers/L48J367XN4.com.infraware.PolarisOffice/EngineTemp/17569/fImage13130613363.png"/>
                     <pic:cNvPicPr>
                       <a:picLocks noChangeAspect="1" noChangeArrowheads="1"/>
                     </pic:cNvPicPr>
@@ -287,7 +287,7 @@
                   <pic:spPr>
                     <a:xfrm>
                       <a:off x="0" y="0"/>
-                      <a:ext cx="5737225" cy="4525010"/>
+                      <a:ext cx="5737860" cy="4525645"/>
                     </a:xfrm>
                     <a:prstGeom prst="rect"/>
                     <a:ln cap="flat"/>
@@ -2223,7 +2223,7 @@
                       <wps:spPr>
                         <a:xfrm>
                           <a:off x="0" y="0"/>
-                          <a:ext cx="1510665" cy="291465"/>
+                          <a:ext cx="1511300" cy="292100"/>
                         </a:xfrm>
                         <a:prstGeom prst="rect"/>
                         <a:ln cap="flat"/>
@@ -2289,7 +2289,7 @@
           </mc:Choice>
           <mc:Fallback>
             <w:pict>
-              <v:shape id="_x0000_s14" style="position:absolute;left:0;margin-left:1pt;mso-position-horizontal:absolute;mso-position-horizontal-relative:text;margin-top:20pt;mso-position-vertical:absolute;mso-position-vertical-relative:text;width:118.9pt;height:22.8pt;v-text-anchor:middle;z-index:251624993" coordsize="1510030,290830" path="m,l1510030,,1510030,290830,,290830xe" strokecolor="#41719c" o:allowoverlap="1" strokeweight="1pt" fillcolor="#5b9bd5" filled="t">
+              <v:shape id="_x0000_s14" style="position:absolute;left:0;margin-left:1pt;mso-position-horizontal:absolute;mso-position-horizontal-relative:text;margin-top:20pt;mso-position-vertical:absolute;mso-position-vertical-relative:text;width:118.9pt;height:22.9pt;v-text-anchor:middle;z-index:251624993" coordsize="1510665,291465" path="m,l1510665,,1510665,291465,,291465xe" strokecolor="#41719c" o:allowoverlap="1" strokeweight="1pt" fillcolor="#5b9bd5" filled="t">
                 <v:stroke joinstyle="miter"/>
                 <v:textbox style="" inset="7pt,2pt,7pt,2pt">
                   <w:txbxContent>
@@ -2359,7 +2359,7 @@
                       <wps:spPr>
                         <a:xfrm>
                           <a:off x="0" y="0"/>
-                          <a:ext cx="1510665" cy="291465"/>
+                          <a:ext cx="1511300" cy="292100"/>
                         </a:xfrm>
                         <a:prstGeom prst="rect"/>
                         <a:ln cap="flat"/>
@@ -2425,7 +2425,7 @@
           </mc:Choice>
           <mc:Fallback>
             <w:pict>
-              <v:shape id="_x0000_s15" style="position:absolute;left:0;margin-left:130pt;mso-position-horizontal:absolute;mso-position-horizontal-relative:text;margin-top:21pt;mso-position-vertical:absolute;mso-position-vertical-relative:text;width:118.9pt;height:22.8pt;v-text-anchor:middle;z-index:251624994" coordsize="1510030,290830" path="m,l1510030,,1510030,290830,,290830xe" strokecolor="#41719c" o:allowoverlap="1" strokeweight="1pt" fillcolor="#5b9bd5" filled="t">
+              <v:shape id="_x0000_s15" style="position:absolute;left:0;margin-left:130pt;mso-position-horizontal:absolute;mso-position-horizontal-relative:text;margin-top:21pt;mso-position-vertical:absolute;mso-position-vertical-relative:text;width:118.9pt;height:22.9pt;v-text-anchor:middle;z-index:251624994" coordsize="1510665,291465" path="m,l1510665,,1510665,291465,,291465xe" strokecolor="#41719c" o:allowoverlap="1" strokeweight="1pt" fillcolor="#5b9bd5" filled="t">
                 <v:stroke joinstyle="miter"/>
                 <v:textbox style="" inset="7pt,2pt,7pt,2pt">
                   <w:txbxContent>
@@ -2720,7 +2720,7 @@
                       <wps:spPr>
                         <a:xfrm>
                           <a:off x="0" y="0"/>
-                          <a:ext cx="1510665" cy="291465"/>
+                          <a:ext cx="1511300" cy="292100"/>
                         </a:xfrm>
                         <a:prstGeom prst="rect"/>
                         <a:ln cap="flat"/>
@@ -2786,7 +2786,7 @@
           </mc:Choice>
           <mc:Fallback>
             <w:pict>
-              <v:shape id="_x0000_s16" style="position:absolute;left:0;margin-left:56pt;mso-position-horizontal:absolute;mso-position-horizontal-relative:text;margin-top:61pt;mso-position-vertical:absolute;mso-position-vertical-relative:text;width:118.9pt;height:22.8pt;v-text-anchor:middle;z-index:251624995" coordsize="1510030,290830" path="m,l1510030,,1510030,290830,,290830xe" strokecolor="#41719c" o:allowoverlap="1" strokeweight="1pt" fillcolor="#5b9bd5" filled="t">
+              <v:shape id="_x0000_s16" style="position:absolute;left:0;margin-left:56pt;mso-position-horizontal:absolute;mso-position-horizontal-relative:text;margin-top:61pt;mso-position-vertical:absolute;mso-position-vertical-relative:text;width:118.9pt;height:22.9pt;v-text-anchor:middle;z-index:251624995" coordsize="1510665,291465" path="m,l1510665,,1510665,291465,,291465xe" strokecolor="#41719c" o:allowoverlap="1" strokeweight="1pt" fillcolor="#5b9bd5" filled="t">
                 <v:stroke joinstyle="miter"/>
                 <v:textbox style="" inset="7pt,2pt,7pt,2pt">
                   <w:txbxContent>
@@ -3110,7 +3110,7 @@
                       <wps:spPr>
                         <a:xfrm>
                           <a:off x="0" y="0"/>
-                          <a:ext cx="5715" cy="358140"/>
+                          <a:ext cx="6350" cy="358775"/>
                         </a:xfrm>
                         <a:prstGeom prst="straightConnector1"/>
                         <a:ln cap="flat">
@@ -3143,7 +3143,7 @@
           </mc:Choice>
           <mc:Fallback>
             <w:pict>
-              <v:shape id="_x0000_s17" style="position:absolute;left:0;margin-left:174pt;mso-position-horizontal:absolute;mso-position-horizontal-relative:text;margin-top:13pt;mso-position-vertical:absolute;mso-position-vertical-relative:text;width:0.4pt;height:28.1pt;v-text-anchor:middle;z-index:251624989" coordsize="5080,357505" path="m,l5080,357505e" strokecolor="#5b9bd5" o:allowoverlap="1" strokeweight="0.50pt" filled="f">
+              <v:shape id="_x0000_s17" style="position:absolute;left:0;margin-left:174pt;mso-position-horizontal:absolute;mso-position-horizontal-relative:text;margin-top:13pt;mso-position-vertical:absolute;mso-position-vertical-relative:text;width:0.4pt;height:28.1pt;v-text-anchor:middle;z-index:251624989" coordsize="5715,358140" path="m,l5715,358140e" strokecolor="#5b9bd5" o:allowoverlap="1" strokeweight="0.50pt" filled="f">
                 <v:stroke joinstyle="miter"/>
               </v:shape>
             </w:pict>
@@ -3206,7 +3206,7 @@
                       <wps:spPr>
                         <a:xfrm>
                           <a:off x="0" y="0"/>
-                          <a:ext cx="1158875" cy="481965"/>
+                          <a:ext cx="1159510" cy="482600"/>
                         </a:xfrm>
                         <a:prstGeom prst="flowChartDecision"/>
                         <a:ln cap="flat"/>
@@ -3281,7 +3281,7 @@
           </mc:Choice>
           <mc:Fallback>
             <w:pict>
-              <v:shape id="_x0000_s18" style="position:absolute;left:0;margin-left:157pt;mso-position-horizontal:absolute;mso-position-horizontal-relative:text;margin-top:3pt;mso-position-vertical:absolute;mso-position-vertical-relative:text;width:91.2pt;height:37.8pt;v-text-anchor:middle;z-index:251624983" coordsize="1158240,481330" path="m,240665l579120,,1158240,240665,579120,481330xe" strokecolor="#41719c" o:allowoverlap="1" strokeweight="1pt" fillcolor="#5b9bd5" filled="t">
+              <v:shape id="_x0000_s18" style="position:absolute;left:0;margin-left:157pt;mso-position-horizontal:absolute;mso-position-horizontal-relative:text;margin-top:3pt;mso-position-vertical:absolute;mso-position-vertical-relative:text;width:91.2pt;height:37.9pt;v-text-anchor:middle;z-index:251624983" coordsize="1158875,481965" path="m,241300l579120,,1158875,241300,579120,481965xe" strokecolor="#41719c" o:allowoverlap="1" strokeweight="1pt" fillcolor="#5b9bd5" filled="t">
                 <v:stroke joinstyle="miter"/>
                 <v:textbox style="" inset="7pt,2pt,7pt,2pt">
                   <w:txbxContent>
@@ -3387,7 +3387,7 @@
                       <wps:spPr>
                         <a:xfrm>
                           <a:off x="0" y="0"/>
-                          <a:ext cx="5715" cy="358140"/>
+                          <a:ext cx="6350" cy="358775"/>
                         </a:xfrm>
                         <a:prstGeom prst="straightConnector1"/>
                         <a:ln cap="flat">
@@ -3420,7 +3420,7 @@
           </mc:Choice>
           <mc:Fallback>
             <w:pict>
-              <v:shape id="_x0000_s19" style="position:absolute;left:0;margin-left:234pt;mso-position-horizontal:absolute;mso-position-horizontal-relative:text;margin-top:3pt;mso-position-vertical:absolute;mso-position-vertical-relative:text;width:0.4pt;height:28.1pt;v-text-anchor:middle;z-index:251624990" coordsize="5080,357505" path="m,l5080,357505e" strokecolor="#5b9bd5" o:allowoverlap="1" strokeweight="0.50pt" filled="f">
+              <v:shape id="_x0000_s19" style="position:absolute;left:0;margin-left:234pt;mso-position-horizontal:absolute;mso-position-horizontal-relative:text;margin-top:3pt;mso-position-vertical:absolute;mso-position-vertical-relative:text;width:0.4pt;height:28.1pt;v-text-anchor:middle;z-index:251624990" coordsize="5715,358140" path="m,l5715,358140e" strokecolor="#5b9bd5" o:allowoverlap="1" strokeweight="0.50pt" filled="f">
                 <v:stroke joinstyle="miter"/>
               </v:shape>
             </w:pict>
@@ -3483,7 +3483,7 @@
                       <wps:spPr>
                         <a:xfrm>
                           <a:off x="0" y="0"/>
-                          <a:ext cx="1510665" cy="291465"/>
+                          <a:ext cx="1511300" cy="292100"/>
                         </a:xfrm>
                         <a:prstGeom prst="rect"/>
                         <a:ln cap="flat"/>
@@ -3549,7 +3549,7 @@
           </mc:Choice>
           <mc:Fallback>
             <w:pict>
-              <v:shape id="_x0000_s20" style="position:absolute;left:0;margin-left:233pt;mso-position-horizontal:absolute;mso-position-horizontal-relative:text;margin-top:9pt;mso-position-vertical:absolute;mso-position-vertical-relative:text;width:118.9pt;height:22.8pt;v-text-anchor:middle;z-index:251624986" coordsize="1510030,290830" path="m,l1510030,,1510030,290830,,290830xe" strokecolor="#41719c" o:allowoverlap="1" strokeweight="1pt" fillcolor="#5b9bd5" filled="t">
+              <v:shape id="_x0000_s20" style="position:absolute;left:0;margin-left:233pt;mso-position-horizontal:absolute;mso-position-horizontal-relative:text;margin-top:9pt;mso-position-vertical:absolute;mso-position-vertical-relative:text;width:118.9pt;height:22.9pt;v-text-anchor:middle;z-index:251624986" coordsize="1510665,291465" path="m,l1510665,,1510665,291465,,291465xe" strokecolor="#41719c" o:allowoverlap="1" strokeweight="1pt" fillcolor="#5b9bd5" filled="t">
                 <v:stroke joinstyle="miter"/>
                 <v:textbox style="" inset="7pt,2pt,7pt,2pt">
                   <w:txbxContent>
@@ -3859,7 +3859,7 @@
                       <wps:spPr>
                         <a:xfrm>
                           <a:off x="0" y="0"/>
-                          <a:ext cx="1510665" cy="291465"/>
+                          <a:ext cx="1511300" cy="292100"/>
                         </a:xfrm>
                         <a:prstGeom prst="rect"/>
                         <a:ln cap="flat"/>
@@ -3925,7 +3925,7 @@
           </mc:Choice>
           <mc:Fallback>
             <w:pict>
-              <v:shape id="_x0000_s21" style="position:absolute;left:0;margin-left:52pt;mso-position-horizontal:absolute;mso-position-horizontal-relative:text;margin-top:13pt;mso-position-vertical:absolute;mso-position-vertical-relative:text;width:118.9pt;height:22.8pt;v-text-anchor:middle;z-index:251624996" coordsize="1510030,290830" path="m,l1510030,,1510030,290830,,290830xe" strokecolor="#41719c" o:allowoverlap="1" strokeweight="1pt" fillcolor="#5b9bd5" filled="t">
+              <v:shape id="_x0000_s21" style="position:absolute;left:0;margin-left:52pt;mso-position-horizontal:absolute;mso-position-horizontal-relative:text;margin-top:13pt;mso-position-vertical:absolute;mso-position-vertical-relative:text;width:118.9pt;height:22.9pt;v-text-anchor:middle;z-index:251624996" coordsize="1510665,291465" path="m,l1510665,,1510665,291465,,291465xe" strokecolor="#41719c" o:allowoverlap="1" strokeweight="1pt" fillcolor="#5b9bd5" filled="t">
                 <v:stroke joinstyle="miter"/>
                 <v:textbox style="" inset="7pt,2pt,7pt,2pt">
                   <w:txbxContent>
@@ -4022,7 +4022,7 @@
                       <wps:spPr>
                         <a:xfrm>
                           <a:off x="0" y="0"/>
-                          <a:ext cx="5715" cy="358140"/>
+                          <a:ext cx="6350" cy="358775"/>
                         </a:xfrm>
                         <a:prstGeom prst="straightConnector1"/>
                         <a:ln cap="flat">
@@ -4055,7 +4055,7 @@
           </mc:Choice>
           <mc:Fallback>
             <w:pict>
-              <v:shape id="_x0000_s22" style="position:absolute;left:0;margin-left:171pt;mso-position-horizontal:absolute;mso-position-horizontal-relative:text;margin-top:13pt;mso-position-vertical:absolute;mso-position-vertical-relative:text;width:0.4pt;height:28.1pt;v-text-anchor:middle;z-index:251624997" coordsize="5080,357505" path="m,l5080,357505e" strokecolor="#5b9bd5" o:allowoverlap="1" strokeweight="0.50pt" filled="f">
+              <v:shape id="_x0000_s22" style="position:absolute;left:0;margin-left:171pt;mso-position-horizontal:absolute;mso-position-horizontal-relative:text;margin-top:13pt;mso-position-vertical:absolute;mso-position-vertical-relative:text;width:0.4pt;height:28.1pt;v-text-anchor:middle;z-index:251624997" coordsize="5715,358140" path="m,l5715,358140e" strokecolor="#5b9bd5" o:allowoverlap="1" strokeweight="0.50pt" filled="f">
                 <v:stroke joinstyle="miter"/>
               </v:shape>
             </w:pict>
@@ -4118,7 +4118,7 @@
                       <wps:spPr>
                         <a:xfrm>
                           <a:off x="0" y="0"/>
-                          <a:ext cx="1635125" cy="481965"/>
+                          <a:ext cx="1635760" cy="482600"/>
                         </a:xfrm>
                         <a:prstGeom prst="flowChartDecision"/>
                         <a:ln cap="flat"/>
@@ -4184,7 +4184,7 @@
           </mc:Choice>
           <mc:Fallback>
             <w:pict>
-              <v:shape id="_x0000_s23" style="position:absolute;left:0;margin-left:133pt;mso-position-horizontal:absolute;mso-position-horizontal-relative:text;margin-top:3pt;mso-position-vertical:absolute;mso-position-vertical-relative:text;width:128.6pt;height:37.8pt;v-text-anchor:middle;z-index:251624984" coordsize="1634490,481330" path="m,240665l817245,,1634490,240665,817245,481330xe" strokecolor="#41719c" o:allowoverlap="1" strokeweight="1pt" fillcolor="#5b9bd5" filled="t">
+              <v:shape id="_x0000_s23" style="position:absolute;left:0;margin-left:133pt;mso-position-horizontal:absolute;mso-position-horizontal-relative:text;margin-top:3pt;mso-position-vertical:absolute;mso-position-vertical-relative:text;width:128.7pt;height:37.9pt;v-text-anchor:middle;z-index:251624984" coordsize="1635125,481965" path="m,241300l817245,,1635125,241300,817245,481965xe" strokecolor="#41719c" o:allowoverlap="1" strokeweight="1pt" fillcolor="#5b9bd5" filled="t">
                 <v:stroke joinstyle="miter"/>
                 <v:textbox style="" inset="7pt,2pt,7pt,2pt">
                   <w:txbxContent>
@@ -4281,7 +4281,7 @@
                       <wps:spPr>
                         <a:xfrm>
                           <a:off x="0" y="0"/>
-                          <a:ext cx="5715" cy="358140"/>
+                          <a:ext cx="6350" cy="358775"/>
                         </a:xfrm>
                         <a:prstGeom prst="straightConnector1"/>
                         <a:ln cap="flat">
@@ -4314,7 +4314,7 @@
           </mc:Choice>
           <mc:Fallback>
             <w:pict>
-              <v:shape id="_x0000_s24" style="position:absolute;left:0;margin-left:234pt;mso-position-horizontal:absolute;mso-position-horizontal-relative:text;margin-top:3pt;mso-position-vertical:absolute;mso-position-vertical-relative:text;width:0.4pt;height:28.1pt;v-text-anchor:middle;z-index:251624991" coordsize="5080,357505" path="m,l5080,357505e" strokecolor="#5b9bd5" o:allowoverlap="1" strokeweight="0.50pt" filled="f">
+              <v:shape id="_x0000_s24" style="position:absolute;left:0;margin-left:234pt;mso-position-horizontal:absolute;mso-position-horizontal-relative:text;margin-top:3pt;mso-position-vertical:absolute;mso-position-vertical-relative:text;width:0.4pt;height:28.1pt;v-text-anchor:middle;z-index:251624991" coordsize="5715,358140" path="m,l5715,358140e" strokecolor="#5b9bd5" o:allowoverlap="1" strokeweight="0.50pt" filled="f">
                 <v:stroke joinstyle="miter"/>
               </v:shape>
             </w:pict>
@@ -4377,7 +4377,7 @@
                       <wps:spPr>
                         <a:xfrm>
                           <a:off x="0" y="0"/>
-                          <a:ext cx="1510665" cy="291465"/>
+                          <a:ext cx="1511300" cy="292100"/>
                         </a:xfrm>
                         <a:prstGeom prst="rect"/>
                         <a:ln cap="flat"/>
@@ -4443,7 +4443,7 @@
           </mc:Choice>
           <mc:Fallback>
             <w:pict>
-              <v:shape id="_x0000_s25" style="position:absolute;left:0;margin-left:233pt;mso-position-horizontal:absolute;mso-position-horizontal-relative:text;margin-top:9pt;mso-position-vertical:absolute;mso-position-vertical-relative:text;width:118.9pt;height:22.8pt;v-text-anchor:middle;z-index:251624987" coordsize="1510030,290830" path="m,l1510030,,1510030,290830,,290830xe" strokecolor="#41719c" o:allowoverlap="1" strokeweight="1pt" fillcolor="#5b9bd5" filled="t">
+              <v:shape id="_x0000_s25" style="position:absolute;left:0;margin-left:233pt;mso-position-horizontal:absolute;mso-position-horizontal-relative:text;margin-top:9pt;mso-position-vertical:absolute;mso-position-vertical-relative:text;width:118.9pt;height:22.9pt;v-text-anchor:middle;z-index:251624987" coordsize="1510665,291465" path="m,l1510665,,1510665,291465,,291465xe" strokecolor="#41719c" o:allowoverlap="1" strokeweight="1pt" fillcolor="#5b9bd5" filled="t">
                 <v:stroke joinstyle="miter"/>
                 <v:textbox style="" inset="7pt,2pt,7pt,2pt">
                   <w:txbxContent>
@@ -4699,7 +4699,7 @@
                       <wps:spPr>
                         <a:xfrm>
                           <a:off x="0" y="0"/>
-                          <a:ext cx="1510665" cy="291465"/>
+                          <a:ext cx="1511300" cy="292100"/>
                         </a:xfrm>
                         <a:prstGeom prst="rect"/>
                         <a:ln cap="flat"/>
@@ -4765,7 +4765,7 @@
           </mc:Choice>
           <mc:Fallback>
             <w:pict>
-              <v:shape id="_x0000_s26" style="position:absolute;left:0;margin-left:53pt;mso-position-horizontal:absolute;mso-position-horizontal-relative:text;margin-top:13pt;mso-position-vertical:absolute;mso-position-vertical-relative:text;width:118.9pt;height:22.8pt;v-text-anchor:middle;z-index:251624999" coordsize="1510030,290830" path="m,l1510030,,1510030,290830,,290830xe" strokecolor="#41719c" o:allowoverlap="1" strokeweight="1pt" fillcolor="#5b9bd5" filled="t">
+              <v:shape id="_x0000_s26" style="position:absolute;left:0;margin-left:53pt;mso-position-horizontal:absolute;mso-position-horizontal-relative:text;margin-top:13pt;mso-position-vertical:absolute;mso-position-vertical-relative:text;width:118.9pt;height:22.9pt;v-text-anchor:middle;z-index:251624999" coordsize="1510665,291465" path="m,l1510665,,1510665,291465,,291465xe" strokecolor="#41719c" o:allowoverlap="1" strokeweight="1pt" fillcolor="#5b9bd5" filled="t">
                 <v:stroke joinstyle="miter"/>
                 <v:textbox style="" inset="7pt,2pt,7pt,2pt">
                   <w:txbxContent>
@@ -4862,7 +4862,7 @@
                       <wps:spPr>
                         <a:xfrm>
                           <a:off x="0" y="0"/>
-                          <a:ext cx="5715" cy="358140"/>
+                          <a:ext cx="6350" cy="358775"/>
                         </a:xfrm>
                         <a:prstGeom prst="straightConnector1"/>
                         <a:ln cap="flat">
@@ -4895,7 +4895,7 @@
           </mc:Choice>
           <mc:Fallback>
             <w:pict>
-              <v:shape id="_x0000_s27" style="position:absolute;left:0;margin-left:171pt;mso-position-horizontal:absolute;mso-position-horizontal-relative:text;margin-top:13pt;mso-position-vertical:absolute;mso-position-vertical-relative:text;width:0.4pt;height:28.1pt;v-text-anchor:middle;z-index:251624998" coordsize="5080,357505" path="m,l5080,357505e" strokecolor="#5b9bd5" o:allowoverlap="1" strokeweight="0.50pt" filled="f">
+              <v:shape id="_x0000_s27" style="position:absolute;left:0;margin-left:171pt;mso-position-horizontal:absolute;mso-position-horizontal-relative:text;margin-top:13pt;mso-position-vertical:absolute;mso-position-vertical-relative:text;width:0.4pt;height:28.1pt;v-text-anchor:middle;z-index:251624998" coordsize="5715,358140" path="m,l5715,358140e" strokecolor="#5b9bd5" o:allowoverlap="1" strokeweight="0.50pt" filled="f">
                 <v:stroke joinstyle="miter"/>
               </v:shape>
             </w:pict>
@@ -4958,7 +4958,7 @@
                       <wps:spPr>
                         <a:xfrm>
                           <a:off x="0" y="0"/>
-                          <a:ext cx="1635125" cy="481965"/>
+                          <a:ext cx="1635760" cy="482600"/>
                         </a:xfrm>
                         <a:prstGeom prst="flowChartDecision"/>
                         <a:ln cap="flat"/>
@@ -5024,7 +5024,7 @@
           </mc:Choice>
           <mc:Fallback>
             <w:pict>
-              <v:shape id="_x0000_s28" style="position:absolute;left:0;margin-left:133pt;mso-position-horizontal:absolute;mso-position-horizontal-relative:text;margin-top:3pt;mso-position-vertical:absolute;mso-position-vertical-relative:text;width:128.6pt;height:37.8pt;v-text-anchor:middle;z-index:251624985" coordsize="1634490,481330" path="m,240665l817245,,1634490,240665,817245,481330xe" strokecolor="#41719c" o:allowoverlap="1" strokeweight="1pt" fillcolor="#5b9bd5" filled="t">
+              <v:shape id="_x0000_s28" style="position:absolute;left:0;margin-left:133pt;mso-position-horizontal:absolute;mso-position-horizontal-relative:text;margin-top:3pt;mso-position-vertical:absolute;mso-position-vertical-relative:text;width:128.7pt;height:37.9pt;v-text-anchor:middle;z-index:251624985" coordsize="1635125,481965" path="m,241300l817245,,1635125,241300,817245,481965xe" strokecolor="#41719c" o:allowoverlap="1" strokeweight="1pt" fillcolor="#5b9bd5" filled="t">
                 <v:stroke joinstyle="miter"/>
                 <v:textbox style="" inset="7pt,2pt,7pt,2pt">
                   <w:txbxContent>
@@ -5121,7 +5121,7 @@
                       <wps:spPr>
                         <a:xfrm>
                           <a:off x="0" y="0"/>
-                          <a:ext cx="5715" cy="358140"/>
+                          <a:ext cx="6350" cy="358775"/>
                         </a:xfrm>
                         <a:prstGeom prst="straightConnector1"/>
                         <a:ln cap="flat">
@@ -5154,7 +5154,7 @@
           </mc:Choice>
           <mc:Fallback>
             <w:pict>
-              <v:shape id="_x0000_s29" style="position:absolute;left:0;margin-left:234pt;mso-position-horizontal:absolute;mso-position-horizontal-relative:text;margin-top:3pt;mso-position-vertical:absolute;mso-position-vertical-relative:text;width:0.4pt;height:28.1pt;v-text-anchor:middle;z-index:251624992" coordsize="5080,357505" path="m,l5080,357505e" strokecolor="#5b9bd5" o:allowoverlap="1" strokeweight="0.50pt" filled="f">
+              <v:shape id="_x0000_s29" style="position:absolute;left:0;margin-left:234pt;mso-position-horizontal:absolute;mso-position-horizontal-relative:text;margin-top:3pt;mso-position-vertical:absolute;mso-position-vertical-relative:text;width:0.4pt;height:28.1pt;v-text-anchor:middle;z-index:251624992" coordsize="5715,358140" path="m,l5715,358140e" strokecolor="#5b9bd5" o:allowoverlap="1" strokeweight="0.50pt" filled="f">
                 <v:stroke joinstyle="miter"/>
               </v:shape>
             </w:pict>
@@ -5217,7 +5217,7 @@
                       <wps:spPr>
                         <a:xfrm>
                           <a:off x="0" y="0"/>
-                          <a:ext cx="1510665" cy="291465"/>
+                          <a:ext cx="1511300" cy="292100"/>
                         </a:xfrm>
                         <a:prstGeom prst="rect"/>
                         <a:ln cap="flat"/>
@@ -5283,7 +5283,7 @@
           </mc:Choice>
           <mc:Fallback>
             <w:pict>
-              <v:shape id="_x0000_s30" style="position:absolute;left:0;margin-left:233pt;mso-position-horizontal:absolute;mso-position-horizontal-relative:text;margin-top:9pt;mso-position-vertical:absolute;mso-position-vertical-relative:text;width:118.9pt;height:22.8pt;v-text-anchor:middle;z-index:251624988" coordsize="1510030,290830" path="m,l1510030,,1510030,290830,,290830xe" strokecolor="#41719c" o:allowoverlap="1" strokeweight="1pt" fillcolor="#5b9bd5" filled="t">
+              <v:shape id="_x0000_s30" style="position:absolute;left:0;margin-left:233pt;mso-position-horizontal:absolute;mso-position-horizontal-relative:text;margin-top:9pt;mso-position-vertical:absolute;mso-position-vertical-relative:text;width:118.9pt;height:22.9pt;v-text-anchor:middle;z-index:251624988" coordsize="1510665,291465" path="m,l1510665,,1510665,291465,,291465xe" strokecolor="#41719c" o:allowoverlap="1" strokeweight="1pt" fillcolor="#5b9bd5" filled="t">
                 <v:stroke joinstyle="miter"/>
                 <v:textbox style="" inset="7pt,2pt,7pt,2pt">
                   <w:txbxContent>
@@ -5954,7 +5954,7 @@
         </w:rPr>
         <w:drawing>
           <wp:inline distT="0" distB="0" distL="0" distR="0">
-            <wp:extent cx="3681729" cy="843280"/>
+            <wp:extent cx="3682365" cy="843915"/>
             <wp:effectExtent l="0" t="0" r="0" b="0"/>
             <wp:docPr id="31" name="Imagen 21"/>
             <wp:cNvGraphicFramePr>
@@ -5964,7 +5964,7 @@
               <a:graphicData uri="http://schemas.openxmlformats.org/drawingml/2006/picture">
                 <pic:pic xmlns:pic="http://schemas.openxmlformats.org/drawingml/2006/picture">
                   <pic:nvPicPr>
-                    <pic:cNvPr id="4" name="Picture 4" descr="/Users/robertovelasquezdean/Library/Group Containers/L48J367XN4.com.infraware.PolarisOffice/EngineTemp/2481/fImage25807618900.png"/>
+                    <pic:cNvPr id="4" name="Picture 4" descr="/Users/robertovelasquezdean/Library/Group Containers/L48J367XN4.com.infraware.PolarisOffice/EngineTemp/17569/fImage25807618900.png"/>
                     <pic:cNvPicPr>
                       <a:picLocks noChangeAspect="1" noChangeArrowheads="1"/>
                     </pic:cNvPicPr>
@@ -5984,7 +5984,7 @@
                   <pic:spPr>
                     <a:xfrm>
                       <a:off x="0" y="0"/>
-                      <a:ext cx="3682365" cy="843915"/>
+                      <a:ext cx="3683000" cy="844550"/>
                     </a:xfrm>
                     <a:prstGeom prst="rect"/>
                     <a:ln cap="flat"/>
@@ -6250,7 +6250,7 @@
         </w:rPr>
         <w:drawing>
           <wp:inline distT="0" distB="0" distL="0" distR="0">
-            <wp:extent cx="3307080" cy="659130"/>
+            <wp:extent cx="3307715" cy="659765"/>
             <wp:effectExtent l="0" t="0" r="0" b="0"/>
             <wp:docPr id="32" name="Imagen 22"/>
             <wp:cNvGraphicFramePr>
@@ -6260,7 +6260,7 @@
               <a:graphicData uri="http://schemas.openxmlformats.org/drawingml/2006/picture">
                 <pic:pic xmlns:pic="http://schemas.openxmlformats.org/drawingml/2006/picture">
                   <pic:nvPicPr>
-                    <pic:cNvPr id="5" name="Picture 5" descr="/Users/robertovelasquezdean/Library/Group Containers/L48J367XN4.com.infraware.PolarisOffice/EngineTemp/2481/fImage44321637999.png"/>
+                    <pic:cNvPr id="5" name="Picture 5" descr="/Users/robertovelasquezdean/Library/Group Containers/L48J367XN4.com.infraware.PolarisOffice/EngineTemp/17569/fImage44321637999.png"/>
                     <pic:cNvPicPr>
                       <a:picLocks noChangeAspect="1" noChangeArrowheads="1"/>
                     </pic:cNvPicPr>
@@ -6281,7 +6281,7 @@
                   <pic:spPr>
                     <a:xfrm>
                       <a:off x="0" y="0"/>
-                      <a:ext cx="3307715" cy="659765"/>
+                      <a:ext cx="3308350" cy="660400"/>
                     </a:xfrm>
                     <a:prstGeom prst="rect"/>
                     <a:ln cap="flat"/>
@@ -6628,7 +6628,7 @@
         </w:rPr>
         <w:drawing>
           <wp:inline distT="0" distB="0" distL="0" distR="0">
-            <wp:extent cx="3192780" cy="2192020"/>
+            <wp:extent cx="3193415" cy="2192655"/>
             <wp:effectExtent l="0" t="0" r="0" b="0"/>
             <wp:docPr id="33" name="Imagen 23"/>
             <wp:cNvGraphicFramePr>
@@ -6638,7 +6638,7 @@
               <a:graphicData uri="http://schemas.openxmlformats.org/drawingml/2006/picture">
                 <pic:pic xmlns:pic="http://schemas.openxmlformats.org/drawingml/2006/picture">
                   <pic:nvPicPr>
-                    <pic:cNvPr id="6" name="Picture 6" descr="/Users/robertovelasquezdean/Library/Group Containers/L48J367XN4.com.infraware.PolarisOffice/EngineTemp/2481/fImage42778641447.png"/>
+                    <pic:cNvPr id="6" name="Picture 6" descr="/Users/robertovelasquezdean/Library/Group Containers/L48J367XN4.com.infraware.PolarisOffice/EngineTemp/17569/fImage42778641447.png"/>
                     <pic:cNvPicPr>
                       <a:picLocks noChangeAspect="1" noChangeArrowheads="1"/>
                     </pic:cNvPicPr>
@@ -6658,7 +6658,7 @@
                   <pic:spPr>
                     <a:xfrm>
                       <a:off x="0" y="0"/>
-                      <a:ext cx="3193415" cy="2192655"/>
+                      <a:ext cx="3194050" cy="2193290"/>
                     </a:xfrm>
                     <a:prstGeom prst="rect"/>
                     <a:ln cap="flat"/>
@@ -7005,7 +7005,7 @@
         </w:rPr>
         <w:drawing>
           <wp:inline distT="0" distB="0" distL="0" distR="0">
-            <wp:extent cx="3729355" cy="2681605"/>
+            <wp:extent cx="3729990" cy="2682240"/>
             <wp:effectExtent l="0" t="0" r="0" b="0"/>
             <wp:docPr id="34" name="Imagen 24"/>
             <wp:cNvGraphicFramePr>
@@ -7015,7 +7015,7 @@
               <a:graphicData uri="http://schemas.openxmlformats.org/drawingml/2006/picture">
                 <pic:pic xmlns:pic="http://schemas.openxmlformats.org/drawingml/2006/picture">
                   <pic:nvPicPr>
-                    <pic:cNvPr id="7" name="Picture 7" descr="/Users/robertovelasquezdean/Library/Group Containers/L48J367XN4.com.infraware.PolarisOffice/EngineTemp/2481/fImage51623691501.png"/>
+                    <pic:cNvPr id="7" name="Picture 7" descr="/Users/robertovelasquezdean/Library/Group Containers/L48J367XN4.com.infraware.PolarisOffice/EngineTemp/17569/fImage51623691501.png"/>
                     <pic:cNvPicPr>
                       <a:picLocks noChangeAspect="1" noChangeArrowheads="1"/>
                     </pic:cNvPicPr>
@@ -7035,7 +7035,7 @@
                   <pic:spPr>
                     <a:xfrm>
                       <a:off x="0" y="0"/>
-                      <a:ext cx="3729990" cy="2682240"/>
+                      <a:ext cx="3730624" cy="2682875"/>
                     </a:xfrm>
                     <a:prstGeom prst="rect"/>
                     <a:ln cap="flat"/>
@@ -7247,7 +7247,7 @@
         </w:rPr>
         <w:drawing>
           <wp:inline distT="0" distB="0" distL="0" distR="0">
-            <wp:extent cx="3796029" cy="2414905"/>
+            <wp:extent cx="3796665" cy="2415540"/>
             <wp:effectExtent l="0" t="0" r="0" b="0"/>
             <wp:docPr id="35" name="Imagen 25"/>
             <wp:cNvGraphicFramePr>
@@ -7257,7 +7257,7 @@
               <a:graphicData uri="http://schemas.openxmlformats.org/drawingml/2006/picture">
                 <pic:pic xmlns:pic="http://schemas.openxmlformats.org/drawingml/2006/picture">
                   <pic:nvPicPr>
-                    <pic:cNvPr id="8" name="Picture 8" descr="/Users/robertovelasquezdean/Library/Group Containers/L48J367XN4.com.infraware.PolarisOffice/EngineTemp/2481/fImage47413704488.png"/>
+                    <pic:cNvPr id="8" name="Picture 8" descr="/Users/robertovelasquezdean/Library/Group Containers/L48J367XN4.com.infraware.PolarisOffice/EngineTemp/17569/fImage47413704488.png"/>
                     <pic:cNvPicPr>
                       <a:picLocks noChangeAspect="1" noChangeArrowheads="1"/>
                     </pic:cNvPicPr>
@@ -7277,7 +7277,7 @@
                   <pic:spPr>
                     <a:xfrm>
                       <a:off x="0" y="0"/>
-                      <a:ext cx="3796665" cy="2415540"/>
+                      <a:ext cx="3797300" cy="2416175"/>
                     </a:xfrm>
                     <a:prstGeom prst="rect"/>
                     <a:ln cap="flat"/>
@@ -7846,7 +7846,7 @@
         </w:rPr>
         <w:drawing>
           <wp:inline distT="0" distB="0" distL="0" distR="0">
-            <wp:extent cx="3547745" cy="2557145"/>
+            <wp:extent cx="3548380" cy="2557780"/>
             <wp:effectExtent l="0" t="0" r="0" b="0"/>
             <wp:docPr id="36" name="Imagen 26"/>
             <wp:cNvGraphicFramePr>
@@ -7856,7 +7856,7 @@
               <a:graphicData uri="http://schemas.openxmlformats.org/drawingml/2006/picture">
                 <pic:pic xmlns:pic="http://schemas.openxmlformats.org/drawingml/2006/picture">
                   <pic:nvPicPr>
-                    <pic:cNvPr id="9" name="Picture 9" descr="/Users/robertovelasquezdean/Library/Group Containers/L48J367XN4.com.infraware.PolarisOffice/EngineTemp/2481/fImage47901417692.png"/>
+                    <pic:cNvPr id="9" name="Picture 9" descr="/Users/robertovelasquezdean/Library/Group Containers/L48J367XN4.com.infraware.PolarisOffice/EngineTemp/17569/fImage47901417692.png"/>
                     <pic:cNvPicPr>
                       <a:picLocks noChangeAspect="1" noChangeArrowheads="1"/>
                     </pic:cNvPicPr>
@@ -7876,7 +7876,7 @@
                   <pic:spPr>
                     <a:xfrm>
                       <a:off x="0" y="0"/>
-                      <a:ext cx="3548380" cy="2557780"/>
+                      <a:ext cx="3549015" cy="2558415"/>
                     </a:xfrm>
                     <a:prstGeom prst="rect"/>
                     <a:ln cap="flat"/>
@@ -8672,7 +8672,7 @@
         </w:rPr>
         <w:drawing>
           <wp:inline distT="0" distB="0" distL="0" distR="0">
-            <wp:extent cx="3832860" cy="2604135"/>
+            <wp:extent cx="3833495" cy="2604770"/>
             <wp:effectExtent l="0" t="0" r="0" b="0"/>
             <wp:docPr id="37" name="Imagen 27"/>
             <wp:cNvGraphicFramePr>
@@ -8682,7 +8682,7 @@
               <a:graphicData uri="http://schemas.openxmlformats.org/drawingml/2006/picture">
                 <pic:pic xmlns:pic="http://schemas.openxmlformats.org/drawingml/2006/picture">
                   <pic:nvPicPr>
-                    <pic:cNvPr id="10" name="Picture 10" descr="/Users/robertovelasquezdean/Library/Group Containers/L48J367XN4.com.infraware.PolarisOffice/EngineTemp/2481/fImage50916448671.png"/>
+                    <pic:cNvPr id="10" name="Picture 10" descr="/Users/robertovelasquezdean/Library/Group Containers/L48J367XN4.com.infraware.PolarisOffice/EngineTemp/17569/fImage50916448671.png"/>
                     <pic:cNvPicPr>
                       <a:picLocks noChangeAspect="1" noChangeArrowheads="1"/>
                     </pic:cNvPicPr>
@@ -8702,7 +8702,7 @@
                   <pic:spPr>
                     <a:xfrm>
                       <a:off x="0" y="0"/>
-                      <a:ext cx="3833495" cy="2604770"/>
+                      <a:ext cx="3834130" cy="2605405"/>
                     </a:xfrm>
                     <a:prstGeom prst="rect"/>
                     <a:ln cap="flat"/>
@@ -9767,7 +9767,7 @@
         </w:rPr>
         <w:drawing>
           <wp:inline distT="0" distB="0" distL="0" distR="0">
-            <wp:extent cx="3880485" cy="2613660"/>
+            <wp:extent cx="3881120" cy="2614295"/>
             <wp:effectExtent l="0" t="0" r="0" b="0"/>
             <wp:docPr id="38" name="Imagen 28"/>
             <wp:cNvGraphicFramePr>
@@ -9777,7 +9777,7 @@
               <a:graphicData uri="http://schemas.openxmlformats.org/drawingml/2006/picture">
                 <pic:pic xmlns:pic="http://schemas.openxmlformats.org/drawingml/2006/picture">
                   <pic:nvPicPr>
-                    <pic:cNvPr id="11" name="Picture 11" descr="/Users/robertovelasquezdean/Library/Group Containers/L48J367XN4.com.infraware.PolarisOffice/EngineTemp/2481/fImage78181451728.png"/>
+                    <pic:cNvPr id="11" name="Picture 11" descr="/Users/robertovelasquezdean/Library/Group Containers/L48J367XN4.com.infraware.PolarisOffice/EngineTemp/17569/fImage78181451728.png"/>
                     <pic:cNvPicPr>
                       <a:picLocks noChangeAspect="1" noChangeArrowheads="1"/>
                     </pic:cNvPicPr>
@@ -9797,7 +9797,7 @@
                   <pic:spPr>
                     <a:xfrm>
                       <a:off x="0" y="0"/>
-                      <a:ext cx="3881120" cy="2614295"/>
+                      <a:ext cx="3881754" cy="2614930"/>
                     </a:xfrm>
                     <a:prstGeom prst="rect"/>
                     <a:ln cap="flat"/>
@@ -10027,7 +10027,7 @@
         </w:rPr>
         <w:drawing>
           <wp:inline distT="0" distB="0" distL="0" distR="0">
-            <wp:extent cx="3222625" cy="1889125"/>
+            <wp:extent cx="3223260" cy="1889760"/>
             <wp:effectExtent l="0" t="0" r="0" b="0"/>
             <wp:docPr id="39" name="Imagen 29"/>
             <wp:cNvGraphicFramePr>
@@ -10037,7 +10037,7 @@
               <a:graphicData uri="http://schemas.openxmlformats.org/drawingml/2006/picture">
                 <pic:pic xmlns:pic="http://schemas.openxmlformats.org/drawingml/2006/picture">
                   <pic:nvPicPr>
-                    <pic:cNvPr id="12" name="Picture 12" descr="/Users/robertovelasquezdean/Library/Group Containers/L48J367XN4.com.infraware.PolarisOffice/EngineTemp/2481/fImage45399465157.png"/>
+                    <pic:cNvPr id="12" name="Picture 12" descr="/Users/robertovelasquezdean/Library/Group Containers/L48J367XN4.com.infraware.PolarisOffice/EngineTemp/17569/fImage45399465157.png"/>
                     <pic:cNvPicPr>
                       <a:picLocks noChangeAspect="1" noChangeArrowheads="1"/>
                     </pic:cNvPicPr>
@@ -10057,7 +10057,7 @@
                   <pic:spPr>
                     <a:xfrm>
                       <a:off x="0" y="0"/>
-                      <a:ext cx="3223260" cy="1889760"/>
+                      <a:ext cx="3223895" cy="1890394"/>
                     </a:xfrm>
                     <a:prstGeom prst="rect"/>
                     <a:ln cap="flat"/>
@@ -12270,7 +12270,7 @@
         </w:rPr>
         <w:drawing>
           <wp:inline distT="0" distB="0" distL="0" distR="0">
-            <wp:extent cx="3251200" cy="2317750"/>
+            <wp:extent cx="3251835" cy="2318385"/>
             <wp:effectExtent l="0" t="0" r="0" b="0"/>
             <wp:docPr id="48" name="Imagen 30"/>
             <wp:cNvGraphicFramePr>
@@ -12280,7 +12280,7 @@
               <a:graphicData uri="http://schemas.openxmlformats.org/drawingml/2006/picture">
                 <pic:pic xmlns:pic="http://schemas.openxmlformats.org/drawingml/2006/picture">
                   <pic:nvPicPr>
-                    <pic:cNvPr id="13" name="Picture 13" descr="/Users/robertovelasquezdean/Library/Group Containers/L48J367XN4.com.infraware.PolarisOffice/EngineTemp/2481/fImage72818485093.png"/>
+                    <pic:cNvPr id="13" name="Picture 13" descr="/Users/robertovelasquezdean/Library/Group Containers/L48J367XN4.com.infraware.PolarisOffice/EngineTemp/17569/fImage72818485093.png"/>
                     <pic:cNvPicPr>
                       <a:picLocks noChangeAspect="1" noChangeArrowheads="1"/>
                     </pic:cNvPicPr>
@@ -12300,7 +12300,7 @@
                   <pic:spPr>
                     <a:xfrm>
                       <a:off x="0" y="0"/>
-                      <a:ext cx="3251835" cy="2318385"/>
+                      <a:ext cx="3252470" cy="2319020"/>
                     </a:xfrm>
                     <a:prstGeom prst="rect"/>
                     <a:ln cap="flat"/>
@@ -15981,7 +15981,7 @@
         </w:rPr>
         <w:drawing>
           <wp:inline distT="0" distB="0" distL="0" distR="0">
-            <wp:extent cx="2993390" cy="1545590"/>
+            <wp:extent cx="2994025" cy="1546225"/>
             <wp:effectExtent l="0" t="0" r="0" b="0"/>
             <wp:docPr id="49" name="Imagen 31"/>
             <wp:cNvGraphicFramePr>
@@ -15991,7 +15991,7 @@
               <a:graphicData uri="http://schemas.openxmlformats.org/drawingml/2006/picture">
                 <pic:pic xmlns:pic="http://schemas.openxmlformats.org/drawingml/2006/picture">
                   <pic:nvPicPr>
-                    <pic:cNvPr id="14" name="Picture 14" descr="/Users/robertovelasquezdean/Library/Group Containers/L48J367XN4.com.infraware.PolarisOffice/EngineTemp/2481/fImage36359506842.png"/>
+                    <pic:cNvPr id="14" name="Picture 14" descr="/Users/robertovelasquezdean/Library/Group Containers/L48J367XN4.com.infraware.PolarisOffice/EngineTemp/17569/fImage36359506842.png"/>
                     <pic:cNvPicPr>
                       <a:picLocks noChangeAspect="1" noChangeArrowheads="1"/>
                     </pic:cNvPicPr>
@@ -16011,7 +16011,7 @@
                   <pic:spPr>
                     <a:xfrm>
                       <a:off x="0" y="0"/>
-                      <a:ext cx="2994025" cy="1546225"/>
+                      <a:ext cx="2994660" cy="1546860"/>
                     </a:xfrm>
                     <a:prstGeom prst="rect"/>
                     <a:ln cap="flat"/>
@@ -16328,7 +16328,7 @@
         </w:rPr>
         <w:drawing>
           <wp:inline distT="0" distB="0" distL="0" distR="0">
-            <wp:extent cx="2942590" cy="285115"/>
+            <wp:extent cx="2943225" cy="285750"/>
             <wp:effectExtent l="0" t="0" r="0" b="0"/>
             <wp:docPr id="50" name="Imagen 32"/>
             <wp:cNvGraphicFramePr>
@@ -16338,7 +16338,7 @@
               <a:graphicData uri="http://schemas.openxmlformats.org/drawingml/2006/picture">
                 <pic:pic xmlns:pic="http://schemas.openxmlformats.org/drawingml/2006/picture">
                   <pic:nvPicPr>
-                    <pic:cNvPr id="15" name="Picture 15" descr="/Users/robertovelasquezdean/Library/Group Containers/L48J367XN4.com.infraware.PolarisOffice/EngineTemp/2481/fImage363592737864.png"/>
+                    <pic:cNvPr id="15" name="Picture 15" descr="/Users/robertovelasquezdean/Library/Group Containers/L48J367XN4.com.infraware.PolarisOffice/EngineTemp/17569/fImage363592737864.png"/>
                     <pic:cNvPicPr>
                       <a:picLocks noChangeAspect="1" noChangeArrowheads="1"/>
                     </pic:cNvPicPr>
@@ -16359,7 +16359,7 @@
                   <pic:spPr>
                     <a:xfrm>
                       <a:off x="0" y="0"/>
-                      <a:ext cx="2943225" cy="285750"/>
+                      <a:ext cx="2943860" cy="286385"/>
                     </a:xfrm>
                     <a:prstGeom prst="rect"/>
                     <a:ln cap="flat"/>
@@ -16720,7 +16720,7 @@
         </w:rPr>
         <w:drawing>
           <wp:inline distT="0" distB="0" distL="0" distR="0">
-            <wp:extent cx="2993390" cy="1107440"/>
+            <wp:extent cx="2994025" cy="1108075"/>
             <wp:effectExtent l="0" t="0" r="0" b="0"/>
             <wp:docPr id="51" name="Imagen 33"/>
             <wp:cNvGraphicFramePr>
@@ -16730,7 +16730,7 @@
               <a:graphicData uri="http://schemas.openxmlformats.org/drawingml/2006/picture">
                 <pic:pic xmlns:pic="http://schemas.openxmlformats.org/drawingml/2006/picture">
                   <pic:nvPicPr>
-                    <pic:cNvPr id="16" name="Picture 16" descr="/Users/robertovelasquezdean/Library/Group Containers/L48J367XN4.com.infraware.PolarisOffice/EngineTemp/2481/fImage384585173653.png"/>
+                    <pic:cNvPr id="16" name="Picture 16" descr="/Users/robertovelasquezdean/Library/Group Containers/L48J367XN4.com.infraware.PolarisOffice/EngineTemp/17569/fImage384585173653.png"/>
                     <pic:cNvPicPr>
                       <a:picLocks noChangeAspect="1" noChangeArrowheads="1"/>
                     </pic:cNvPicPr>
@@ -16750,7 +16750,7 @@
                   <pic:spPr>
                     <a:xfrm>
                       <a:off x="0" y="0"/>
-                      <a:ext cx="2994025" cy="1108075"/>
+                      <a:ext cx="2994660" cy="1108710"/>
                     </a:xfrm>
                     <a:prstGeom prst="rect"/>
                     <a:ln cap="flat"/>
@@ -17347,7 +17347,7 @@
         </w:rPr>
         <w:drawing>
           <wp:inline distT="0" distB="0" distL="0" distR="0">
-            <wp:extent cx="2336165" cy="1955164"/>
+            <wp:extent cx="2336800" cy="1955800"/>
             <wp:effectExtent l="0" t="0" r="0" b="0"/>
             <wp:docPr id="52" name="Imagen 34"/>
             <wp:cNvGraphicFramePr>
@@ -17357,7 +17357,7 @@
               <a:graphicData uri="http://schemas.openxmlformats.org/drawingml/2006/picture">
                 <pic:pic xmlns:pic="http://schemas.openxmlformats.org/drawingml/2006/picture">
                   <pic:nvPicPr>
-                    <pic:cNvPr id="17" name="Picture 17" descr="/Users/robertovelasquezdean/Library/Group Containers/L48J367XN4.com.infraware.PolarisOffice/EngineTemp/2481/fImage387648157937.png"/>
+                    <pic:cNvPr id="17" name="Picture 17" descr="/Users/robertovelasquezdean/Library/Group Containers/L48J367XN4.com.infraware.PolarisOffice/EngineTemp/17569/fImage387648157937.png"/>
                     <pic:cNvPicPr>
                       <a:picLocks noChangeAspect="1" noChangeArrowheads="1"/>
                     </pic:cNvPicPr>
@@ -17377,7 +17377,7 @@
                   <pic:spPr>
                     <a:xfrm>
                       <a:off x="0" y="0"/>
-                      <a:ext cx="2336800" cy="1955800"/>
+                      <a:ext cx="2337435" cy="1956435"/>
                     </a:xfrm>
                     <a:prstGeom prst="rect"/>
                     <a:ln cap="flat"/>
@@ -17886,7 +17886,7 @@
         </w:rPr>
         <w:drawing>
           <wp:inline distT="0" distB="0" distL="0" distR="0">
-            <wp:extent cx="3050540" cy="1793240"/>
+            <wp:extent cx="3051175" cy="1793875"/>
             <wp:effectExtent l="0" t="0" r="0" b="0"/>
             <wp:docPr id="53" name="Imagen 35"/>
             <wp:cNvGraphicFramePr>
@@ -17896,7 +17896,7 @@
               <a:graphicData uri="http://schemas.openxmlformats.org/drawingml/2006/picture">
                 <pic:pic xmlns:pic="http://schemas.openxmlformats.org/drawingml/2006/picture">
                   <pic:nvPicPr>
-                    <pic:cNvPr id="18" name="Picture 18" descr="/Users/robertovelasquezdean/Library/Group Containers/L48J367XN4.com.infraware.PolarisOffice/EngineTemp/2481/fImage410148182456.png"/>
+                    <pic:cNvPr id="18" name="Picture 18" descr="/Users/robertovelasquezdean/Library/Group Containers/L48J367XN4.com.infraware.PolarisOffice/EngineTemp/17569/fImage410148182456.png"/>
                     <pic:cNvPicPr>
                       <a:picLocks noChangeAspect="1" noChangeArrowheads="1"/>
                     </pic:cNvPicPr>
@@ -17916,7 +17916,7 @@
                   <pic:spPr>
                     <a:xfrm>
                       <a:off x="0" y="0"/>
-                      <a:ext cx="3051175" cy="1793875"/>
+                      <a:ext cx="3051810" cy="1794510"/>
                     </a:xfrm>
                     <a:prstGeom prst="rect"/>
                     <a:ln cap="flat"/>
@@ -18485,7 +18485,7 @@
         </w:rPr>
         <w:drawing>
           <wp:inline distT="0" distB="0" distL="0" distR="0">
-            <wp:extent cx="3107690" cy="1802765"/>
+            <wp:extent cx="3108325" cy="1803400"/>
             <wp:effectExtent l="0" t="0" r="0" b="0"/>
             <wp:docPr id="54" name="Imagen 36"/>
             <wp:cNvGraphicFramePr>
@@ -18495,7 +18495,7 @@
               <a:graphicData uri="http://schemas.openxmlformats.org/drawingml/2006/picture">
                 <pic:pic xmlns:pic="http://schemas.openxmlformats.org/drawingml/2006/picture">
                   <pic:nvPicPr>
-                    <pic:cNvPr id="19" name="Picture 19" descr="/Users/robertovelasquezdean/Library/Group Containers/L48J367XN4.com.infraware.PolarisOffice/EngineTemp/2481/fImage493868198392.png"/>
+                    <pic:cNvPr id="19" name="Picture 19" descr="/Users/robertovelasquezdean/Library/Group Containers/L48J367XN4.com.infraware.PolarisOffice/EngineTemp/17569/fImage493868198392.png"/>
                     <pic:cNvPicPr>
                       <a:picLocks noChangeAspect="1" noChangeArrowheads="1"/>
                     </pic:cNvPicPr>
@@ -18515,7 +18515,7 @@
                   <pic:spPr>
                     <a:xfrm>
                       <a:off x="0" y="0"/>
-                      <a:ext cx="3108325" cy="1803400"/>
+                      <a:ext cx="3108960" cy="1804035"/>
                     </a:xfrm>
                     <a:prstGeom prst="rect"/>
                     <a:ln cap="flat"/>
@@ -19348,7 +19348,7 @@
         </w:rPr>
         <w:drawing>
           <wp:inline distT="0" distB="0" distL="0" distR="0">
-            <wp:extent cx="2313305" cy="1596390"/>
+            <wp:extent cx="2313940" cy="1597025"/>
             <wp:effectExtent l="0" t="0" r="0" b="0"/>
             <wp:docPr id="55" name="Imagen 37"/>
             <wp:cNvGraphicFramePr>
@@ -19358,7 +19358,7 @@
               <a:graphicData uri="http://schemas.openxmlformats.org/drawingml/2006/picture">
                 <pic:pic xmlns:pic="http://schemas.openxmlformats.org/drawingml/2006/picture">
                   <pic:nvPicPr>
-                    <pic:cNvPr id="20" name="Picture 20" descr="/Users/robertovelasquezdean/Library/Group Containers/L48J367XN4.com.infraware.PolarisOffice/EngineTemp/2481/fImage6938159462.png"/>
+                    <pic:cNvPr id="20" name="Picture 20" descr="/Users/robertovelasquezdean/Library/Group Containers/L48J367XN4.com.infraware.PolarisOffice/EngineTemp/17569/fImage6938159462.png"/>
                     <pic:cNvPicPr>
                       <a:picLocks noChangeAspect="1" noChangeArrowheads="1"/>
                     </pic:cNvPicPr>
@@ -19378,7 +19378,7 @@
                   <pic:spPr>
                     <a:xfrm>
                       <a:off x="0" y="0"/>
-                      <a:ext cx="2313940" cy="1597025"/>
+                      <a:ext cx="2314575" cy="1597660"/>
                     </a:xfrm>
                     <a:prstGeom prst="rect"/>
                     <a:ln cap="flat"/>
@@ -19499,7 +19499,7 @@
         </w:rPr>
         <w:drawing>
           <wp:inline distT="0" distB="0" distL="0" distR="0">
-            <wp:extent cx="3773805" cy="2773680"/>
+            <wp:extent cx="3774440" cy="2774315"/>
             <wp:effectExtent l="0" t="0" r="0" b="0"/>
             <wp:docPr id="56" name="Imagen 38"/>
             <wp:cNvGraphicFramePr>
@@ -19509,7 +19509,7 @@
               <a:graphicData uri="http://schemas.openxmlformats.org/drawingml/2006/picture">
                 <pic:pic xmlns:pic="http://schemas.openxmlformats.org/drawingml/2006/picture">
                   <pic:nvPicPr>
-                    <pic:cNvPr id="21" name="Picture 21" descr="/Users/robertovelasquezdean/Library/Group Containers/L48J367XN4.com.infraware.PolarisOffice/EngineTemp/2481/fImage90704639010.png"/>
+                    <pic:cNvPr id="21" name="Picture 21" descr="/Users/robertovelasquezdean/Library/Group Containers/L48J367XN4.com.infraware.PolarisOffice/EngineTemp/17569/fImage90704639010.png"/>
                     <pic:cNvPicPr>
                       <a:picLocks noChangeAspect="1" noChangeArrowheads="1"/>
                     </pic:cNvPicPr>
@@ -19529,7 +19529,7 @@
                   <pic:spPr>
                     <a:xfrm>
                       <a:off x="0" y="0"/>
-                      <a:ext cx="3774440" cy="2774315"/>
+                      <a:ext cx="3775075" cy="2774950"/>
                     </a:xfrm>
                     <a:prstGeom prst="rect"/>
                     <a:ln cap="flat"/>
@@ -19662,7 +19662,7 @@
         </w:rPr>
         <w:drawing>
           <wp:inline distT="0" distB="0" distL="0" distR="0">
-            <wp:extent cx="3745230" cy="2754630"/>
+            <wp:extent cx="3745865" cy="2755265"/>
             <wp:effectExtent l="0" t="0" r="0" b="0"/>
             <wp:docPr id="57" name="Imagen 39"/>
             <wp:cNvGraphicFramePr>
@@ -19672,7 +19672,7 @@
               <a:graphicData uri="http://schemas.openxmlformats.org/drawingml/2006/picture">
                 <pic:pic xmlns:pic="http://schemas.openxmlformats.org/drawingml/2006/picture">
                   <pic:nvPicPr>
-                    <pic:cNvPr id="22" name="Picture 22" descr="/Users/robertovelasquezdean/Library/Group Containers/L48J367XN4.com.infraware.PolarisOffice/EngineTemp/2481/fImage111832643819.png"/>
+                    <pic:cNvPr id="22" name="Picture 22" descr="/Users/robertovelasquezdean/Library/Group Containers/L48J367XN4.com.infraware.PolarisOffice/EngineTemp/17569/fImage111832643819.png"/>
                     <pic:cNvPicPr>
                       <a:picLocks noChangeAspect="1" noChangeArrowheads="1"/>
                     </pic:cNvPicPr>
@@ -19692,7 +19692,7 @@
                   <pic:spPr>
                     <a:xfrm>
                       <a:off x="0" y="0"/>
-                      <a:ext cx="3745865" cy="2755265"/>
+                      <a:ext cx="3746500" cy="2755900"/>
                     </a:xfrm>
                     <a:prstGeom prst="rect"/>
                     <a:ln cap="flat"/>
@@ -20781,7 +20781,7 @@
         </w:rPr>
         <w:drawing>
           <wp:inline distT="0" distB="0" distL="0" distR="0">
-            <wp:extent cx="3801745" cy="2792095"/>
+            <wp:extent cx="3802380" cy="2792730"/>
             <wp:effectExtent l="0" t="0" r="0" b="0"/>
             <wp:docPr id="58" name="Imagen 40"/>
             <wp:cNvGraphicFramePr>
@@ -20791,7 +20791,7 @@
               <a:graphicData uri="http://schemas.openxmlformats.org/drawingml/2006/picture">
                 <pic:pic xmlns:pic="http://schemas.openxmlformats.org/drawingml/2006/picture">
                   <pic:nvPicPr>
-                    <pic:cNvPr id="23" name="Picture 23" descr="/Users/robertovelasquezdean/Library/Group Containers/L48J367XN4.com.infraware.PolarisOffice/EngineTemp/2481/fImage74679642253.png"/>
+                    <pic:cNvPr id="23" name="Picture 23" descr="/Users/robertovelasquezdean/Library/Group Containers/L48J367XN4.com.infraware.PolarisOffice/EngineTemp/17569/fImage74679642253.png"/>
                     <pic:cNvPicPr>
                       <a:picLocks noChangeAspect="1" noChangeArrowheads="1"/>
                     </pic:cNvPicPr>
@@ -20811,7 +20811,7 @@
                   <pic:spPr>
                     <a:xfrm>
                       <a:off x="0" y="0"/>
-                      <a:ext cx="3802380" cy="2792730"/>
+                      <a:ext cx="3803015" cy="2793365"/>
                     </a:xfrm>
                     <a:prstGeom prst="rect"/>
                     <a:ln cap="flat"/>
@@ -21332,8 +21332,8 @@
         <w:rPr>
           <w:spacing w:val="0"/>
           <w:vertAlign w:val="baseline"/>
-          <w:i w:val="0"/>
-          <w:b w:val="0"/>
+          <w:i w:val="1"/>
+          <w:b w:val="1"/>
           <w:imprint w:val="0"/>
           <w:emboss w:val="0"/>
           <w:outline w:val="0"/>
@@ -21350,6 +21350,246 @@
         <w:autoSpaceDE w:val="0"/>
         <w:autoSpaceDN w:val="0"/>
       </w:pPr>
+      <w:r>
+        <w:rPr>
+          <w:spacing w:val="0"/>
+          <w:vertAlign w:val="baseline"/>
+          <w:i w:val="0"/>
+          <w:b w:val="0"/>
+          <w:imprint w:val="0"/>
+          <w:emboss w:val="0"/>
+          <w:outline w:val="0"/>
+          <w:shadow w:val="0"/>
+          <w:color w:val="auto"/>
+          <w:position w:val="0"/>
+          <w:sz w:val="20"/>
+          <w:szCs w:val="20"/>
+          <w:u w:val="none"/>
+          <w:smallCaps w:val="0"/>
+          <w:rFonts w:ascii="Times New Roman" w:eastAsia="Times New Roman" w:hAnsi="Times New Roman" w:hint="default"/>
+        </w:rPr>
+        <w:t xml:space="preserve">Un dato: Cuando una entidad por su propia naturaleza no posee un atributo único o llave; sino que, al diseñador </w:t>
+      </w:r>
+      <w:r>
+        <w:rPr>
+          <w:spacing w:val="0"/>
+          <w:vertAlign w:val="baseline"/>
+          <w:i w:val="0"/>
+          <w:b w:val="0"/>
+          <w:imprint w:val="0"/>
+          <w:emboss w:val="0"/>
+          <w:outline w:val="0"/>
+          <w:shadow w:val="0"/>
+          <w:color w:val="auto"/>
+          <w:position w:val="0"/>
+          <w:sz w:val="20"/>
+          <w:szCs w:val="20"/>
+          <w:u w:val="none"/>
+          <w:smallCaps w:val="0"/>
+          <w:rFonts w:ascii="Times New Roman" w:eastAsia="Times New Roman" w:hAnsi="Times New Roman" w:hint="default"/>
+        </w:rPr>
+        <w:t xml:space="preserve">le toca pasarle una llave artifical a la entidad en cuestión,... hablamos de </w:t>
+      </w:r>
+      <w:r>
+        <w:rPr>
+          <w:spacing w:val="0"/>
+          <w:vertAlign w:val="baseline"/>
+          <w:i w:val="1"/>
+          <w:b w:val="1"/>
+          <w:imprint w:val="0"/>
+          <w:emboss w:val="0"/>
+          <w:outline w:val="0"/>
+          <w:shadow w:val="0"/>
+          <w:color w:val="auto"/>
+          <w:position w:val="0"/>
+          <w:sz w:val="20"/>
+          <w:szCs w:val="20"/>
+          <w:u w:val="none"/>
+          <w:smallCaps w:val="0"/>
+          <w:rFonts w:ascii="Times New Roman" w:eastAsia="Times New Roman" w:hAnsi="Times New Roman" w:hint="default"/>
+        </w:rPr>
+        <w:t xml:space="preserve">entidades debiles.</w:t>
+      </w:r>
+      <w:r>
+        <w:rPr>
+          <w:spacing w:val="0"/>
+          <w:vertAlign w:val="baseline"/>
+          <w:i w:val="0"/>
+          <w:b w:val="0"/>
+          <w:imprint w:val="0"/>
+          <w:emboss w:val="0"/>
+          <w:outline w:val="0"/>
+          <w:shadow w:val="0"/>
+          <w:color w:val="auto"/>
+          <w:position w:val="0"/>
+          <w:sz w:val="20"/>
+          <w:szCs w:val="20"/>
+          <w:u w:val="none"/>
+          <w:smallCaps w:val="0"/>
+          <w:rFonts w:ascii="Times New Roman" w:eastAsia="Times New Roman" w:hAnsi="Times New Roman" w:hint="default"/>
+        </w:rPr>
+        <w:t xml:space="preserve"> Aquellas entidades </w:t>
+      </w:r>
+      <w:r>
+        <w:rPr>
+          <w:spacing w:val="0"/>
+          <w:vertAlign w:val="baseline"/>
+          <w:i w:val="0"/>
+          <w:b w:val="0"/>
+          <w:imprint w:val="0"/>
+          <w:emboss w:val="0"/>
+          <w:outline w:val="0"/>
+          <w:shadow w:val="0"/>
+          <w:color w:val="auto"/>
+          <w:position w:val="0"/>
+          <w:sz w:val="20"/>
+          <w:szCs w:val="20"/>
+          <w:u w:val="none"/>
+          <w:smallCaps w:val="0"/>
+          <w:rFonts w:ascii="Times New Roman" w:eastAsia="Times New Roman" w:hAnsi="Times New Roman" w:hint="default"/>
+        </w:rPr>
+        <w:t xml:space="preserve">como, por ejemplo, </w:t>
+      </w:r>
+      <w:r>
+        <w:rPr>
+          <w:spacing w:val="0"/>
+          <w:vertAlign w:val="baseline"/>
+          <w:i w:val="1"/>
+          <w:b w:val="0"/>
+          <w:imprint w:val="0"/>
+          <w:emboss w:val="0"/>
+          <w:outline w:val="0"/>
+          <w:shadow w:val="0"/>
+          <w:color w:val="auto"/>
+          <w:position w:val="0"/>
+          <w:sz w:val="20"/>
+          <w:szCs w:val="20"/>
+          <w:u w:val="none"/>
+          <w:smallCaps w:val="0"/>
+          <w:rFonts w:ascii="Times New Roman" w:eastAsia="Times New Roman" w:hAnsi="Times New Roman" w:hint="default"/>
+        </w:rPr>
+        <w:t>carros</w:t>
+      </w:r>
+      <w:r>
+        <w:rPr>
+          <w:spacing w:val="0"/>
+          <w:vertAlign w:val="baseline"/>
+          <w:i w:val="0"/>
+          <w:b w:val="0"/>
+          <w:imprint w:val="0"/>
+          <w:emboss w:val="0"/>
+          <w:outline w:val="0"/>
+          <w:shadow w:val="0"/>
+          <w:color w:val="auto"/>
+          <w:position w:val="0"/>
+          <w:sz w:val="20"/>
+          <w:szCs w:val="20"/>
+          <w:u w:val="none"/>
+          <w:smallCaps w:val="0"/>
+          <w:rFonts w:ascii="Times New Roman" w:eastAsia="Times New Roman" w:hAnsi="Times New Roman" w:hint="default"/>
+        </w:rPr>
+        <w:t xml:space="preserve"> (que ya vienen con una placa propia y única para cada carro en sí) o </w:t>
+      </w:r>
+      <w:r>
+        <w:rPr>
+          <w:spacing w:val="0"/>
+          <w:vertAlign w:val="baseline"/>
+          <w:i w:val="1"/>
+          <w:b w:val="0"/>
+          <w:imprint w:val="0"/>
+          <w:emboss w:val="0"/>
+          <w:outline w:val="0"/>
+          <w:shadow w:val="0"/>
+          <w:color w:val="auto"/>
+          <w:position w:val="0"/>
+          <w:sz w:val="20"/>
+          <w:szCs w:val="20"/>
+          <w:u w:val="none"/>
+          <w:smallCaps w:val="0"/>
+          <w:rFonts w:ascii="Times New Roman" w:eastAsia="Times New Roman" w:hAnsi="Times New Roman" w:hint="default"/>
+        </w:rPr>
+        <w:t>personas</w:t>
+      </w:r>
+      <w:r>
+        <w:rPr>
+          <w:spacing w:val="0"/>
+          <w:vertAlign w:val="baseline"/>
+          <w:i w:val="0"/>
+          <w:b w:val="0"/>
+          <w:imprint w:val="0"/>
+          <w:emboss w:val="0"/>
+          <w:outline w:val="0"/>
+          <w:shadow w:val="0"/>
+          <w:color w:val="auto"/>
+          <w:position w:val="0"/>
+          <w:sz w:val="20"/>
+          <w:szCs w:val="20"/>
+          <w:u w:val="none"/>
+          <w:smallCaps w:val="0"/>
+          <w:rFonts w:ascii="Times New Roman" w:eastAsia="Times New Roman" w:hAnsi="Times New Roman" w:hint="default"/>
+        </w:rPr>
+        <w:t xml:space="preserve"> (donde </w:t>
+      </w:r>
+      <w:r>
+        <w:rPr>
+          <w:spacing w:val="0"/>
+          <w:vertAlign w:val="baseline"/>
+          <w:i w:val="0"/>
+          <w:b w:val="0"/>
+          <w:imprint w:val="0"/>
+          <w:emboss w:val="0"/>
+          <w:outline w:val="0"/>
+          <w:shadow w:val="0"/>
+          <w:color w:val="auto"/>
+          <w:position w:val="0"/>
+          <w:sz w:val="20"/>
+          <w:szCs w:val="20"/>
+          <w:u w:val="none"/>
+          <w:smallCaps w:val="0"/>
+          <w:rFonts w:ascii="Times New Roman" w:eastAsia="Times New Roman" w:hAnsi="Times New Roman" w:hint="default"/>
+        </w:rPr>
+        <w:t xml:space="preserve">cada persona en sí se identifica de manera individual por medio de un DNI único e inigualable) son </w:t>
+      </w:r>
+      <w:r>
+        <w:rPr>
+          <w:spacing w:val="0"/>
+          <w:vertAlign w:val="baseline"/>
+          <w:i w:val="1"/>
+          <w:b w:val="1"/>
+          <w:imprint w:val="0"/>
+          <w:emboss w:val="0"/>
+          <w:outline w:val="0"/>
+          <w:shadow w:val="0"/>
+          <w:color w:val="auto"/>
+          <w:position w:val="0"/>
+          <w:sz w:val="20"/>
+          <w:szCs w:val="20"/>
+          <w:u w:val="none"/>
+          <w:smallCaps w:val="0"/>
+          <w:rFonts w:ascii="Times New Roman" w:eastAsia="Times New Roman" w:hAnsi="Times New Roman" w:hint="default"/>
+        </w:rPr>
+        <w:t xml:space="preserve">entidades </w:t>
+      </w:r>
+      <w:r>
+        <w:rPr>
+          <w:spacing w:val="0"/>
+          <w:vertAlign w:val="baseline"/>
+          <w:i w:val="1"/>
+          <w:b w:val="1"/>
+          <w:imprint w:val="0"/>
+          <w:emboss w:val="0"/>
+          <w:outline w:val="0"/>
+          <w:shadow w:val="0"/>
+          <w:color w:val="auto"/>
+          <w:position w:val="0"/>
+          <w:sz w:val="20"/>
+          <w:szCs w:val="20"/>
+          <w:u w:val="none"/>
+          <w:smallCaps w:val="0"/>
+          <w:rFonts w:ascii="Times New Roman" w:eastAsia="Times New Roman" w:hAnsi="Times New Roman" w:hint="default"/>
+        </w:rPr>
+        <w:t>fuertes.</w:t>
+      </w:r>
     </w:p>
     <w:p>
       <w:pPr>
@@ -21461,7 +21701,7 @@
 </w:document>
 </file>
 
-<file path=word/footer5.xml><?xml version="1.0" encoding="utf-8"?>
+<file path=word/footer3.xml><?xml version="1.0" encoding="utf-8"?>
 <w:ftr xmlns:ve="http://schemas.openxmlformats.org/markup-compatibility/2006" xmlns:o="urn:schemas-microsoft-com:office:office" xmlns:r="http://schemas.openxmlformats.org/officeDocument/2006/relationships" xmlns:m="http://schemas.openxmlformats.org/officeDocument/2006/math" xmlns:v="urn:schemas-microsoft-com:vml" xmlns:wp="http://schemas.openxmlformats.org/drawingml/2006/wordprocessingDrawing" xmlns:wp14="http://schemas.microsoft.com/office/word/2010/wordprocessingDrawing" xmlns:w10="urn:schemas-microsoft-com:office:word" xmlns:w="http://schemas.openxmlformats.org/wordprocessingml/2006/main" xmlns:wpg="http://schemas.microsoft.com/office/word/2010/wordprocessingGroup" xmlns:wne="http://schemas.microsoft.com/office/word/2006/wordml" xmlns:wps="http://schemas.microsoft.com/office/word/2010/wordprocessingShape" xmlns:wpc="http://schemas.microsoft.com/office/word/2010/wordprocessingCanvas" xmlns:mc="http://schemas.openxmlformats.org/markup-compatibility/2006" xmlns:w14="http://schemas.microsoft.com/office/word/2010/wordml" xmlns:wpi="http://schemas.microsoft.com/office/word/2010/wordprocessingInk" mc:Ignorable="w14 wp14">
   <w:p>
     <w:pPr>
@@ -21471,9 +21711,9 @@
       </w:numPr>
       <w:jc w:val="both"/>
       <w:spacing w:lineRule="auto" w:line="259" w:before="0" w:after="0"/>
+      <w:widowControl w:val="1"/>
       <w:ind w:right="0" w:left="0" w:firstLine="0"/>
       <w:rPr>
-        <w:rStyle w:val="PO0"/>
         <w:spacing w:val="0"/>
         <w:vertAlign w:val="baseline"/>
         <w:i w:val="0"/>
@@ -21485,12 +21725,14 @@
         <w:rFonts w:ascii="Times New Roman" w:eastAsia="Times New Roman" w:hAnsi="Times New Roman" w:hint="default"/>
       </w:rPr>
       <w:wordWrap w:val="1"/>
+      <w:autoSpaceDE w:val="0"/>
+      <w:autoSpaceDN w:val="0"/>
     </w:pPr>
   </w:p>
 </w:ftr>
 </file>
 
-<file path=word/header4.xml><?xml version="1.0" encoding="utf-8"?>
+<file path=word/header2.xml><?xml version="1.0" encoding="utf-8"?>
 <w:hdr xmlns:ve="http://schemas.openxmlformats.org/markup-compatibility/2006" xmlns:o="urn:schemas-microsoft-com:office:office" xmlns:r="http://schemas.openxmlformats.org/officeDocument/2006/relationships" xmlns:m="http://schemas.openxmlformats.org/officeDocument/2006/math" xmlns:v="urn:schemas-microsoft-com:vml" xmlns:wp="http://schemas.openxmlformats.org/drawingml/2006/wordprocessingDrawing" xmlns:wp14="http://schemas.microsoft.com/office/word/2010/wordprocessingDrawing" xmlns:w10="urn:schemas-microsoft-com:office:word" xmlns:w="http://schemas.openxmlformats.org/wordprocessingml/2006/main" xmlns:wpg="http://schemas.microsoft.com/office/word/2010/wordprocessingGroup" xmlns:wne="http://schemas.microsoft.com/office/word/2006/wordml" xmlns:wps="http://schemas.microsoft.com/office/word/2010/wordprocessingShape" xmlns:wpc="http://schemas.microsoft.com/office/word/2010/wordprocessingCanvas" xmlns:mc="http://schemas.openxmlformats.org/markup-compatibility/2006" xmlns:w14="http://schemas.microsoft.com/office/word/2010/wordml" xmlns:wpi="http://schemas.microsoft.com/office/word/2010/wordprocessingInk" mc:Ignorable="w14 wp14">
   <w:p>
     <w:pPr>
@@ -21500,9 +21742,9 @@
       </w:numPr>
       <w:jc w:val="both"/>
       <w:spacing w:lineRule="auto" w:line="259" w:before="0" w:after="0"/>
+      <w:widowControl w:val="1"/>
       <w:ind w:right="0" w:left="0" w:firstLine="0"/>
       <w:rPr>
-        <w:rStyle w:val="PO0"/>
         <w:spacing w:val="0"/>
         <w:vertAlign w:val="baseline"/>
         <w:color w:val="auto"/>
@@ -21513,6 +21755,8 @@
         <w:rFonts w:ascii="Times New Roman" w:eastAsia="Times New Roman" w:hAnsi="Times New Roman" w:hint="default"/>
       </w:rPr>
       <w:wordWrap w:val="1"/>
+      <w:autoSpaceDE w:val="0"/>
+      <w:autoSpaceDN w:val="0"/>
     </w:pPr>
   </w:p>
 </w:hdr>

</xml_diff>

<commit_message>
Conociendo la sentencia Alter y aplicandola en MySQL
</commit_message>
<xml_diff>
--- a/Platzi/Bases de datos (iniciaciación al backend)/Material de repaso/1. Introducción y teoria/Conceptos iniciales sobre las bases de datos relacionales.docx
+++ b/Platzi/Bases de datos (iniciaciación al backend)/Material de repaso/1. Introducción y teoria/Conceptos iniciales sobre las bases de datos relacionales.docx
@@ -19172,7 +19172,1173 @@
           <w:smallCaps w:val="0"/>
           <w:rFonts w:ascii="Times New Roman" w:eastAsia="Times New Roman" w:hAnsi="Times New Roman" w:hint="default"/>
         </w:rPr>
-        <w:t>.</w:t>
+        <w:t xml:space="preserve">. </w:t>
+      </w:r>
+    </w:p>
+    <w:p>
+      <w:pPr>
+        <w:numPr>
+          <w:ilvl w:val="0"/>
+          <w:numId w:val="0"/>
+        </w:numPr>
+        <w:jc w:val="left"/>
+        <w:spacing w:lineRule="auto" w:line="259" w:before="0" w:after="160"/>
+        <w:widowControl w:val="1"/>
+        <w:ind w:right="0" w:left="0" w:firstLine="0"/>
+        <w:rPr>
+          <w:spacing w:val="0"/>
+          <w:vertAlign w:val="baseline"/>
+          <w:i w:val="0"/>
+          <w:b w:val="0"/>
+          <w:imprint w:val="0"/>
+          <w:emboss w:val="0"/>
+          <w:outline w:val="0"/>
+          <w:shadow w:val="0"/>
+          <w:color w:val="auto"/>
+          <w:position w:val="0"/>
+          <w:sz w:val="20"/>
+          <w:szCs w:val="20"/>
+          <w:u w:val="none"/>
+          <w:smallCaps w:val="0"/>
+          <w:rFonts w:ascii="Times New Roman" w:eastAsia="Times New Roman" w:hAnsi="Times New Roman" w:hint="default"/>
+        </w:rPr>
+        <w:wordWrap w:val="0"/>
+        <w:autoSpaceDE w:val="0"/>
+        <w:autoSpaceDN w:val="0"/>
+      </w:pPr>
+      <w:r>
+        <w:rPr>
+          <w:spacing w:val="0"/>
+          <w:vertAlign w:val="baseline"/>
+          <w:i w:val="1"/>
+          <w:b w:val="1"/>
+          <w:imprint w:val="0"/>
+          <w:emboss w:val="0"/>
+          <w:outline w:val="0"/>
+          <w:shadow w:val="0"/>
+          <w:color w:val="auto"/>
+          <w:position w:val="0"/>
+          <w:sz w:val="22"/>
+          <w:szCs w:val="22"/>
+          <w:u w:val="none"/>
+          <w:smallCaps w:val="0"/>
+          <w:rFonts w:ascii="Times New Roman" w:eastAsia="Times New Roman" w:hAnsi="Times New Roman" w:hint="default"/>
+        </w:rPr>
+        <w:t xml:space="preserve">Aclaración importante: </w:t>
+      </w:r>
+      <w:r>
+        <w:rPr>
+          <w:spacing w:val="0"/>
+          <w:vertAlign w:val="baseline"/>
+          <w:i w:val="0"/>
+          <w:b w:val="0"/>
+          <w:imprint w:val="0"/>
+          <w:emboss w:val="0"/>
+          <w:outline w:val="0"/>
+          <w:shadow w:val="0"/>
+          <w:color w:val="auto"/>
+          <w:position w:val="0"/>
+          <w:sz w:val="20"/>
+          <w:szCs w:val="20"/>
+          <w:u w:val="none"/>
+          <w:smallCaps w:val="0"/>
+          <w:rFonts w:ascii="Times New Roman" w:eastAsia="Times New Roman" w:hAnsi="Times New Roman" w:hint="default"/>
+        </w:rPr>
+        <w:t xml:space="preserve">Los </w:t>
+      </w:r>
+      <w:r>
+        <w:rPr>
+          <w:spacing w:val="0"/>
+          <w:vertAlign w:val="baseline"/>
+          <w:i w:val="0"/>
+          <w:b w:val="1"/>
+          <w:imprint w:val="0"/>
+          <w:emboss w:val="0"/>
+          <w:outline w:val="0"/>
+          <w:shadow w:val="0"/>
+          <w:color w:val="auto"/>
+          <w:position w:val="0"/>
+          <w:sz w:val="20"/>
+          <w:szCs w:val="20"/>
+          <w:u w:val="none"/>
+          <w:smallCaps w:val="0"/>
+          <w:rFonts w:ascii="Times New Roman" w:eastAsia="Times New Roman" w:hAnsi="Times New Roman" w:hint="default"/>
+        </w:rPr>
+        <w:t>Campos</w:t>
+      </w:r>
+      <w:r>
+        <w:rPr>
+          <w:spacing w:val="0"/>
+          <w:vertAlign w:val="baseline"/>
+          <w:i w:val="0"/>
+          <w:b w:val="0"/>
+          <w:imprint w:val="0"/>
+          <w:emboss w:val="0"/>
+          <w:outline w:val="0"/>
+          <w:shadow w:val="0"/>
+          <w:color w:val="auto"/>
+          <w:position w:val="0"/>
+          <w:sz w:val="20"/>
+          <w:szCs w:val="20"/>
+          <w:u w:val="none"/>
+          <w:smallCaps w:val="0"/>
+          <w:rFonts w:ascii="Times New Roman" w:eastAsia="Times New Roman" w:hAnsi="Times New Roman" w:hint="default"/>
+        </w:rPr>
+        <w:t xml:space="preserve"> serían cada una de las columnas por separadas; donde, cada una, </w:t>
+      </w:r>
+      <w:r>
+        <w:rPr>
+          <w:spacing w:val="0"/>
+          <w:vertAlign w:val="baseline"/>
+          <w:i w:val="0"/>
+          <w:b w:val="0"/>
+          <w:imprint w:val="0"/>
+          <w:emboss w:val="0"/>
+          <w:outline w:val="0"/>
+          <w:shadow w:val="0"/>
+          <w:color w:val="auto"/>
+          <w:position w:val="0"/>
+          <w:sz w:val="20"/>
+          <w:szCs w:val="20"/>
+          <w:u w:val="none"/>
+          <w:smallCaps w:val="0"/>
+          <w:rFonts w:ascii="Times New Roman" w:eastAsia="Times New Roman" w:hAnsi="Times New Roman" w:hint="default"/>
+        </w:rPr>
+        <w:t xml:space="preserve">guarda un conjunto de datos que sí o sí tienen que ser de un mismo tipo; por ejemplo, un campo podría ser el </w:t>
+      </w:r>
+      <w:r>
+        <w:rPr>
+          <w:spacing w:val="0"/>
+          <w:vertAlign w:val="baseline"/>
+          <w:i w:val="0"/>
+          <w:b w:val="0"/>
+          <w:imprint w:val="0"/>
+          <w:emboss w:val="0"/>
+          <w:outline w:val="0"/>
+          <w:shadow w:val="0"/>
+          <w:color w:val="auto"/>
+          <w:position w:val="0"/>
+          <w:sz w:val="20"/>
+          <w:szCs w:val="20"/>
+          <w:u w:val="none"/>
+          <w:smallCaps w:val="0"/>
+          <w:rFonts w:ascii="Times New Roman" w:eastAsia="Times New Roman" w:hAnsi="Times New Roman" w:hint="default"/>
+        </w:rPr>
+        <w:t xml:space="preserve">campo de los </w:t>
+      </w:r>
+      <w:r>
+        <w:rPr>
+          <w:spacing w:val="0"/>
+          <w:vertAlign w:val="baseline"/>
+          <w:i w:val="1"/>
+          <w:b w:val="0"/>
+          <w:imprint w:val="0"/>
+          <w:emboss w:val="0"/>
+          <w:outline w:val="0"/>
+          <w:shadow w:val="0"/>
+          <w:color w:val="auto"/>
+          <w:position w:val="0"/>
+          <w:sz w:val="20"/>
+          <w:szCs w:val="20"/>
+          <w:u w:val="none"/>
+          <w:smallCaps w:val="0"/>
+          <w:rFonts w:ascii="Times New Roman" w:eastAsia="Times New Roman" w:hAnsi="Times New Roman" w:hint="default"/>
+        </w:rPr>
+        <w:t xml:space="preserve">alumnos </w:t>
+      </w:r>
+      <w:r>
+        <w:rPr>
+          <w:spacing w:val="0"/>
+          <w:vertAlign w:val="baseline"/>
+          <w:i w:val="0"/>
+          <w:b w:val="0"/>
+          <w:imprint w:val="0"/>
+          <w:emboss w:val="0"/>
+          <w:outline w:val="0"/>
+          <w:shadow w:val="0"/>
+          <w:color w:val="auto"/>
+          <w:position w:val="0"/>
+          <w:sz w:val="20"/>
+          <w:szCs w:val="20"/>
+          <w:u w:val="none"/>
+          <w:smallCaps w:val="0"/>
+          <w:rFonts w:ascii="Times New Roman" w:eastAsia="Times New Roman" w:hAnsi="Times New Roman" w:hint="default"/>
+        </w:rPr>
+        <w:t xml:space="preserve">o el campo de </w:t>
+      </w:r>
+      <w:r>
+        <w:rPr>
+          <w:spacing w:val="0"/>
+          <w:vertAlign w:val="baseline"/>
+          <w:i w:val="1"/>
+          <w:b w:val="0"/>
+          <w:imprint w:val="0"/>
+          <w:emboss w:val="0"/>
+          <w:outline w:val="0"/>
+          <w:shadow w:val="0"/>
+          <w:color w:val="auto"/>
+          <w:position w:val="0"/>
+          <w:sz w:val="20"/>
+          <w:szCs w:val="20"/>
+          <w:u w:val="none"/>
+          <w:smallCaps w:val="0"/>
+          <w:rFonts w:ascii="Times New Roman" w:eastAsia="Times New Roman" w:hAnsi="Times New Roman" w:hint="default"/>
+        </w:rPr>
+        <w:t>curso_id</w:t>
+      </w:r>
+      <w:r>
+        <w:rPr>
+          <w:spacing w:val="0"/>
+          <w:vertAlign w:val="baseline"/>
+          <w:i w:val="0"/>
+          <w:b w:val="0"/>
+          <w:imprint w:val="0"/>
+          <w:emboss w:val="0"/>
+          <w:outline w:val="0"/>
+          <w:shadow w:val="0"/>
+          <w:color w:val="auto"/>
+          <w:position w:val="0"/>
+          <w:sz w:val="20"/>
+          <w:szCs w:val="20"/>
+          <w:u w:val="none"/>
+          <w:smallCaps w:val="0"/>
+          <w:rFonts w:ascii="Times New Roman" w:eastAsia="Times New Roman" w:hAnsi="Times New Roman" w:hint="default"/>
+        </w:rPr>
+        <w:t xml:space="preserve">,... ahora,</w:t>
+      </w:r>
+      <w:r>
+        <w:rPr>
+          <w:spacing w:val="0"/>
+          <w:vertAlign w:val="baseline"/>
+          <w:i w:val="1"/>
+          <w:b w:val="0"/>
+          <w:imprint w:val="0"/>
+          <w:emboss w:val="0"/>
+          <w:outline w:val="0"/>
+          <w:shadow w:val="0"/>
+          <w:color w:val="auto"/>
+          <w:position w:val="0"/>
+          <w:sz w:val="20"/>
+          <w:szCs w:val="20"/>
+          <w:u w:val="none"/>
+          <w:smallCaps w:val="0"/>
+          <w:rFonts w:ascii="Times New Roman" w:eastAsia="Times New Roman" w:hAnsi="Times New Roman" w:hint="default"/>
+        </w:rPr>
+        <w:t xml:space="preserve"> </w:t>
+      </w:r>
+      <w:r>
+        <w:rPr>
+          <w:spacing w:val="0"/>
+          <w:vertAlign w:val="baseline"/>
+          <w:i w:val="0"/>
+          <w:b w:val="0"/>
+          <w:imprint w:val="0"/>
+          <w:emboss w:val="0"/>
+          <w:outline w:val="0"/>
+          <w:shadow w:val="0"/>
+          <w:color w:val="auto"/>
+          <w:position w:val="0"/>
+          <w:sz w:val="20"/>
+          <w:szCs w:val="20"/>
+          <w:u w:val="none"/>
+          <w:smallCaps w:val="0"/>
+          <w:rFonts w:ascii="Times New Roman" w:eastAsia="Times New Roman" w:hAnsi="Times New Roman" w:hint="default"/>
+        </w:rPr>
+        <w:t xml:space="preserve">si se fija, son campos de un mismo registro, ¿y qué es </w:t>
+      </w:r>
+      <w:r>
+        <w:rPr>
+          <w:spacing w:val="0"/>
+          <w:vertAlign w:val="baseline"/>
+          <w:i w:val="0"/>
+          <w:b w:val="1"/>
+          <w:imprint w:val="0"/>
+          <w:emboss w:val="0"/>
+          <w:outline w:val="0"/>
+          <w:shadow w:val="0"/>
+          <w:color w:val="auto"/>
+          <w:position w:val="0"/>
+          <w:sz w:val="20"/>
+          <w:szCs w:val="20"/>
+          <w:u w:val="none"/>
+          <w:smallCaps w:val="0"/>
+          <w:rFonts w:ascii="Times New Roman" w:eastAsia="Times New Roman" w:hAnsi="Times New Roman" w:hint="default"/>
+        </w:rPr>
+        <w:t>Registro</w:t>
+      </w:r>
+      <w:r>
+        <w:rPr>
+          <w:spacing w:val="0"/>
+          <w:vertAlign w:val="baseline"/>
+          <w:i w:val="0"/>
+          <w:b w:val="0"/>
+          <w:imprint w:val="0"/>
+          <w:emboss w:val="0"/>
+          <w:outline w:val="0"/>
+          <w:shadow w:val="0"/>
+          <w:color w:val="auto"/>
+          <w:position w:val="0"/>
+          <w:sz w:val="20"/>
+          <w:szCs w:val="20"/>
+          <w:u w:val="none"/>
+          <w:smallCaps w:val="0"/>
+          <w:rFonts w:ascii="Times New Roman" w:eastAsia="Times New Roman" w:hAnsi="Times New Roman" w:hint="default"/>
+        </w:rPr>
+        <w:t xml:space="preserve">? Los registros serían cada una de las filas de una tabla (entidad) y no necesariamente deben ser del </w:t>
+      </w:r>
+      <w:r>
+        <w:rPr>
+          <w:spacing w:val="0"/>
+          <w:vertAlign w:val="baseline"/>
+          <w:i w:val="0"/>
+          <w:b w:val="0"/>
+          <w:imprint w:val="0"/>
+          <w:emboss w:val="0"/>
+          <w:outline w:val="0"/>
+          <w:shadow w:val="0"/>
+          <w:color w:val="auto"/>
+          <w:position w:val="0"/>
+          <w:sz w:val="20"/>
+          <w:szCs w:val="20"/>
+          <w:u w:val="none"/>
+          <w:smallCaps w:val="0"/>
+          <w:rFonts w:ascii="Times New Roman" w:eastAsia="Times New Roman" w:hAnsi="Times New Roman" w:hint="default"/>
+        </w:rPr>
+        <w:t xml:space="preserve">mismo tipo de datos; cada una de las celdas por cada fila, me refiero, no necesariamente deben conservar los </w:t>
+      </w:r>
+      <w:r>
+        <w:rPr>
+          <w:spacing w:val="0"/>
+          <w:vertAlign w:val="baseline"/>
+          <w:i w:val="0"/>
+          <w:b w:val="0"/>
+          <w:imprint w:val="0"/>
+          <w:emboss w:val="0"/>
+          <w:outline w:val="0"/>
+          <w:shadow w:val="0"/>
+          <w:color w:val="auto"/>
+          <w:position w:val="0"/>
+          <w:sz w:val="20"/>
+          <w:szCs w:val="20"/>
+          <w:u w:val="none"/>
+          <w:smallCaps w:val="0"/>
+          <w:rFonts w:ascii="Times New Roman" w:eastAsia="Times New Roman" w:hAnsi="Times New Roman" w:hint="default"/>
+        </w:rPr>
+        <w:t xml:space="preserve">mismos tipos de datos entre ellas, pero sí deben de relacionarse. En resumen, un registro es una colección de </w:t>
+      </w:r>
+      <w:r>
+        <w:rPr>
+          <w:spacing w:val="0"/>
+          <w:vertAlign w:val="baseline"/>
+          <w:i w:val="0"/>
+          <w:b w:val="0"/>
+          <w:imprint w:val="0"/>
+          <w:emboss w:val="0"/>
+          <w:outline w:val="0"/>
+          <w:shadow w:val="0"/>
+          <w:color w:val="auto"/>
+          <w:position w:val="0"/>
+          <w:sz w:val="20"/>
+          <w:szCs w:val="20"/>
+          <w:u w:val="none"/>
+          <w:smallCaps w:val="0"/>
+          <w:rFonts w:ascii="Times New Roman" w:eastAsia="Times New Roman" w:hAnsi="Times New Roman" w:hint="default"/>
+        </w:rPr>
+        <w:t xml:space="preserve">datos iguales o de diferentes tipos que están sí o sí relacionados. Con “relacionados” queremos decir que son </w:t>
+      </w:r>
+      <w:r>
+        <w:rPr>
+          <w:spacing w:val="0"/>
+          <w:vertAlign w:val="baseline"/>
+          <w:i w:val="0"/>
+          <w:b w:val="0"/>
+          <w:imprint w:val="0"/>
+          <w:emboss w:val="0"/>
+          <w:outline w:val="0"/>
+          <w:shadow w:val="0"/>
+          <w:color w:val="auto"/>
+          <w:position w:val="0"/>
+          <w:sz w:val="20"/>
+          <w:szCs w:val="20"/>
+          <w:u w:val="none"/>
+          <w:smallCaps w:val="0"/>
+          <w:rFonts w:ascii="Times New Roman" w:eastAsia="Times New Roman" w:hAnsi="Times New Roman" w:hint="default"/>
+        </w:rPr>
+        <w:t xml:space="preserve">datos que por sí solos no tienen sentido, pero que </w:t>
+      </w:r>
+      <w:r>
+        <w:rPr>
+          <w:spacing w:val="0"/>
+          <w:vertAlign w:val="baseline"/>
+          <w:i w:val="1"/>
+          <w:b w:val="0"/>
+          <w:imprint w:val="0"/>
+          <w:emboss w:val="0"/>
+          <w:outline w:val="0"/>
+          <w:shadow w:val="0"/>
+          <w:color w:val="auto"/>
+          <w:position w:val="0"/>
+          <w:sz w:val="20"/>
+          <w:szCs w:val="20"/>
+          <w:u w:val="none"/>
+          <w:smallCaps w:val="0"/>
+          <w:rFonts w:ascii="Times New Roman" w:eastAsia="Times New Roman" w:hAnsi="Times New Roman" w:hint="default"/>
+        </w:rPr>
+        <w:t>relacionados</w:t>
+      </w:r>
+      <w:r>
+        <w:rPr>
+          <w:spacing w:val="0"/>
+          <w:vertAlign w:val="baseline"/>
+          <w:i w:val="0"/>
+          <w:b w:val="0"/>
+          <w:imprint w:val="0"/>
+          <w:emboss w:val="0"/>
+          <w:outline w:val="0"/>
+          <w:shadow w:val="0"/>
+          <w:color w:val="auto"/>
+          <w:position w:val="0"/>
+          <w:sz w:val="20"/>
+          <w:szCs w:val="20"/>
+          <w:u w:val="none"/>
+          <w:smallCaps w:val="0"/>
+          <w:rFonts w:ascii="Times New Roman" w:eastAsia="Times New Roman" w:hAnsi="Times New Roman" w:hint="default"/>
+        </w:rPr>
+        <w:t xml:space="preserve"> ya toman un sentido (brindan información </w:t>
+      </w:r>
+      <w:r>
+        <w:rPr>
+          <w:spacing w:val="0"/>
+          <w:vertAlign w:val="baseline"/>
+          <w:i w:val="0"/>
+          <w:b w:val="0"/>
+          <w:imprint w:val="0"/>
+          <w:emboss w:val="0"/>
+          <w:outline w:val="0"/>
+          <w:shadow w:val="0"/>
+          <w:color w:val="auto"/>
+          <w:position w:val="0"/>
+          <w:sz w:val="20"/>
+          <w:szCs w:val="20"/>
+          <w:u w:val="none"/>
+          <w:smallCaps w:val="0"/>
+          <w:rFonts w:ascii="Times New Roman" w:eastAsia="Times New Roman" w:hAnsi="Times New Roman" w:hint="default"/>
+        </w:rPr>
+        <w:t xml:space="preserve">relativamente completa sobre algo en concreto). Por último, el conjunto de </w:t>
+      </w:r>
+      <w:r>
+        <w:rPr>
+          <w:spacing w:val="0"/>
+          <w:vertAlign w:val="baseline"/>
+          <w:i w:val="1"/>
+          <w:b w:val="1"/>
+          <w:imprint w:val="0"/>
+          <w:emboss w:val="0"/>
+          <w:outline w:val="0"/>
+          <w:shadow w:val="0"/>
+          <w:color w:val="auto"/>
+          <w:position w:val="0"/>
+          <w:sz w:val="20"/>
+          <w:szCs w:val="20"/>
+          <w:u w:val="none"/>
+          <w:smallCaps w:val="0"/>
+          <w:rFonts w:ascii="Times New Roman" w:eastAsia="Times New Roman" w:hAnsi="Times New Roman" w:hint="default"/>
+        </w:rPr>
+        <w:t xml:space="preserve">campos </w:t>
+      </w:r>
+      <w:r>
+        <w:rPr>
+          <w:spacing w:val="0"/>
+          <w:vertAlign w:val="baseline"/>
+          <w:i w:val="0"/>
+          <w:b w:val="0"/>
+          <w:imprint w:val="0"/>
+          <w:emboss w:val="0"/>
+          <w:outline w:val="0"/>
+          <w:shadow w:val="0"/>
+          <w:color w:val="auto"/>
+          <w:position w:val="0"/>
+          <w:sz w:val="20"/>
+          <w:szCs w:val="20"/>
+          <w:u w:val="none"/>
+          <w:smallCaps w:val="0"/>
+          <w:rFonts w:ascii="Times New Roman" w:eastAsia="Times New Roman" w:hAnsi="Times New Roman" w:hint="default"/>
+        </w:rPr>
+        <w:t xml:space="preserve">y </w:t>
+      </w:r>
+      <w:r>
+        <w:rPr>
+          <w:spacing w:val="0"/>
+          <w:vertAlign w:val="baseline"/>
+          <w:i w:val="1"/>
+          <w:b w:val="1"/>
+          <w:imprint w:val="0"/>
+          <w:emboss w:val="0"/>
+          <w:outline w:val="0"/>
+          <w:shadow w:val="0"/>
+          <w:color w:val="auto"/>
+          <w:position w:val="0"/>
+          <w:sz w:val="20"/>
+          <w:szCs w:val="20"/>
+          <w:u w:val="none"/>
+          <w:smallCaps w:val="0"/>
+          <w:rFonts w:ascii="Times New Roman" w:eastAsia="Times New Roman" w:hAnsi="Times New Roman" w:hint="default"/>
+        </w:rPr>
+        <w:t xml:space="preserve">registros </w:t>
+      </w:r>
+      <w:r>
+        <w:rPr>
+          <w:spacing w:val="0"/>
+          <w:vertAlign w:val="baseline"/>
+          <w:i w:val="0"/>
+          <w:b w:val="0"/>
+          <w:imprint w:val="0"/>
+          <w:emboss w:val="0"/>
+          <w:outline w:val="0"/>
+          <w:shadow w:val="0"/>
+          <w:color w:val="auto"/>
+          <w:position w:val="0"/>
+          <w:sz w:val="20"/>
+          <w:szCs w:val="20"/>
+          <w:u w:val="none"/>
+          <w:smallCaps w:val="0"/>
+          <w:rFonts w:ascii="Times New Roman" w:eastAsia="Times New Roman" w:hAnsi="Times New Roman" w:hint="default"/>
+        </w:rPr>
+        <w:t xml:space="preserve">conforman lo </w:t>
+      </w:r>
+      <w:r>
+        <w:rPr>
+          <w:spacing w:val="0"/>
+          <w:vertAlign w:val="baseline"/>
+          <w:i w:val="0"/>
+          <w:b w:val="0"/>
+          <w:imprint w:val="0"/>
+          <w:emboss w:val="0"/>
+          <w:outline w:val="0"/>
+          <w:shadow w:val="0"/>
+          <w:color w:val="auto"/>
+          <w:position w:val="0"/>
+          <w:sz w:val="20"/>
+          <w:szCs w:val="20"/>
+          <w:u w:val="none"/>
+          <w:smallCaps w:val="0"/>
+          <w:rFonts w:ascii="Times New Roman" w:eastAsia="Times New Roman" w:hAnsi="Times New Roman" w:hint="default"/>
+        </w:rPr>
+        <w:t xml:space="preserve">que se llama </w:t>
+      </w:r>
+      <w:r>
+        <w:rPr>
+          <w:spacing w:val="0"/>
+          <w:vertAlign w:val="baseline"/>
+          <w:i w:val="1"/>
+          <w:b w:val="1"/>
+          <w:imprint w:val="0"/>
+          <w:emboss w:val="0"/>
+          <w:outline w:val="0"/>
+          <w:shadow w:val="0"/>
+          <w:color w:val="auto"/>
+          <w:position w:val="0"/>
+          <w:sz w:val="20"/>
+          <w:szCs w:val="20"/>
+          <w:u w:val="none"/>
+          <w:smallCaps w:val="0"/>
+          <w:rFonts w:ascii="Times New Roman" w:eastAsia="Times New Roman" w:hAnsi="Times New Roman" w:hint="default"/>
+        </w:rPr>
+        <w:t xml:space="preserve">Archivo; </w:t>
+      </w:r>
+      <w:r>
+        <w:rPr>
+          <w:spacing w:val="0"/>
+          <w:vertAlign w:val="baseline"/>
+          <w:i w:val="0"/>
+          <w:b w:val="0"/>
+          <w:imprint w:val="0"/>
+          <w:emboss w:val="0"/>
+          <w:outline w:val="0"/>
+          <w:shadow w:val="0"/>
+          <w:color w:val="auto"/>
+          <w:position w:val="0"/>
+          <w:sz w:val="20"/>
+          <w:szCs w:val="20"/>
+          <w:u w:val="none"/>
+          <w:smallCaps w:val="0"/>
+          <w:rFonts w:ascii="Times New Roman" w:eastAsia="Times New Roman" w:hAnsi="Times New Roman" w:hint="default"/>
+        </w:rPr>
+        <w:t xml:space="preserve">es decir, la </w:t>
+      </w:r>
+      <w:r>
+        <w:rPr>
+          <w:spacing w:val="0"/>
+          <w:vertAlign w:val="baseline"/>
+          <w:i w:val="1"/>
+          <w:b w:val="0"/>
+          <w:imprint w:val="0"/>
+          <w:emboss w:val="0"/>
+          <w:outline w:val="0"/>
+          <w:shadow w:val="0"/>
+          <w:color w:val="auto"/>
+          <w:position w:val="0"/>
+          <w:sz w:val="20"/>
+          <w:szCs w:val="20"/>
+          <w:u w:val="none"/>
+          <w:smallCaps w:val="0"/>
+          <w:rFonts w:ascii="Times New Roman" w:eastAsia="Times New Roman" w:hAnsi="Times New Roman" w:hint="default"/>
+        </w:rPr>
+        <w:t>tabla</w:t>
+      </w:r>
+      <w:r>
+        <w:rPr>
+          <w:spacing w:val="0"/>
+          <w:vertAlign w:val="baseline"/>
+          <w:i w:val="0"/>
+          <w:b w:val="0"/>
+          <w:imprint w:val="0"/>
+          <w:emboss w:val="0"/>
+          <w:outline w:val="0"/>
+          <w:shadow w:val="0"/>
+          <w:color w:val="auto"/>
+          <w:position w:val="0"/>
+          <w:sz w:val="20"/>
+          <w:szCs w:val="20"/>
+          <w:u w:val="none"/>
+          <w:smallCaps w:val="0"/>
+          <w:rFonts w:ascii="Times New Roman" w:eastAsia="Times New Roman" w:hAnsi="Times New Roman" w:hint="default"/>
+        </w:rPr>
+        <w:t xml:space="preserve"> que contiene todo el conjunto de datos para una entidad en especifica.</w:t>
+      </w:r>
+    </w:p>
+    <w:p>
+      <w:pPr>
+        <w:numPr>
+          <w:ilvl w:val="0"/>
+          <w:numId w:val="0"/>
+        </w:numPr>
+        <w:jc w:val="left"/>
+        <w:spacing w:lineRule="auto" w:line="259" w:before="0" w:after="160"/>
+        <w:widowControl w:val="1"/>
+        <w:ind w:right="0" w:left="0" w:firstLine="0"/>
+        <w:rPr>
+          <w:spacing w:val="0"/>
+          <w:vertAlign w:val="baseline"/>
+          <w:i w:val="1"/>
+          <w:b w:val="1"/>
+          <w:imprint w:val="0"/>
+          <w:emboss w:val="0"/>
+          <w:outline w:val="0"/>
+          <w:shadow w:val="0"/>
+          <w:color w:val="auto"/>
+          <w:position w:val="0"/>
+          <w:sz w:val="20"/>
+          <w:szCs w:val="20"/>
+          <w:u w:val="none"/>
+          <w:smallCaps w:val="0"/>
+          <w:rFonts w:ascii="Times New Roman" w:eastAsia="Times New Roman" w:hAnsi="Times New Roman" w:hint="default"/>
+        </w:rPr>
+        <w:wordWrap w:val="0"/>
+        <w:autoSpaceDE w:val="0"/>
+        <w:autoSpaceDN w:val="0"/>
+      </w:pPr>
+      <w:r>
+        <w:rPr>
+          <w:spacing w:val="0"/>
+          <w:vertAlign w:val="baseline"/>
+          <w:i w:val="0"/>
+          <w:b w:val="0"/>
+          <w:imprint w:val="0"/>
+          <w:emboss w:val="0"/>
+          <w:outline w:val="0"/>
+          <w:shadow w:val="0"/>
+          <w:color w:val="auto"/>
+          <w:position w:val="0"/>
+          <w:sz w:val="20"/>
+          <w:szCs w:val="20"/>
+          <w:u w:val="none"/>
+          <w:smallCaps w:val="0"/>
+          <w:rFonts w:ascii="Times New Roman" w:eastAsia="Times New Roman" w:hAnsi="Times New Roman" w:hint="default"/>
+        </w:rPr>
+        <w:t xml:space="preserve">Ejemplo. </w:t>
+      </w:r>
+      <w:r>
+        <w:rPr>
+          <w:spacing w:val="0"/>
+          <w:vertAlign w:val="baseline"/>
+          <w:i w:val="1"/>
+          <w:b w:val="1"/>
+          <w:imprint w:val="0"/>
+          <w:emboss w:val="0"/>
+          <w:outline w:val="0"/>
+          <w:shadow w:val="0"/>
+          <w:color w:val="auto"/>
+          <w:position w:val="0"/>
+          <w:sz w:val="20"/>
+          <w:szCs w:val="20"/>
+          <w:u w:val="none"/>
+          <w:smallCaps w:val="0"/>
+          <w:rFonts w:ascii="Times New Roman" w:eastAsia="Times New Roman" w:hAnsi="Times New Roman" w:hint="default"/>
+        </w:rPr>
+        <w:t xml:space="preserve">Entidad Alumnos: </w:t>
+      </w:r>
+    </w:p>
+    <w:p>
+      <w:pPr>
+        <w:numPr>
+          <w:ilvl w:val="0"/>
+          <w:numId w:val="0"/>
+        </w:numPr>
+        <w:jc w:val="left"/>
+        <w:spacing w:lineRule="auto" w:line="259" w:before="0" w:after="160"/>
+        <w:widowControl w:val="1"/>
+        <w:ind w:right="0" w:left="0" w:firstLine="0"/>
+        <w:rPr>
+          <w:spacing w:val="0"/>
+          <w:vertAlign w:val="baseline"/>
+          <w:i w:val="1"/>
+          <w:b w:val="0"/>
+          <w:imprint w:val="0"/>
+          <w:emboss w:val="0"/>
+          <w:outline w:val="0"/>
+          <w:shadow w:val="0"/>
+          <w:color w:val="auto"/>
+          <w:position w:val="0"/>
+          <w:sz w:val="20"/>
+          <w:szCs w:val="20"/>
+          <w:u w:val="none"/>
+          <w:smallCaps w:val="0"/>
+          <w:rFonts w:ascii="Times New Roman" w:eastAsia="Times New Roman" w:hAnsi="Times New Roman" w:hint="default"/>
+        </w:rPr>
+        <w:wordWrap w:val="0"/>
+        <w:autoSpaceDE w:val="0"/>
+        <w:autoSpaceDN w:val="0"/>
+      </w:pPr>
+      <w:r>
+        <w:rPr>
+          <w:sz w:val="20"/>
+        </w:rPr>
+        <w:drawing>
+          <wp:inline distT="0" distB="0" distL="0" distR="0">
+            <wp:extent cx="4981575" cy="1571625"/>
+            <wp:effectExtent l="0" t="0" r="0" b="0"/>
+            <wp:docPr id="66" name="Imagen 41"/>
+            <wp:cNvGraphicFramePr>
+              <a:graphicFrameLocks xmlns:a="http://schemas.openxmlformats.org/drawingml/2006/main" noChangeAspect="1"/>
+            </wp:cNvGraphicFramePr>
+            <a:graphic xmlns:a="http://schemas.openxmlformats.org/drawingml/2006/main">
+              <a:graphicData uri="http://schemas.openxmlformats.org/drawingml/2006/picture">
+                <pic:pic xmlns:pic="http://schemas.openxmlformats.org/drawingml/2006/picture">
+                  <pic:nvPicPr>
+                    <pic:cNvPr id="20" name="Picture 20" descr="/Users/robertovelasquezdean/Library/Group Containers/L48J367XN4.com.infraware.PolarisOffice/EngineTemp/17569/fImage39541669536.png"/>
+                    <pic:cNvPicPr>
+                      <a:picLocks noChangeAspect="1" noChangeArrowheads="1"/>
+                    </pic:cNvPicPr>
+                  </pic:nvPicPr>
+                  <pic:blipFill>
+                    <a:blip r:embed="rId24">
+                      <a:extLst>
+                        <a:ext uri="{28A0092B-C50C-407E-A947-70E740481C1C}">
+                          <a14:useLocalDpi xmlns:a14="http://schemas.microsoft.com/office/drawing/2010/main" val="0"/>
+                        </a:ext>
+                      </a:extLst>
+                    </a:blip>
+                    <a:stretch>
+                      <a:fillRect/>
+                    </a:stretch>
+                  </pic:blipFill>
+                  <pic:spPr>
+                    <a:xfrm>
+                      <a:off x="0" y="0"/>
+                      <a:ext cx="4982210" cy="1572260"/>
+                    </a:xfrm>
+                    <a:prstGeom prst="rect"/>
+                    <a:ln cap="flat"/>
+                  </pic:spPr>
+                </pic:pic>
+              </a:graphicData>
+            </a:graphic>
+          </wp:inline>
+        </w:drawing>
+      </w:r>
+    </w:p>
+    <w:p>
+      <w:pPr>
+        <w:numPr>
+          <w:ilvl w:val="0"/>
+          <w:numId w:val="0"/>
+        </w:numPr>
+        <w:jc w:val="left"/>
+        <w:spacing w:lineRule="auto" w:line="259" w:before="0" w:after="160"/>
+        <w:widowControl w:val="1"/>
+        <w:ind w:right="0" w:left="0" w:firstLine="0"/>
+        <w:rPr>
+          <w:spacing w:val="0"/>
+          <w:vertAlign w:val="baseline"/>
+          <w:i w:val="0"/>
+          <w:b w:val="0"/>
+          <w:imprint w:val="0"/>
+          <w:emboss w:val="0"/>
+          <w:outline w:val="0"/>
+          <w:shadow w:val="0"/>
+          <w:color w:val="auto"/>
+          <w:position w:val="0"/>
+          <w:sz w:val="20"/>
+          <w:szCs w:val="20"/>
+          <w:u w:val="none"/>
+          <w:smallCaps w:val="0"/>
+          <w:rFonts w:ascii="Times New Roman" w:eastAsia="Times New Roman" w:hAnsi="Times New Roman" w:hint="default"/>
+        </w:rPr>
+        <w:wordWrap w:val="0"/>
+        <w:autoSpaceDE w:val="0"/>
+        <w:autoSpaceDN w:val="0"/>
+      </w:pPr>
+      <w:r>
+        <w:rPr>
+          <w:spacing w:val="0"/>
+          <w:vertAlign w:val="baseline"/>
+          <w:i w:val="0"/>
+          <w:b w:val="0"/>
+          <w:imprint w:val="0"/>
+          <w:emboss w:val="0"/>
+          <w:outline w:val="0"/>
+          <w:shadow w:val="0"/>
+          <w:color w:val="auto"/>
+          <w:position w:val="0"/>
+          <w:sz w:val="20"/>
+          <w:szCs w:val="20"/>
+          <w:u w:val="none"/>
+          <w:smallCaps w:val="0"/>
+          <w:rFonts w:ascii="Times New Roman" w:eastAsia="Times New Roman" w:hAnsi="Times New Roman" w:hint="default"/>
+        </w:rPr>
+        <w:t xml:space="preserve">Ahora, supongamos que yo tengo otro archivo que me proporciona una información de </w:t>
+      </w:r>
+      <w:r>
+        <w:rPr>
+          <w:spacing w:val="0"/>
+          <w:vertAlign w:val="baseline"/>
+          <w:i w:val="1"/>
+          <w:b w:val="0"/>
+          <w:imprint w:val="0"/>
+          <w:emboss w:val="0"/>
+          <w:outline w:val="0"/>
+          <w:shadow w:val="0"/>
+          <w:color w:val="auto"/>
+          <w:position w:val="0"/>
+          <w:sz w:val="20"/>
+          <w:szCs w:val="20"/>
+          <w:u w:val="none"/>
+          <w:smallCaps w:val="0"/>
+          <w:rFonts w:ascii="Times New Roman" w:eastAsia="Times New Roman" w:hAnsi="Times New Roman" w:hint="default"/>
+        </w:rPr>
+        <w:t>materias</w:t>
+      </w:r>
+      <w:r>
+        <w:rPr>
+          <w:spacing w:val="0"/>
+          <w:vertAlign w:val="baseline"/>
+          <w:i w:val="0"/>
+          <w:b w:val="0"/>
+          <w:imprint w:val="0"/>
+          <w:emboss w:val="0"/>
+          <w:outline w:val="0"/>
+          <w:shadow w:val="0"/>
+          <w:color w:val="auto"/>
+          <w:position w:val="0"/>
+          <w:sz w:val="20"/>
+          <w:szCs w:val="20"/>
+          <w:u w:val="none"/>
+          <w:smallCaps w:val="0"/>
+          <w:rFonts w:ascii="Times New Roman" w:eastAsia="Times New Roman" w:hAnsi="Times New Roman" w:hint="default"/>
+        </w:rPr>
+        <w:t xml:space="preserve"> y calificaciones </w:t>
+      </w:r>
+      <w:r>
+        <w:rPr>
+          <w:spacing w:val="0"/>
+          <w:vertAlign w:val="baseline"/>
+          <w:i w:val="0"/>
+          <w:b w:val="1"/>
+          <w:imprint w:val="0"/>
+          <w:emboss w:val="0"/>
+          <w:outline w:val="0"/>
+          <w:shadow w:val="0"/>
+          <w:color w:val="auto"/>
+          <w:position w:val="0"/>
+          <w:sz w:val="20"/>
+          <w:szCs w:val="20"/>
+          <w:u w:val="none"/>
+          <w:smallCaps w:val="0"/>
+          <w:rFonts w:ascii="Times New Roman" w:eastAsia="Times New Roman" w:hAnsi="Times New Roman" w:hint="default"/>
+        </w:rPr>
+        <w:t>relacionadas</w:t>
+      </w:r>
+      <w:r>
+        <w:rPr>
+          <w:spacing w:val="0"/>
+          <w:vertAlign w:val="baseline"/>
+          <w:i w:val="0"/>
+          <w:b w:val="0"/>
+          <w:imprint w:val="0"/>
+          <w:emboss w:val="0"/>
+          <w:outline w:val="0"/>
+          <w:shadow w:val="0"/>
+          <w:color w:val="auto"/>
+          <w:position w:val="0"/>
+          <w:sz w:val="20"/>
+          <w:szCs w:val="20"/>
+          <w:u w:val="none"/>
+          <w:smallCaps w:val="0"/>
+          <w:rFonts w:ascii="Times New Roman" w:eastAsia="Times New Roman" w:hAnsi="Times New Roman" w:hint="default"/>
+        </w:rPr>
+        <w:t xml:space="preserve"> a los </w:t>
+      </w:r>
+      <w:r>
+        <w:rPr>
+          <w:spacing w:val="0"/>
+          <w:vertAlign w:val="baseline"/>
+          <w:i w:val="1"/>
+          <w:b w:val="0"/>
+          <w:imprint w:val="0"/>
+          <w:emboss w:val="0"/>
+          <w:outline w:val="0"/>
+          <w:shadow w:val="0"/>
+          <w:color w:val="auto"/>
+          <w:position w:val="0"/>
+          <w:sz w:val="20"/>
+          <w:szCs w:val="20"/>
+          <w:u w:val="none"/>
+          <w:smallCaps w:val="0"/>
+          <w:rFonts w:ascii="Times New Roman" w:eastAsia="Times New Roman" w:hAnsi="Times New Roman" w:hint="default"/>
+        </w:rPr>
+        <w:t>alumnos.</w:t>
+      </w:r>
+      <w:r>
+        <w:rPr>
+          <w:spacing w:val="0"/>
+          <w:vertAlign w:val="baseline"/>
+          <w:i w:val="0"/>
+          <w:b w:val="0"/>
+          <w:imprint w:val="0"/>
+          <w:emboss w:val="0"/>
+          <w:outline w:val="0"/>
+          <w:shadow w:val="0"/>
+          <w:color w:val="auto"/>
+          <w:position w:val="0"/>
+          <w:sz w:val="20"/>
+          <w:szCs w:val="20"/>
+          <w:u w:val="none"/>
+          <w:smallCaps w:val="0"/>
+          <w:rFonts w:ascii="Times New Roman" w:eastAsia="Times New Roman" w:hAnsi="Times New Roman" w:hint="default"/>
+        </w:rPr>
+        <w:t xml:space="preserve"> Veamos: </w:t>
+      </w:r>
+    </w:p>
+    <w:p>
+      <w:pPr>
+        <w:numPr>
+          <w:ilvl w:val="0"/>
+          <w:numId w:val="0"/>
+        </w:numPr>
+        <w:jc w:val="left"/>
+        <w:spacing w:lineRule="auto" w:line="259" w:before="0" w:after="160"/>
+        <w:widowControl w:val="1"/>
+        <w:ind w:right="0" w:left="0" w:firstLine="0"/>
+        <w:rPr>
+          <w:spacing w:val="0"/>
+          <w:vertAlign w:val="baseline"/>
+          <w:i w:val="0"/>
+          <w:b w:val="0"/>
+          <w:imprint w:val="0"/>
+          <w:emboss w:val="0"/>
+          <w:outline w:val="0"/>
+          <w:shadow w:val="0"/>
+          <w:color w:val="auto"/>
+          <w:position w:val="0"/>
+          <w:sz w:val="20"/>
+          <w:szCs w:val="20"/>
+          <w:u w:val="none"/>
+          <w:smallCaps w:val="0"/>
+          <w:rFonts w:ascii="Times New Roman" w:eastAsia="Times New Roman" w:hAnsi="Times New Roman" w:hint="default"/>
+        </w:rPr>
+        <w:wordWrap w:val="0"/>
+        <w:autoSpaceDE w:val="0"/>
+        <w:autoSpaceDN w:val="0"/>
+      </w:pPr>
+      <w:r>
+        <w:rPr>
+          <w:sz w:val="20"/>
+        </w:rPr>
+        <w:drawing>
+          <wp:inline distT="0" distB="0" distL="0" distR="0">
+            <wp:extent cx="2305050" cy="800100"/>
+            <wp:effectExtent l="0" t="0" r="0" b="0"/>
+            <wp:docPr id="67" name="Imagen 42"/>
+            <wp:cNvGraphicFramePr>
+              <a:graphicFrameLocks xmlns:a="http://schemas.openxmlformats.org/drawingml/2006/main" noChangeAspect="1"/>
+            </wp:cNvGraphicFramePr>
+            <a:graphic xmlns:a="http://schemas.openxmlformats.org/drawingml/2006/main">
+              <a:graphicData uri="http://schemas.openxmlformats.org/drawingml/2006/picture">
+                <pic:pic xmlns:pic="http://schemas.openxmlformats.org/drawingml/2006/picture">
+                  <pic:nvPicPr>
+                    <pic:cNvPr id="21" name="Picture 21" descr="/Users/robertovelasquezdean/Library/Group Containers/L48J367XN4.com.infraware.PolarisOffice/EngineTemp/17569/fImage22074676728.png"/>
+                    <pic:cNvPicPr>
+                      <a:picLocks noChangeAspect="1" noChangeArrowheads="1"/>
+                    </pic:cNvPicPr>
+                  </pic:nvPicPr>
+                  <pic:blipFill>
+                    <a:blip r:embed="rId25">
+                      <a:extLst>
+                        <a:ext uri="{28A0092B-C50C-407E-A947-70E740481C1C}">
+                          <a14:useLocalDpi xmlns:a14="http://schemas.microsoft.com/office/drawing/2010/main" val="0"/>
+                        </a:ext>
+                      </a:extLst>
+                    </a:blip>
+                    <a:stretch>
+                      <a:fillRect/>
+                    </a:stretch>
+                  </pic:blipFill>
+                  <pic:spPr>
+                    <a:xfrm>
+                      <a:off x="0" y="0"/>
+                      <a:ext cx="2305685" cy="800735"/>
+                    </a:xfrm>
+                    <a:prstGeom prst="rect"/>
+                    <a:ln cap="flat"/>
+                  </pic:spPr>
+                </pic:pic>
+              </a:graphicData>
+            </a:graphic>
+          </wp:inline>
+        </w:drawing>
+      </w:r>
+    </w:p>
+    <w:p>
+      <w:pPr>
+        <w:numPr>
+          <w:ilvl w:val="0"/>
+          <w:numId w:val="0"/>
+        </w:numPr>
+        <w:jc w:val="left"/>
+        <w:spacing w:lineRule="auto" w:line="259" w:before="0" w:after="160"/>
+        <w:widowControl w:val="1"/>
+        <w:ind w:right="0" w:left="0" w:firstLine="0"/>
+        <w:rPr>
+          <w:spacing w:val="0"/>
+          <w:vertAlign w:val="baseline"/>
+          <w:i w:val="0"/>
+          <w:b w:val="1"/>
+          <w:imprint w:val="0"/>
+          <w:emboss w:val="0"/>
+          <w:outline w:val="0"/>
+          <w:shadow w:val="0"/>
+          <w:color w:val="auto"/>
+          <w:position w:val="0"/>
+          <w:sz w:val="20"/>
+          <w:szCs w:val="20"/>
+          <w:u w:val="none"/>
+          <w:smallCaps w:val="0"/>
+          <w:rFonts w:ascii="Times New Roman" w:eastAsia="Times New Roman" w:hAnsi="Times New Roman" w:hint="default"/>
+        </w:rPr>
+        <w:wordWrap w:val="0"/>
+        <w:autoSpaceDE w:val="0"/>
+        <w:autoSpaceDN w:val="0"/>
+      </w:pPr>
+      <w:r>
+        <w:rPr>
+          <w:spacing w:val="0"/>
+          <w:vertAlign w:val="baseline"/>
+          <w:i w:val="0"/>
+          <w:b w:val="0"/>
+          <w:imprint w:val="0"/>
+          <w:emboss w:val="0"/>
+          <w:outline w:val="0"/>
+          <w:shadow w:val="0"/>
+          <w:color w:val="auto"/>
+          <w:position w:val="0"/>
+          <w:sz w:val="20"/>
+          <w:szCs w:val="20"/>
+          <w:u w:val="none"/>
+          <w:smallCaps w:val="0"/>
+          <w:rFonts w:ascii="Times New Roman" w:eastAsia="Times New Roman" w:hAnsi="Times New Roman" w:hint="default"/>
+        </w:rPr>
+        <w:t xml:space="preserve">Si nosotros tenemos dos (2) archivos diferentes, pero que la vez están </w:t>
+      </w:r>
+      <w:r>
+        <w:rPr>
+          <w:spacing w:val="0"/>
+          <w:vertAlign w:val="baseline"/>
+          <w:i w:val="1"/>
+          <w:b w:val="0"/>
+          <w:imprint w:val="0"/>
+          <w:emboss w:val="0"/>
+          <w:outline w:val="0"/>
+          <w:shadow w:val="0"/>
+          <w:color w:val="auto"/>
+          <w:position w:val="0"/>
+          <w:sz w:val="20"/>
+          <w:szCs w:val="20"/>
+          <w:u w:val="none"/>
+          <w:smallCaps w:val="0"/>
+          <w:rFonts w:ascii="Times New Roman" w:eastAsia="Times New Roman" w:hAnsi="Times New Roman" w:hint="default"/>
+        </w:rPr>
+        <w:t xml:space="preserve">relacionados; </w:t>
+      </w:r>
+      <w:r>
+        <w:rPr>
+          <w:spacing w:val="0"/>
+          <w:vertAlign w:val="baseline"/>
+          <w:i w:val="0"/>
+          <w:b w:val="0"/>
+          <w:imprint w:val="0"/>
+          <w:emboss w:val="0"/>
+          <w:outline w:val="0"/>
+          <w:shadow w:val="0"/>
+          <w:color w:val="auto"/>
+          <w:position w:val="0"/>
+          <w:sz w:val="20"/>
+          <w:szCs w:val="20"/>
+          <w:u w:val="none"/>
+          <w:smallCaps w:val="0"/>
+          <w:rFonts w:ascii="Times New Roman" w:eastAsia="Times New Roman" w:hAnsi="Times New Roman" w:hint="default"/>
+        </w:rPr>
+        <w:t xml:space="preserve">estamos hablando de algo </w:t>
+      </w:r>
+      <w:r>
+        <w:rPr>
+          <w:spacing w:val="0"/>
+          <w:vertAlign w:val="baseline"/>
+          <w:i w:val="0"/>
+          <w:b w:val="0"/>
+          <w:imprint w:val="0"/>
+          <w:emboss w:val="0"/>
+          <w:outline w:val="0"/>
+          <w:shadow w:val="0"/>
+          <w:color w:val="auto"/>
+          <w:position w:val="0"/>
+          <w:sz w:val="20"/>
+          <w:szCs w:val="20"/>
+          <w:u w:val="none"/>
+          <w:smallCaps w:val="0"/>
+          <w:rFonts w:ascii="Times New Roman" w:eastAsia="Times New Roman" w:hAnsi="Times New Roman" w:hint="default"/>
+        </w:rPr>
+        <w:t xml:space="preserve">que se llama: </w:t>
+      </w:r>
+      <w:r>
+        <w:rPr>
+          <w:spacing w:val="0"/>
+          <w:vertAlign w:val="baseline"/>
+          <w:i w:val="0"/>
+          <w:b w:val="1"/>
+          <w:imprint w:val="0"/>
+          <w:emboss w:val="0"/>
+          <w:outline w:val="0"/>
+          <w:shadow w:val="0"/>
+          <w:color w:val="auto"/>
+          <w:position w:val="0"/>
+          <w:sz w:val="20"/>
+          <w:szCs w:val="20"/>
+          <w:u w:val="none"/>
+          <w:smallCaps w:val="0"/>
+          <w:rFonts w:ascii="Times New Roman" w:eastAsia="Times New Roman" w:hAnsi="Times New Roman" w:hint="default"/>
+        </w:rPr>
+        <w:t xml:space="preserve">Base de datos.</w:t>
       </w:r>
     </w:p>
     <w:p>
@@ -19228,6 +20394,362 @@
           <w:shadow w:val="0"/>
           <w:color w:val="auto"/>
           <w:position w:val="0"/>
+          <w:sz w:val="20"/>
+          <w:szCs w:val="20"/>
+          <w:u w:val="none"/>
+          <w:smallCaps w:val="0"/>
+          <w:rFonts w:ascii="Times New Roman" w:eastAsia="Times New Roman" w:hAnsi="Times New Roman" w:hint="default"/>
+        </w:rPr>
+        <w:wordWrap w:val="0"/>
+        <w:autoSpaceDE w:val="0"/>
+        <w:autoSpaceDN w:val="0"/>
+      </w:pPr>
+      <w:r>
+        <w:rPr>
+          <w:spacing w:val="0"/>
+          <w:vertAlign w:val="baseline"/>
+          <w:i w:val="1"/>
+          <w:b w:val="1"/>
+          <w:imprint w:val="0"/>
+          <w:emboss w:val="0"/>
+          <w:outline w:val="0"/>
+          <w:shadow w:val="0"/>
+          <w:color w:val="auto"/>
+          <w:position w:val="0"/>
+          <w:sz w:val="20"/>
+          <w:szCs w:val="20"/>
+          <w:u w:val="none"/>
+          <w:smallCaps w:val="0"/>
+          <w:rFonts w:ascii="Times New Roman" w:eastAsia="Times New Roman" w:hAnsi="Times New Roman" w:hint="default"/>
+        </w:rPr>
+        <w:t xml:space="preserve">Un dato:</w:t>
+      </w:r>
+      <w:r>
+        <w:rPr>
+          <w:spacing w:val="0"/>
+          <w:vertAlign w:val="baseline"/>
+          <w:i w:val="0"/>
+          <w:b w:val="0"/>
+          <w:imprint w:val="0"/>
+          <w:emboss w:val="0"/>
+          <w:outline w:val="0"/>
+          <w:shadow w:val="0"/>
+          <w:color w:val="auto"/>
+          <w:position w:val="0"/>
+          <w:sz w:val="20"/>
+          <w:szCs w:val="20"/>
+          <w:u w:val="none"/>
+          <w:smallCaps w:val="0"/>
+          <w:rFonts w:ascii="Times New Roman" w:eastAsia="Times New Roman" w:hAnsi="Times New Roman" w:hint="default"/>
+        </w:rPr>
+        <w:t xml:space="preserve"> Cuando una entidad por su propia naturaleza no posee un atributo único o llave; sino que, al diseñador </w:t>
+      </w:r>
+      <w:r>
+        <w:rPr>
+          <w:spacing w:val="0"/>
+          <w:vertAlign w:val="baseline"/>
+          <w:i w:val="0"/>
+          <w:b w:val="0"/>
+          <w:imprint w:val="0"/>
+          <w:emboss w:val="0"/>
+          <w:outline w:val="0"/>
+          <w:shadow w:val="0"/>
+          <w:color w:val="auto"/>
+          <w:position w:val="0"/>
+          <w:sz w:val="20"/>
+          <w:szCs w:val="20"/>
+          <w:u w:val="none"/>
+          <w:smallCaps w:val="0"/>
+          <w:rFonts w:ascii="Times New Roman" w:eastAsia="Times New Roman" w:hAnsi="Times New Roman" w:hint="default"/>
+        </w:rPr>
+        <w:t xml:space="preserve">le toca pasarle una llave artifical a la entidad en cuestión,... hablamos de </w:t>
+      </w:r>
+      <w:r>
+        <w:rPr>
+          <w:spacing w:val="0"/>
+          <w:vertAlign w:val="baseline"/>
+          <w:i w:val="1"/>
+          <w:b w:val="1"/>
+          <w:imprint w:val="0"/>
+          <w:emboss w:val="0"/>
+          <w:outline w:val="0"/>
+          <w:shadow w:val="0"/>
+          <w:color w:val="auto"/>
+          <w:position w:val="0"/>
+          <w:sz w:val="20"/>
+          <w:szCs w:val="20"/>
+          <w:u w:val="none"/>
+          <w:smallCaps w:val="0"/>
+          <w:rFonts w:ascii="Times New Roman" w:eastAsia="Times New Roman" w:hAnsi="Times New Roman" w:hint="default"/>
+        </w:rPr>
+        <w:t xml:space="preserve">entidades debiles.</w:t>
+      </w:r>
+      <w:r>
+        <w:rPr>
+          <w:spacing w:val="0"/>
+          <w:vertAlign w:val="baseline"/>
+          <w:i w:val="0"/>
+          <w:b w:val="0"/>
+          <w:imprint w:val="0"/>
+          <w:emboss w:val="0"/>
+          <w:outline w:val="0"/>
+          <w:shadow w:val="0"/>
+          <w:color w:val="auto"/>
+          <w:position w:val="0"/>
+          <w:sz w:val="20"/>
+          <w:szCs w:val="20"/>
+          <w:u w:val="none"/>
+          <w:smallCaps w:val="0"/>
+          <w:rFonts w:ascii="Times New Roman" w:eastAsia="Times New Roman" w:hAnsi="Times New Roman" w:hint="default"/>
+        </w:rPr>
+        <w:t xml:space="preserve"> Aquellas entidades </w:t>
+      </w:r>
+      <w:r>
+        <w:rPr>
+          <w:spacing w:val="0"/>
+          <w:vertAlign w:val="baseline"/>
+          <w:i w:val="0"/>
+          <w:b w:val="0"/>
+          <w:imprint w:val="0"/>
+          <w:emboss w:val="0"/>
+          <w:outline w:val="0"/>
+          <w:shadow w:val="0"/>
+          <w:color w:val="auto"/>
+          <w:position w:val="0"/>
+          <w:sz w:val="20"/>
+          <w:szCs w:val="20"/>
+          <w:u w:val="none"/>
+          <w:smallCaps w:val="0"/>
+          <w:rFonts w:ascii="Times New Roman" w:eastAsia="Times New Roman" w:hAnsi="Times New Roman" w:hint="default"/>
+        </w:rPr>
+        <w:t xml:space="preserve">como, por ejemplo, </w:t>
+      </w:r>
+      <w:r>
+        <w:rPr>
+          <w:spacing w:val="0"/>
+          <w:vertAlign w:val="baseline"/>
+          <w:i w:val="1"/>
+          <w:b w:val="0"/>
+          <w:imprint w:val="0"/>
+          <w:emboss w:val="0"/>
+          <w:outline w:val="0"/>
+          <w:shadow w:val="0"/>
+          <w:color w:val="auto"/>
+          <w:position w:val="0"/>
+          <w:sz w:val="20"/>
+          <w:szCs w:val="20"/>
+          <w:u w:val="none"/>
+          <w:smallCaps w:val="0"/>
+          <w:rFonts w:ascii="Times New Roman" w:eastAsia="Times New Roman" w:hAnsi="Times New Roman" w:hint="default"/>
+        </w:rPr>
+        <w:t>carros</w:t>
+      </w:r>
+      <w:r>
+        <w:rPr>
+          <w:spacing w:val="0"/>
+          <w:vertAlign w:val="baseline"/>
+          <w:i w:val="0"/>
+          <w:b w:val="0"/>
+          <w:imprint w:val="0"/>
+          <w:emboss w:val="0"/>
+          <w:outline w:val="0"/>
+          <w:shadow w:val="0"/>
+          <w:color w:val="auto"/>
+          <w:position w:val="0"/>
+          <w:sz w:val="20"/>
+          <w:szCs w:val="20"/>
+          <w:u w:val="none"/>
+          <w:smallCaps w:val="0"/>
+          <w:rFonts w:ascii="Times New Roman" w:eastAsia="Times New Roman" w:hAnsi="Times New Roman" w:hint="default"/>
+        </w:rPr>
+        <w:t xml:space="preserve"> (que ya vienen con una placa propia y única para cada carro en sí) o </w:t>
+      </w:r>
+      <w:r>
+        <w:rPr>
+          <w:spacing w:val="0"/>
+          <w:vertAlign w:val="baseline"/>
+          <w:i w:val="1"/>
+          <w:b w:val="0"/>
+          <w:imprint w:val="0"/>
+          <w:emboss w:val="0"/>
+          <w:outline w:val="0"/>
+          <w:shadow w:val="0"/>
+          <w:color w:val="auto"/>
+          <w:position w:val="0"/>
+          <w:sz w:val="20"/>
+          <w:szCs w:val="20"/>
+          <w:u w:val="none"/>
+          <w:smallCaps w:val="0"/>
+          <w:rFonts w:ascii="Times New Roman" w:eastAsia="Times New Roman" w:hAnsi="Times New Roman" w:hint="default"/>
+        </w:rPr>
+        <w:t>personas</w:t>
+      </w:r>
+      <w:r>
+        <w:rPr>
+          <w:spacing w:val="0"/>
+          <w:vertAlign w:val="baseline"/>
+          <w:i w:val="0"/>
+          <w:b w:val="0"/>
+          <w:imprint w:val="0"/>
+          <w:emboss w:val="0"/>
+          <w:outline w:val="0"/>
+          <w:shadow w:val="0"/>
+          <w:color w:val="auto"/>
+          <w:position w:val="0"/>
+          <w:sz w:val="20"/>
+          <w:szCs w:val="20"/>
+          <w:u w:val="none"/>
+          <w:smallCaps w:val="0"/>
+          <w:rFonts w:ascii="Times New Roman" w:eastAsia="Times New Roman" w:hAnsi="Times New Roman" w:hint="default"/>
+        </w:rPr>
+        <w:t xml:space="preserve"> (donde </w:t>
+      </w:r>
+      <w:r>
+        <w:rPr>
+          <w:spacing w:val="0"/>
+          <w:vertAlign w:val="baseline"/>
+          <w:i w:val="0"/>
+          <w:b w:val="0"/>
+          <w:imprint w:val="0"/>
+          <w:emboss w:val="0"/>
+          <w:outline w:val="0"/>
+          <w:shadow w:val="0"/>
+          <w:color w:val="auto"/>
+          <w:position w:val="0"/>
+          <w:sz w:val="20"/>
+          <w:szCs w:val="20"/>
+          <w:u w:val="none"/>
+          <w:smallCaps w:val="0"/>
+          <w:rFonts w:ascii="Times New Roman" w:eastAsia="Times New Roman" w:hAnsi="Times New Roman" w:hint="default"/>
+        </w:rPr>
+        <w:t xml:space="preserve">cada persona en sí se identifica de manera individual por medio de un DNI único e inigualable) son </w:t>
+      </w:r>
+      <w:r>
+        <w:rPr>
+          <w:spacing w:val="0"/>
+          <w:vertAlign w:val="baseline"/>
+          <w:i w:val="1"/>
+          <w:b w:val="1"/>
+          <w:imprint w:val="0"/>
+          <w:emboss w:val="0"/>
+          <w:outline w:val="0"/>
+          <w:shadow w:val="0"/>
+          <w:color w:val="auto"/>
+          <w:position w:val="0"/>
+          <w:sz w:val="20"/>
+          <w:szCs w:val="20"/>
+          <w:u w:val="none"/>
+          <w:smallCaps w:val="0"/>
+          <w:rFonts w:ascii="Times New Roman" w:eastAsia="Times New Roman" w:hAnsi="Times New Roman" w:hint="default"/>
+        </w:rPr>
+        <w:t xml:space="preserve">entidades </w:t>
+      </w:r>
+      <w:r>
+        <w:rPr>
+          <w:spacing w:val="0"/>
+          <w:vertAlign w:val="baseline"/>
+          <w:i w:val="1"/>
+          <w:b w:val="1"/>
+          <w:imprint w:val="0"/>
+          <w:emboss w:val="0"/>
+          <w:outline w:val="0"/>
+          <w:shadow w:val="0"/>
+          <w:color w:val="auto"/>
+          <w:position w:val="0"/>
+          <w:sz w:val="20"/>
+          <w:szCs w:val="20"/>
+          <w:u w:val="none"/>
+          <w:smallCaps w:val="0"/>
+          <w:rFonts w:ascii="Times New Roman" w:eastAsia="Times New Roman" w:hAnsi="Times New Roman" w:hint="default"/>
+        </w:rPr>
+        <w:t>fuertes.</w:t>
+      </w:r>
+    </w:p>
+    <w:p>
+      <w:pPr>
+        <w:numPr>
+          <w:ilvl w:val="0"/>
+          <w:numId w:val="0"/>
+        </w:numPr>
+        <w:jc w:val="left"/>
+        <w:spacing w:lineRule="auto" w:line="259" w:before="0" w:after="160"/>
+        <w:widowControl w:val="1"/>
+        <w:ind w:right="0" w:left="0" w:firstLine="0"/>
+        <w:rPr>
+          <w:spacing w:val="0"/>
+          <w:vertAlign w:val="baseline"/>
+          <w:i w:val="1"/>
+          <w:b w:val="1"/>
+          <w:imprint w:val="0"/>
+          <w:emboss w:val="0"/>
+          <w:outline w:val="0"/>
+          <w:shadow w:val="0"/>
+          <w:color w:val="auto"/>
+          <w:position w:val="0"/>
+          <w:sz w:val="20"/>
+          <w:szCs w:val="20"/>
+          <w:u w:val="none"/>
+          <w:smallCaps w:val="0"/>
+          <w:rFonts w:ascii="Times New Roman" w:eastAsia="Times New Roman" w:hAnsi="Times New Roman" w:hint="default"/>
+        </w:rPr>
+        <w:wordWrap w:val="0"/>
+        <w:autoSpaceDE w:val="0"/>
+        <w:autoSpaceDN w:val="0"/>
+      </w:pPr>
+    </w:p>
+    <w:p>
+      <w:pPr>
+        <w:numPr>
+          <w:ilvl w:val="0"/>
+          <w:numId w:val="0"/>
+        </w:numPr>
+        <w:jc w:val="left"/>
+        <w:spacing w:lineRule="auto" w:line="259" w:before="0" w:after="160"/>
+        <w:widowControl w:val="1"/>
+        <w:ind w:right="0" w:left="0" w:firstLine="0"/>
+        <w:rPr>
+          <w:spacing w:val="0"/>
+          <w:vertAlign w:val="baseline"/>
+          <w:i w:val="1"/>
+          <w:b w:val="1"/>
+          <w:imprint w:val="0"/>
+          <w:emboss w:val="0"/>
+          <w:outline w:val="0"/>
+          <w:shadow w:val="0"/>
+          <w:color w:val="auto"/>
+          <w:position w:val="0"/>
+          <w:sz w:val="20"/>
+          <w:szCs w:val="20"/>
+          <w:u w:val="none"/>
+          <w:smallCaps w:val="0"/>
+          <w:rFonts w:ascii="Times New Roman" w:eastAsia="Times New Roman" w:hAnsi="Times New Roman" w:hint="default"/>
+        </w:rPr>
+        <w:wordWrap w:val="0"/>
+        <w:autoSpaceDE w:val="0"/>
+        <w:autoSpaceDN w:val="0"/>
+      </w:pPr>
+    </w:p>
+    <w:p>
+      <w:pPr>
+        <w:numPr>
+          <w:ilvl w:val="0"/>
+          <w:numId w:val="0"/>
+        </w:numPr>
+        <w:jc w:val="left"/>
+        <w:spacing w:lineRule="auto" w:line="259" w:before="0" w:after="160"/>
+        <w:widowControl w:val="1"/>
+        <w:ind w:right="0" w:left="0" w:firstLine="0"/>
+        <w:rPr>
+          <w:spacing w:val="0"/>
+          <w:vertAlign w:val="baseline"/>
+          <w:i w:val="1"/>
+          <w:b w:val="1"/>
+          <w:imprint w:val="0"/>
+          <w:emboss w:val="0"/>
+          <w:outline w:val="0"/>
+          <w:shadow w:val="0"/>
+          <w:color w:val="auto"/>
+          <w:position w:val="0"/>
           <w:sz w:val="24"/>
           <w:szCs w:val="24"/>
           <w:u w:val="none"/>
@@ -19358,13 +20880,13 @@
               <a:graphicData uri="http://schemas.openxmlformats.org/drawingml/2006/picture">
                 <pic:pic xmlns:pic="http://schemas.openxmlformats.org/drawingml/2006/picture">
                   <pic:nvPicPr>
-                    <pic:cNvPr id="20" name="Picture 20" descr="/Users/robertovelasquezdean/Library/Group Containers/L48J367XN4.com.infraware.PolarisOffice/EngineTemp/17569/fImage6938159462.png"/>
+                    <pic:cNvPr id="22" name="Picture 22" descr="/Users/robertovelasquezdean/Library/Group Containers/L48J367XN4.com.infraware.PolarisOffice/EngineTemp/17569/fImage6938159462.png"/>
                     <pic:cNvPicPr>
                       <a:picLocks noChangeAspect="1" noChangeArrowheads="1"/>
                     </pic:cNvPicPr>
                   </pic:nvPicPr>
                   <pic:blipFill>
-                    <a:blip r:embed="rId24">
+                    <a:blip r:embed="rId26">
                       <a:extLst>
                         <a:ext uri="{28A0092B-C50C-407E-A947-70E740481C1C}">
                           <a14:useLocalDpi xmlns:a14="http://schemas.microsoft.com/office/drawing/2010/main" val="0"/>
@@ -19509,13 +21031,13 @@
               <a:graphicData uri="http://schemas.openxmlformats.org/drawingml/2006/picture">
                 <pic:pic xmlns:pic="http://schemas.openxmlformats.org/drawingml/2006/picture">
                   <pic:nvPicPr>
-                    <pic:cNvPr id="21" name="Picture 21" descr="/Users/robertovelasquezdean/Library/Group Containers/L48J367XN4.com.infraware.PolarisOffice/EngineTemp/17569/fImage90704639010.png"/>
+                    <pic:cNvPr id="23" name="Picture 23" descr="/Users/robertovelasquezdean/Library/Group Containers/L48J367XN4.com.infraware.PolarisOffice/EngineTemp/17569/fImage90704639010.png"/>
                     <pic:cNvPicPr>
                       <a:picLocks noChangeAspect="1" noChangeArrowheads="1"/>
                     </pic:cNvPicPr>
                   </pic:nvPicPr>
                   <pic:blipFill>
-                    <a:blip r:embed="rId25">
+                    <a:blip r:embed="rId27">
                       <a:extLst>
                         <a:ext uri="{28A0092B-C50C-407E-A947-70E740481C1C}">
                           <a14:useLocalDpi xmlns:a14="http://schemas.microsoft.com/office/drawing/2010/main" val="0"/>
@@ -19672,13 +21194,13 @@
               <a:graphicData uri="http://schemas.openxmlformats.org/drawingml/2006/picture">
                 <pic:pic xmlns:pic="http://schemas.openxmlformats.org/drawingml/2006/picture">
                   <pic:nvPicPr>
-                    <pic:cNvPr id="22" name="Picture 22" descr="/Users/robertovelasquezdean/Library/Group Containers/L48J367XN4.com.infraware.PolarisOffice/EngineTemp/17569/fImage111832643819.png"/>
+                    <pic:cNvPr id="24" name="Picture 24" descr="/Users/robertovelasquezdean/Library/Group Containers/L48J367XN4.com.infraware.PolarisOffice/EngineTemp/17569/fImage111832643819.png"/>
                     <pic:cNvPicPr>
                       <a:picLocks noChangeAspect="1" noChangeArrowheads="1"/>
                     </pic:cNvPicPr>
                   </pic:nvPicPr>
                   <pic:blipFill>
-                    <a:blip r:embed="rId26">
+                    <a:blip r:embed="rId28">
                       <a:extLst>
                         <a:ext uri="{28A0092B-C50C-407E-A947-70E740481C1C}">
                           <a14:useLocalDpi xmlns:a14="http://schemas.microsoft.com/office/drawing/2010/main" val="0"/>
@@ -19717,8 +21239,8 @@
         <w:rPr>
           <w:spacing w:val="0"/>
           <w:vertAlign w:val="baseline"/>
-          <w:i w:val="1"/>
-          <w:b w:val="1"/>
+          <w:i w:val="0"/>
+          <w:b w:val="0"/>
           <w:imprint w:val="0"/>
           <w:emboss w:val="0"/>
           <w:outline w:val="0"/>
@@ -19735,6 +21257,106 @@
         <w:autoSpaceDE w:val="0"/>
         <w:autoSpaceDN w:val="0"/>
       </w:pPr>
+      <w:r>
+        <w:rPr>
+          <w:spacing w:val="0"/>
+          <w:vertAlign w:val="baseline"/>
+          <w:i w:val="1"/>
+          <w:b w:val="1"/>
+          <w:imprint w:val="0"/>
+          <w:emboss w:val="0"/>
+          <w:outline w:val="0"/>
+          <w:shadow w:val="0"/>
+          <w:color w:val="auto"/>
+          <w:position w:val="0"/>
+          <w:sz w:val="20"/>
+          <w:szCs w:val="20"/>
+          <w:u w:val="none"/>
+          <w:smallCaps w:val="0"/>
+          <w:rFonts w:ascii="Times New Roman" w:eastAsia="Times New Roman" w:hAnsi="Times New Roman" w:hint="default"/>
+        </w:rPr>
+        <w:t xml:space="preserve">Dato: </w:t>
+      </w:r>
+      <w:r>
+        <w:rPr>
+          <w:spacing w:val="0"/>
+          <w:vertAlign w:val="baseline"/>
+          <w:i w:val="0"/>
+          <w:b w:val="1"/>
+          <w:imprint w:val="0"/>
+          <w:emboss w:val="0"/>
+          <w:outline w:val="0"/>
+          <w:shadow w:val="0"/>
+          <w:color w:val="auto"/>
+          <w:position w:val="0"/>
+          <w:sz w:val="20"/>
+          <w:szCs w:val="20"/>
+          <w:u w:val="none"/>
+          <w:smallCaps w:val="0"/>
+          <w:rFonts w:ascii="Times New Roman" w:eastAsia="Times New Roman" w:hAnsi="Times New Roman" w:hint="default"/>
+        </w:rPr>
+        <w:t xml:space="preserve">Los atributos no pueden llamarse igual en ningún caso</w:t>
+      </w:r>
+      <w:r>
+        <w:rPr>
+          <w:spacing w:val="0"/>
+          <w:vertAlign w:val="baseline"/>
+          <w:i w:val="0"/>
+          <w:b w:val="0"/>
+          <w:imprint w:val="0"/>
+          <w:emboss w:val="0"/>
+          <w:outline w:val="0"/>
+          <w:shadow w:val="0"/>
+          <w:color w:val="auto"/>
+          <w:position w:val="0"/>
+          <w:sz w:val="20"/>
+          <w:szCs w:val="20"/>
+          <w:u w:val="none"/>
+          <w:smallCaps w:val="0"/>
+          <w:rFonts w:ascii="Times New Roman" w:eastAsia="Times New Roman" w:hAnsi="Times New Roman" w:hint="default"/>
+        </w:rPr>
+        <w:t xml:space="preserve">, ni siquiera cuando estamos exportando una </w:t>
+      </w:r>
+      <w:r>
+        <w:rPr>
+          <w:spacing w:val="0"/>
+          <w:vertAlign w:val="baseline"/>
+          <w:i w:val="0"/>
+          <w:b w:val="0"/>
+          <w:imprint w:val="0"/>
+          <w:emboss w:val="0"/>
+          <w:outline w:val="0"/>
+          <w:shadow w:val="0"/>
+          <w:color w:val="auto"/>
+          <w:position w:val="0"/>
+          <w:sz w:val="20"/>
+          <w:szCs w:val="20"/>
+          <w:u w:val="none"/>
+          <w:smallCaps w:val="0"/>
+          <w:rFonts w:ascii="Times New Roman" w:eastAsia="Times New Roman" w:hAnsi="Times New Roman" w:hint="default"/>
+        </w:rPr>
+        <w:t xml:space="preserve">llave primaria de una entidad a otra y ésta última la recibe como llave foranea; por ejemplo, si su llave primaria </w:t>
+      </w:r>
+      <w:r>
+        <w:rPr>
+          <w:spacing w:val="0"/>
+          <w:vertAlign w:val="baseline"/>
+          <w:i w:val="0"/>
+          <w:b w:val="0"/>
+          <w:imprint w:val="0"/>
+          <w:emboss w:val="0"/>
+          <w:outline w:val="0"/>
+          <w:shadow w:val="0"/>
+          <w:color w:val="auto"/>
+          <w:position w:val="0"/>
+          <w:sz w:val="20"/>
+          <w:szCs w:val="20"/>
+          <w:u w:val="none"/>
+          <w:smallCaps w:val="0"/>
+          <w:rFonts w:ascii="Times New Roman" w:eastAsia="Times New Roman" w:hAnsi="Times New Roman" w:hint="default"/>
+        </w:rPr>
+        <w:t xml:space="preserve">se llama: “Clave_C”, podría considerar que su llave foranea se llame: “Clave_C1”</w:t>
+      </w:r>
     </w:p>
     <w:p>
       <w:pPr>
@@ -20122,7 +21744,7 @@
           <w:spacing w:val="0"/>
           <w:vertAlign w:val="baseline"/>
           <w:i w:val="0"/>
-          <w:b w:val="1"/>
+          <w:b w:val="0"/>
           <w:imprint w:val="0"/>
           <w:emboss w:val="0"/>
           <w:outline w:val="0"/>
@@ -20139,6 +21761,226 @@
         <w:autoSpaceDE w:val="0"/>
         <w:autoSpaceDN w:val="0"/>
       </w:pPr>
+      <w:r>
+        <w:rPr>
+          <w:spacing w:val="0"/>
+          <w:vertAlign w:val="baseline"/>
+          <w:i w:val="0"/>
+          <w:b w:val="1"/>
+          <w:imprint w:val="0"/>
+          <w:emboss w:val="0"/>
+          <w:outline w:val="0"/>
+          <w:shadow w:val="0"/>
+          <w:color w:val="auto"/>
+          <w:position w:val="0"/>
+          <w:sz w:val="20"/>
+          <w:szCs w:val="20"/>
+          <w:u w:val="none"/>
+          <w:smallCaps w:val="0"/>
+          <w:rFonts w:ascii="Times New Roman" w:eastAsia="Times New Roman" w:hAnsi="Times New Roman" w:hint="default"/>
+        </w:rPr>
+        <w:t xml:space="preserve">Atención: </w:t>
+      </w:r>
+      <w:r>
+        <w:rPr>
+          <w:spacing w:val="0"/>
+          <w:vertAlign w:val="baseline"/>
+          <w:i w:val="0"/>
+          <w:b w:val="0"/>
+          <w:imprint w:val="0"/>
+          <w:emboss w:val="0"/>
+          <w:outline w:val="0"/>
+          <w:shadow w:val="0"/>
+          <w:color w:val="auto"/>
+          <w:position w:val="0"/>
+          <w:sz w:val="20"/>
+          <w:szCs w:val="20"/>
+          <w:u w:val="none"/>
+          <w:smallCaps w:val="0"/>
+          <w:rFonts w:ascii="Times New Roman" w:eastAsia="Times New Roman" w:hAnsi="Times New Roman" w:hint="default"/>
+        </w:rPr>
+        <w:t xml:space="preserve">En los casos </w:t>
+      </w:r>
+      <w:r>
+        <w:rPr>
+          <w:spacing w:val="0"/>
+          <w:vertAlign w:val="baseline"/>
+          <w:i w:val="1"/>
+          <w:b w:val="0"/>
+          <w:imprint w:val="0"/>
+          <w:emboss w:val="0"/>
+          <w:outline w:val="0"/>
+          <w:shadow w:val="0"/>
+          <w:color w:val="auto"/>
+          <w:position w:val="0"/>
+          <w:sz w:val="20"/>
+          <w:szCs w:val="20"/>
+          <w:u w:val="none"/>
+          <w:smallCaps w:val="0"/>
+          <w:rFonts w:ascii="Times New Roman" w:eastAsia="Times New Roman" w:hAnsi="Times New Roman" w:hint="default"/>
+        </w:rPr>
+        <w:t xml:space="preserve">muchos a muchos</w:t>
+      </w:r>
+      <w:r>
+        <w:rPr>
+          <w:spacing w:val="0"/>
+          <w:vertAlign w:val="baseline"/>
+          <w:i w:val="0"/>
+          <w:b w:val="0"/>
+          <w:imprint w:val="0"/>
+          <w:emboss w:val="0"/>
+          <w:outline w:val="0"/>
+          <w:shadow w:val="0"/>
+          <w:color w:val="auto"/>
+          <w:position w:val="0"/>
+          <w:sz w:val="20"/>
+          <w:szCs w:val="20"/>
+          <w:u w:val="none"/>
+          <w:smallCaps w:val="0"/>
+          <w:rFonts w:ascii="Times New Roman" w:eastAsia="Times New Roman" w:hAnsi="Times New Roman" w:hint="default"/>
+        </w:rPr>
+        <w:t xml:space="preserve">, que deben ser </w:t>
+      </w:r>
+      <w:r>
+        <w:rPr>
+          <w:spacing w:val="0"/>
+          <w:vertAlign w:val="baseline"/>
+          <w:i w:val="1"/>
+          <w:b w:val="0"/>
+          <w:imprint w:val="0"/>
+          <w:emboss w:val="0"/>
+          <w:outline w:val="0"/>
+          <w:shadow w:val="0"/>
+          <w:color w:val="auto"/>
+          <w:position w:val="0"/>
+          <w:sz w:val="20"/>
+          <w:szCs w:val="20"/>
+          <w:u w:val="none"/>
+          <w:smallCaps w:val="0"/>
+          <w:rFonts w:ascii="Times New Roman" w:eastAsia="Times New Roman" w:hAnsi="Times New Roman" w:hint="default"/>
+        </w:rPr>
+        <w:t xml:space="preserve">eliminados, </w:t>
+      </w:r>
+      <w:r>
+        <w:rPr>
+          <w:spacing w:val="0"/>
+          <w:vertAlign w:val="baseline"/>
+          <w:i w:val="0"/>
+          <w:b w:val="0"/>
+          <w:imprint w:val="0"/>
+          <w:emboss w:val="0"/>
+          <w:outline w:val="0"/>
+          <w:shadow w:val="0"/>
+          <w:color w:val="auto"/>
+          <w:position w:val="0"/>
+          <w:sz w:val="20"/>
+          <w:szCs w:val="20"/>
+          <w:u w:val="none"/>
+          <w:smallCaps w:val="0"/>
+          <w:rFonts w:ascii="Times New Roman" w:eastAsia="Times New Roman" w:hAnsi="Times New Roman" w:hint="default"/>
+        </w:rPr>
+        <w:t xml:space="preserve">se rompe la relación entre las dos </w:t>
+      </w:r>
+      <w:r>
+        <w:rPr>
+          <w:spacing w:val="0"/>
+          <w:vertAlign w:val="baseline"/>
+          <w:i w:val="0"/>
+          <w:b w:val="0"/>
+          <w:imprint w:val="0"/>
+          <w:emboss w:val="0"/>
+          <w:outline w:val="0"/>
+          <w:shadow w:val="0"/>
+          <w:color w:val="auto"/>
+          <w:position w:val="0"/>
+          <w:sz w:val="20"/>
+          <w:szCs w:val="20"/>
+          <w:u w:val="none"/>
+          <w:smallCaps w:val="0"/>
+          <w:rFonts w:ascii="Times New Roman" w:eastAsia="Times New Roman" w:hAnsi="Times New Roman" w:hint="default"/>
+        </w:rPr>
+        <w:t xml:space="preserve">entidades; esto para, inmediatamente luego, poner una tabla intermedia entre ellas. Esa tabla resultante, </w:t>
+      </w:r>
+      <w:r>
+        <w:rPr>
+          <w:spacing w:val="0"/>
+          <w:vertAlign w:val="baseline"/>
+          <w:i w:val="0"/>
+          <w:b w:val="0"/>
+          <w:imprint w:val="0"/>
+          <w:emboss w:val="0"/>
+          <w:outline w:val="0"/>
+          <w:shadow w:val="0"/>
+          <w:color w:val="auto"/>
+          <w:position w:val="0"/>
+          <w:sz w:val="20"/>
+          <w:szCs w:val="20"/>
+          <w:u w:val="none"/>
+          <w:smallCaps w:val="0"/>
+          <w:rFonts w:ascii="Times New Roman" w:eastAsia="Times New Roman" w:hAnsi="Times New Roman" w:hint="default"/>
+        </w:rPr>
+        <w:t xml:space="preserve">generalmente, recibe el nombre de </w:t>
+      </w:r>
+      <w:r>
+        <w:rPr>
+          <w:spacing w:val="0"/>
+          <w:vertAlign w:val="baseline"/>
+          <w:i w:val="1"/>
+          <w:b w:val="1"/>
+          <w:imprint w:val="0"/>
+          <w:emboss w:val="0"/>
+          <w:outline w:val="0"/>
+          <w:shadow w:val="0"/>
+          <w:color w:val="auto"/>
+          <w:position w:val="0"/>
+          <w:sz w:val="20"/>
+          <w:szCs w:val="20"/>
+          <w:u w:val="none"/>
+          <w:smallCaps w:val="0"/>
+          <w:rFonts w:ascii="Times New Roman" w:eastAsia="Times New Roman" w:hAnsi="Times New Roman" w:hint="default"/>
+        </w:rPr>
+        <w:t xml:space="preserve">tabla pivote </w:t>
+      </w:r>
+      <w:r>
+        <w:rPr>
+          <w:spacing w:val="0"/>
+          <w:vertAlign w:val="baseline"/>
+          <w:i w:val="0"/>
+          <w:b w:val="0"/>
+          <w:imprint w:val="0"/>
+          <w:emboss w:val="0"/>
+          <w:outline w:val="0"/>
+          <w:shadow w:val="0"/>
+          <w:color w:val="auto"/>
+          <w:position w:val="0"/>
+          <w:sz w:val="20"/>
+          <w:szCs w:val="20"/>
+          <w:u w:val="none"/>
+          <w:smallCaps w:val="0"/>
+          <w:rFonts w:ascii="Times New Roman" w:eastAsia="Times New Roman" w:hAnsi="Times New Roman" w:hint="default"/>
+        </w:rPr>
+        <w:t xml:space="preserve">y se encarga de mostrarnos cuál es la relación entre ambas </w:t>
+      </w:r>
+      <w:r>
+        <w:rPr>
+          <w:spacing w:val="0"/>
+          <w:vertAlign w:val="baseline"/>
+          <w:i w:val="0"/>
+          <w:b w:val="0"/>
+          <w:imprint w:val="0"/>
+          <w:emboss w:val="0"/>
+          <w:outline w:val="0"/>
+          <w:shadow w:val="0"/>
+          <w:color w:val="auto"/>
+          <w:position w:val="0"/>
+          <w:sz w:val="20"/>
+          <w:szCs w:val="20"/>
+          <w:u w:val="none"/>
+          <w:smallCaps w:val="0"/>
+          <w:rFonts w:ascii="Times New Roman" w:eastAsia="Times New Roman" w:hAnsi="Times New Roman" w:hint="default"/>
+        </w:rPr>
+        <w:t xml:space="preserve">entidades (a mayor profundidad). </w:t>
+      </w:r>
     </w:p>
     <w:p>
       <w:pPr>
@@ -20176,258 +22018,6 @@
           <w:spacing w:val="0"/>
           <w:vertAlign w:val="baseline"/>
           <w:i w:val="0"/>
-          <w:b w:val="1"/>
-          <w:imprint w:val="0"/>
-          <w:emboss w:val="0"/>
-          <w:outline w:val="0"/>
-          <w:shadow w:val="0"/>
-          <w:color w:val="auto"/>
-          <w:position w:val="0"/>
-          <w:sz w:val="20"/>
-          <w:szCs w:val="20"/>
-          <w:u w:val="none"/>
-          <w:smallCaps w:val="0"/>
-          <w:rFonts w:ascii="Times New Roman" w:eastAsia="Times New Roman" w:hAnsi="Times New Roman" w:hint="default"/>
-        </w:rPr>
-        <w:t xml:space="preserve">Atención: </w:t>
-      </w:r>
-      <w:r>
-        <w:rPr>
-          <w:spacing w:val="0"/>
-          <w:vertAlign w:val="baseline"/>
-          <w:i w:val="0"/>
-          <w:b w:val="0"/>
-          <w:imprint w:val="0"/>
-          <w:emboss w:val="0"/>
-          <w:outline w:val="0"/>
-          <w:shadow w:val="0"/>
-          <w:color w:val="auto"/>
-          <w:position w:val="0"/>
-          <w:sz w:val="20"/>
-          <w:szCs w:val="20"/>
-          <w:u w:val="none"/>
-          <w:smallCaps w:val="0"/>
-          <w:rFonts w:ascii="Times New Roman" w:eastAsia="Times New Roman" w:hAnsi="Times New Roman" w:hint="default"/>
-        </w:rPr>
-        <w:t xml:space="preserve">En los casos </w:t>
-      </w:r>
-      <w:r>
-        <w:rPr>
-          <w:spacing w:val="0"/>
-          <w:vertAlign w:val="baseline"/>
-          <w:i w:val="1"/>
-          <w:b w:val="0"/>
-          <w:imprint w:val="0"/>
-          <w:emboss w:val="0"/>
-          <w:outline w:val="0"/>
-          <w:shadow w:val="0"/>
-          <w:color w:val="auto"/>
-          <w:position w:val="0"/>
-          <w:sz w:val="20"/>
-          <w:szCs w:val="20"/>
-          <w:u w:val="none"/>
-          <w:smallCaps w:val="0"/>
-          <w:rFonts w:ascii="Times New Roman" w:eastAsia="Times New Roman" w:hAnsi="Times New Roman" w:hint="default"/>
-        </w:rPr>
-        <w:t xml:space="preserve">muchos a muchos</w:t>
-      </w:r>
-      <w:r>
-        <w:rPr>
-          <w:spacing w:val="0"/>
-          <w:vertAlign w:val="baseline"/>
-          <w:i w:val="0"/>
-          <w:b w:val="0"/>
-          <w:imprint w:val="0"/>
-          <w:emboss w:val="0"/>
-          <w:outline w:val="0"/>
-          <w:shadow w:val="0"/>
-          <w:color w:val="auto"/>
-          <w:position w:val="0"/>
-          <w:sz w:val="20"/>
-          <w:szCs w:val="20"/>
-          <w:u w:val="none"/>
-          <w:smallCaps w:val="0"/>
-          <w:rFonts w:ascii="Times New Roman" w:eastAsia="Times New Roman" w:hAnsi="Times New Roman" w:hint="default"/>
-        </w:rPr>
-        <w:t xml:space="preserve">, que deben ser </w:t>
-      </w:r>
-      <w:r>
-        <w:rPr>
-          <w:spacing w:val="0"/>
-          <w:vertAlign w:val="baseline"/>
-          <w:i w:val="1"/>
-          <w:b w:val="0"/>
-          <w:imprint w:val="0"/>
-          <w:emboss w:val="0"/>
-          <w:outline w:val="0"/>
-          <w:shadow w:val="0"/>
-          <w:color w:val="auto"/>
-          <w:position w:val="0"/>
-          <w:sz w:val="20"/>
-          <w:szCs w:val="20"/>
-          <w:u w:val="none"/>
-          <w:smallCaps w:val="0"/>
-          <w:rFonts w:ascii="Times New Roman" w:eastAsia="Times New Roman" w:hAnsi="Times New Roman" w:hint="default"/>
-        </w:rPr>
-        <w:t xml:space="preserve">eliminados, </w:t>
-      </w:r>
-      <w:r>
-        <w:rPr>
-          <w:spacing w:val="0"/>
-          <w:vertAlign w:val="baseline"/>
-          <w:i w:val="0"/>
-          <w:b w:val="0"/>
-          <w:imprint w:val="0"/>
-          <w:emboss w:val="0"/>
-          <w:outline w:val="0"/>
-          <w:shadow w:val="0"/>
-          <w:color w:val="auto"/>
-          <w:position w:val="0"/>
-          <w:sz w:val="20"/>
-          <w:szCs w:val="20"/>
-          <w:u w:val="none"/>
-          <w:smallCaps w:val="0"/>
-          <w:rFonts w:ascii="Times New Roman" w:eastAsia="Times New Roman" w:hAnsi="Times New Roman" w:hint="default"/>
-        </w:rPr>
-        <w:t xml:space="preserve">se rompe la relación entre las dos </w:t>
-      </w:r>
-      <w:r>
-        <w:rPr>
-          <w:spacing w:val="0"/>
-          <w:vertAlign w:val="baseline"/>
-          <w:i w:val="0"/>
-          <w:b w:val="0"/>
-          <w:imprint w:val="0"/>
-          <w:emboss w:val="0"/>
-          <w:outline w:val="0"/>
-          <w:shadow w:val="0"/>
-          <w:color w:val="auto"/>
-          <w:position w:val="0"/>
-          <w:sz w:val="20"/>
-          <w:szCs w:val="20"/>
-          <w:u w:val="none"/>
-          <w:smallCaps w:val="0"/>
-          <w:rFonts w:ascii="Times New Roman" w:eastAsia="Times New Roman" w:hAnsi="Times New Roman" w:hint="default"/>
-        </w:rPr>
-        <w:t xml:space="preserve">entidades; esto para, inmediatamente luego, poner una tabla intermedia entre ellas. Esa tabla resultante, </w:t>
-      </w:r>
-      <w:r>
-        <w:rPr>
-          <w:spacing w:val="0"/>
-          <w:vertAlign w:val="baseline"/>
-          <w:i w:val="0"/>
-          <w:b w:val="0"/>
-          <w:imprint w:val="0"/>
-          <w:emboss w:val="0"/>
-          <w:outline w:val="0"/>
-          <w:shadow w:val="0"/>
-          <w:color w:val="auto"/>
-          <w:position w:val="0"/>
-          <w:sz w:val="20"/>
-          <w:szCs w:val="20"/>
-          <w:u w:val="none"/>
-          <w:smallCaps w:val="0"/>
-          <w:rFonts w:ascii="Times New Roman" w:eastAsia="Times New Roman" w:hAnsi="Times New Roman" w:hint="default"/>
-        </w:rPr>
-        <w:t xml:space="preserve">generalmente, recibe el nombre de </w:t>
-      </w:r>
-      <w:r>
-        <w:rPr>
-          <w:spacing w:val="0"/>
-          <w:vertAlign w:val="baseline"/>
-          <w:i w:val="1"/>
-          <w:b w:val="1"/>
-          <w:imprint w:val="0"/>
-          <w:emboss w:val="0"/>
-          <w:outline w:val="0"/>
-          <w:shadow w:val="0"/>
-          <w:color w:val="auto"/>
-          <w:position w:val="0"/>
-          <w:sz w:val="20"/>
-          <w:szCs w:val="20"/>
-          <w:u w:val="none"/>
-          <w:smallCaps w:val="0"/>
-          <w:rFonts w:ascii="Times New Roman" w:eastAsia="Times New Roman" w:hAnsi="Times New Roman" w:hint="default"/>
-        </w:rPr>
-        <w:t xml:space="preserve">tabla pivote </w:t>
-      </w:r>
-      <w:r>
-        <w:rPr>
-          <w:spacing w:val="0"/>
-          <w:vertAlign w:val="baseline"/>
-          <w:i w:val="0"/>
-          <w:b w:val="0"/>
-          <w:imprint w:val="0"/>
-          <w:emboss w:val="0"/>
-          <w:outline w:val="0"/>
-          <w:shadow w:val="0"/>
-          <w:color w:val="auto"/>
-          <w:position w:val="0"/>
-          <w:sz w:val="20"/>
-          <w:szCs w:val="20"/>
-          <w:u w:val="none"/>
-          <w:smallCaps w:val="0"/>
-          <w:rFonts w:ascii="Times New Roman" w:eastAsia="Times New Roman" w:hAnsi="Times New Roman" w:hint="default"/>
-        </w:rPr>
-        <w:t xml:space="preserve">y se encarga de mostrarnos cuál es la relación entre ambas </w:t>
-      </w:r>
-      <w:r>
-        <w:rPr>
-          <w:spacing w:val="0"/>
-          <w:vertAlign w:val="baseline"/>
-          <w:i w:val="0"/>
-          <w:b w:val="0"/>
-          <w:imprint w:val="0"/>
-          <w:emboss w:val="0"/>
-          <w:outline w:val="0"/>
-          <w:shadow w:val="0"/>
-          <w:color w:val="auto"/>
-          <w:position w:val="0"/>
-          <w:sz w:val="20"/>
-          <w:szCs w:val="20"/>
-          <w:u w:val="none"/>
-          <w:smallCaps w:val="0"/>
-          <w:rFonts w:ascii="Times New Roman" w:eastAsia="Times New Roman" w:hAnsi="Times New Roman" w:hint="default"/>
-        </w:rPr>
-        <w:t xml:space="preserve">entidades (a mayor profundidad). </w:t>
-      </w:r>
-    </w:p>
-    <w:p>
-      <w:pPr>
-        <w:numPr>
-          <w:ilvl w:val="0"/>
-          <w:numId w:val="0"/>
-        </w:numPr>
-        <w:jc w:val="left"/>
-        <w:spacing w:lineRule="auto" w:line="259" w:before="0" w:after="160"/>
-        <w:widowControl w:val="1"/>
-        <w:ind w:right="0" w:left="0" w:firstLine="0"/>
-        <w:rPr>
-          <w:spacing w:val="0"/>
-          <w:vertAlign w:val="baseline"/>
-          <w:i w:val="0"/>
-          <w:b w:val="0"/>
-          <w:imprint w:val="0"/>
-          <w:emboss w:val="0"/>
-          <w:outline w:val="0"/>
-          <w:shadow w:val="0"/>
-          <w:color w:val="auto"/>
-          <w:position w:val="0"/>
-          <w:sz w:val="20"/>
-          <w:szCs w:val="20"/>
-          <w:u w:val="none"/>
-          <w:smallCaps w:val="0"/>
-          <w:rFonts w:ascii="Times New Roman" w:eastAsia="Times New Roman" w:hAnsi="Times New Roman" w:hint="default"/>
-        </w:rPr>
-        <w:wordWrap w:val="0"/>
-        <w:autoSpaceDE w:val="0"/>
-        <w:autoSpaceDN w:val="0"/>
-      </w:pPr>
-      <w:r>
-        <w:rPr>
-          <w:spacing w:val="0"/>
-          <w:vertAlign w:val="baseline"/>
-          <w:i w:val="0"/>
           <w:b w:val="0"/>
           <w:imprint w:val="0"/>
           <w:emboss w:val="0"/>
@@ -20541,12 +22131,34 @@
           <w:smallCaps w:val="0"/>
           <w:rFonts w:ascii="Times New Roman" w:eastAsia="Times New Roman" w:hAnsi="Times New Roman" w:hint="default"/>
         </w:rPr>
-        <w:t xml:space="preserve">de ambas entidades (clave compuesta), tanto en su formato </w:t>
-      </w:r>
-      <w:r>
-        <w:rPr>
-          <w:spacing w:val="0"/>
-          <w:vertAlign w:val="baseline"/>
+        <w:t xml:space="preserve">de ambas entidades (clave compuesta) </w:t>
+      </w:r>
+      <w:r>
+        <w:rPr>
+          <w:spacing w:val="0"/>
+          <w:vertAlign w:val="baseline"/>
+          <w:strike/>
+          <w:i w:val="0"/>
+          <w:b w:val="0"/>
+          <w:imprint w:val="0"/>
+          <w:emboss w:val="0"/>
+          <w:outline w:val="0"/>
+          <w:shadow w:val="0"/>
+          <w:color w:val="auto"/>
+          <w:position w:val="0"/>
+          <w:sz w:val="20"/>
+          <w:szCs w:val="20"/>
+          <w:u w:val="none"/>
+          <w:smallCaps w:val="0"/>
+          <w:rFonts w:ascii="Times New Roman" w:eastAsia="Times New Roman" w:hAnsi="Times New Roman" w:hint="default"/>
+        </w:rPr>
+        <w:t xml:space="preserve">tanto en su formato </w:t>
+      </w:r>
+      <w:r>
+        <w:rPr>
+          <w:spacing w:val="0"/>
+          <w:vertAlign w:val="baseline"/>
+          <w:strike/>
           <w:i w:val="1"/>
           <w:b w:val="0"/>
           <w:imprint w:val="0"/>
@@ -20567,6 +22179,7 @@
         <w:rPr>
           <w:spacing w:val="0"/>
           <w:vertAlign w:val="baseline"/>
+          <w:strike/>
           <w:i w:val="0"/>
           <w:b w:val="0"/>
           <w:imprint w:val="0"/>
@@ -20587,41 +22200,82 @@
         <w:rPr>
           <w:spacing w:val="0"/>
           <w:vertAlign w:val="baseline"/>
-          <w:i w:val="1"/>
-          <w:b w:val="0"/>
-          <w:imprint w:val="0"/>
-          <w:emboss w:val="0"/>
-          <w:outline w:val="0"/>
-          <w:shadow w:val="0"/>
-          <w:color w:val="auto"/>
-          <w:position w:val="0"/>
-          <w:sz w:val="20"/>
-          <w:szCs w:val="20"/>
-          <w:u w:val="none"/>
-          <w:smallCaps w:val="0"/>
-          <w:rFonts w:ascii="Times New Roman" w:eastAsia="Times New Roman" w:hAnsi="Times New Roman" w:hint="default"/>
-        </w:rPr>
-        <w:t xml:space="preserve">foreign </w:t>
-      </w:r>
-      <w:r>
-        <w:rPr>
-          <w:spacing w:val="0"/>
-          <w:vertAlign w:val="baseline"/>
-          <w:i w:val="0"/>
-          <w:b w:val="0"/>
-          <w:imprint w:val="0"/>
-          <w:emboss w:val="0"/>
-          <w:outline w:val="0"/>
-          <w:shadow w:val="0"/>
-          <w:color w:val="auto"/>
-          <w:position w:val="0"/>
-          <w:sz w:val="20"/>
-          <w:szCs w:val="20"/>
-          <w:u w:val="none"/>
-          <w:smallCaps w:val="0"/>
-          <w:rFonts w:ascii="Times New Roman" w:eastAsia="Times New Roman" w:hAnsi="Times New Roman" w:hint="default"/>
-        </w:rPr>
-        <w:t xml:space="preserve">(las </w:t>
+          <w:strike/>
+          <w:i w:val="1"/>
+          <w:b w:val="0"/>
+          <w:imprint w:val="0"/>
+          <w:emboss w:val="0"/>
+          <w:outline w:val="0"/>
+          <w:shadow w:val="0"/>
+          <w:color w:val="auto"/>
+          <w:position w:val="0"/>
+          <w:sz w:val="20"/>
+          <w:szCs w:val="20"/>
+          <w:u w:val="none"/>
+          <w:smallCaps w:val="0"/>
+          <w:rFonts w:ascii="Times New Roman" w:eastAsia="Times New Roman" w:hAnsi="Times New Roman" w:hint="default"/>
+        </w:rPr>
+        <w:t>foreign</w:t>
+      </w:r>
+      <w:r>
+        <w:rPr>
+          <w:spacing w:val="0"/>
+          <w:vertAlign w:val="baseline"/>
+          <w:i w:val="1"/>
+          <w:b w:val="0"/>
+          <w:imprint w:val="0"/>
+          <w:emboss w:val="0"/>
+          <w:outline w:val="0"/>
+          <w:shadow w:val="0"/>
+          <w:color w:val="auto"/>
+          <w:position w:val="0"/>
+          <w:sz w:val="20"/>
+          <w:szCs w:val="20"/>
+          <w:u w:val="none"/>
+          <w:smallCaps w:val="0"/>
+          <w:rFonts w:ascii="Times New Roman" w:eastAsia="Times New Roman" w:hAnsi="Times New Roman" w:hint="default"/>
+        </w:rPr>
+        <w:t>.</w:t>
+      </w:r>
+      <w:r>
+        <w:rPr>
+          <w:spacing w:val="0"/>
+          <w:vertAlign w:val="baseline"/>
+          <w:i w:val="1"/>
+          <w:b w:val="0"/>
+          <w:imprint w:val="0"/>
+          <w:emboss w:val="0"/>
+          <w:outline w:val="0"/>
+          <w:shadow w:val="0"/>
+          <w:color w:val="auto"/>
+          <w:position w:val="0"/>
+          <w:sz w:val="20"/>
+          <w:szCs w:val="20"/>
+          <w:u w:val="none"/>
+          <w:smallCaps w:val="0"/>
+          <w:rFonts w:ascii="Times New Roman" w:eastAsia="Times New Roman" w:hAnsi="Times New Roman" w:hint="default"/>
+        </w:rPr>
+        <w:t xml:space="preserve"> </w:t>
+      </w:r>
+      <w:r>
+        <w:rPr>
+          <w:spacing w:val="0"/>
+          <w:vertAlign w:val="baseline"/>
+          <w:i w:val="0"/>
+          <w:b w:val="0"/>
+          <w:imprint w:val="0"/>
+          <w:emboss w:val="0"/>
+          <w:outline w:val="0"/>
+          <w:shadow w:val="0"/>
+          <w:color w:val="auto"/>
+          <w:position w:val="0"/>
+          <w:sz w:val="20"/>
+          <w:szCs w:val="20"/>
+          <w:u w:val="none"/>
+          <w:smallCaps w:val="0"/>
+          <w:rFonts w:ascii="Times New Roman" w:eastAsia="Times New Roman" w:hAnsi="Times New Roman" w:hint="default"/>
+        </w:rPr>
+        <w:t xml:space="preserve">Las </w:t>
       </w:r>
       <w:r>
         <w:rPr>
@@ -20701,47 +22355,67 @@
           <w:smallCaps w:val="0"/>
           <w:rFonts w:ascii="Times New Roman" w:eastAsia="Times New Roman" w:hAnsi="Times New Roman" w:hint="default"/>
         </w:rPr>
-        <w:t xml:space="preserve">su contraparte). Por otro lado, es una buena práctica que esa tabla intermedia reciba como nombre un </w:t>
-      </w:r>
-      <w:r>
-        <w:rPr>
-          <w:spacing w:val="0"/>
-          <w:vertAlign w:val="baseline"/>
-          <w:i w:val="0"/>
-          <w:b w:val="0"/>
-          <w:imprint w:val="0"/>
-          <w:emboss w:val="0"/>
-          <w:outline w:val="0"/>
-          <w:shadow w:val="0"/>
-          <w:color w:val="auto"/>
-          <w:position w:val="0"/>
-          <w:sz w:val="20"/>
-          <w:szCs w:val="20"/>
-          <w:u w:val="none"/>
-          <w:smallCaps w:val="0"/>
-          <w:rFonts w:ascii="Times New Roman" w:eastAsia="Times New Roman" w:hAnsi="Times New Roman" w:hint="default"/>
-        </w:rPr>
-        <w:t xml:space="preserve">calificativo que referencie a las dos (2) entidades en discusión. En resumen, debe verse algo más o menos así </w:t>
-      </w:r>
-      <w:r>
-        <w:rPr>
-          <w:spacing w:val="0"/>
-          <w:vertAlign w:val="baseline"/>
-          <w:i w:val="0"/>
-          <w:b w:val="0"/>
-          <w:imprint w:val="0"/>
-          <w:emboss w:val="0"/>
-          <w:outline w:val="0"/>
-          <w:shadow w:val="0"/>
-          <w:color w:val="auto"/>
-          <w:position w:val="0"/>
-          <w:sz w:val="20"/>
-          <w:szCs w:val="20"/>
-          <w:u w:val="none"/>
-          <w:smallCaps w:val="0"/>
-          <w:rFonts w:ascii="Times New Roman" w:eastAsia="Times New Roman" w:hAnsi="Times New Roman" w:hint="default"/>
-        </w:rPr>
-        <w:t xml:space="preserve">(tomando nuestro caso): </w:t>
+        <w:t xml:space="preserve">su contraparte; sin embargo, cada una de las entidades, le exporta su llave primaria a la tabla intermedia,... </w:t>
+      </w:r>
+      <w:r>
+        <w:rPr>
+          <w:spacing w:val="0"/>
+          <w:vertAlign w:val="baseline"/>
+          <w:i w:val="0"/>
+          <w:b w:val="0"/>
+          <w:imprint w:val="0"/>
+          <w:emboss w:val="0"/>
+          <w:outline w:val="0"/>
+          <w:shadow w:val="0"/>
+          <w:color w:val="auto"/>
+          <w:position w:val="0"/>
+          <w:sz w:val="20"/>
+          <w:szCs w:val="20"/>
+          <w:u w:val="none"/>
+          <w:smallCaps w:val="0"/>
+          <w:rFonts w:ascii="Times New Roman" w:eastAsia="Times New Roman" w:hAnsi="Times New Roman" w:hint="default"/>
+        </w:rPr>
+        <w:t xml:space="preserve">quedando como resultado que la tabla intermedia, por lo anterior, reciba dos llaves foraneas. Por otro lado, es </w:t>
+      </w:r>
+      <w:r>
+        <w:rPr>
+          <w:spacing w:val="0"/>
+          <w:vertAlign w:val="baseline"/>
+          <w:i w:val="0"/>
+          <w:b w:val="0"/>
+          <w:imprint w:val="0"/>
+          <w:emboss w:val="0"/>
+          <w:outline w:val="0"/>
+          <w:shadow w:val="0"/>
+          <w:color w:val="auto"/>
+          <w:position w:val="0"/>
+          <w:sz w:val="20"/>
+          <w:szCs w:val="20"/>
+          <w:u w:val="none"/>
+          <w:smallCaps w:val="0"/>
+          <w:rFonts w:ascii="Times New Roman" w:eastAsia="Times New Roman" w:hAnsi="Times New Roman" w:hint="default"/>
+        </w:rPr>
+        <w:t xml:space="preserve">una buena práctica que esa tabla intermedia reciba como nombre un calificativo que referencie a las dos (2) </w:t>
+      </w:r>
+      <w:r>
+        <w:rPr>
+          <w:spacing w:val="0"/>
+          <w:vertAlign w:val="baseline"/>
+          <w:i w:val="0"/>
+          <w:b w:val="0"/>
+          <w:imprint w:val="0"/>
+          <w:emboss w:val="0"/>
+          <w:outline w:val="0"/>
+          <w:shadow w:val="0"/>
+          <w:color w:val="auto"/>
+          <w:position w:val="0"/>
+          <w:sz w:val="20"/>
+          <w:szCs w:val="20"/>
+          <w:u w:val="none"/>
+          <w:smallCaps w:val="0"/>
+          <w:rFonts w:ascii="Times New Roman" w:eastAsia="Times New Roman" w:hAnsi="Times New Roman" w:hint="default"/>
+        </w:rPr>
+        <w:t xml:space="preserve">entidades en discusión. En resumen, debe verse algo más o menos así (tomando nuestro caso): </w:t>
       </w:r>
     </w:p>
     <w:p>
@@ -20791,13 +22465,13 @@
               <a:graphicData uri="http://schemas.openxmlformats.org/drawingml/2006/picture">
                 <pic:pic xmlns:pic="http://schemas.openxmlformats.org/drawingml/2006/picture">
                   <pic:nvPicPr>
-                    <pic:cNvPr id="23" name="Picture 23" descr="/Users/robertovelasquezdean/Library/Group Containers/L48J367XN4.com.infraware.PolarisOffice/EngineTemp/17569/fImage74679642253.png"/>
+                    <pic:cNvPr id="25" name="Picture 25" descr="/Users/robertovelasquezdean/Library/Group Containers/L48J367XN4.com.infraware.PolarisOffice/EngineTemp/17569/fImage74679642253.png"/>
                     <pic:cNvPicPr>
                       <a:picLocks noChangeAspect="1" noChangeArrowheads="1"/>
                     </pic:cNvPicPr>
                   </pic:nvPicPr>
                   <pic:blipFill>
-                    <a:blip r:embed="rId27">
+                    <a:blip r:embed="rId29">
                       <a:extLst>
                         <a:ext uri="{28A0092B-C50C-407E-A947-70E740481C1C}">
                           <a14:useLocalDpi xmlns:a14="http://schemas.microsoft.com/office/drawing/2010/main" val="0"/>
@@ -21300,8 +22974,8 @@
         <w:rPr>
           <w:spacing w:val="0"/>
           <w:vertAlign w:val="baseline"/>
-          <w:i w:val="0"/>
-          <w:b w:val="0"/>
+          <w:i w:val="1"/>
+          <w:b w:val="1"/>
           <w:imprint w:val="0"/>
           <w:emboss w:val="0"/>
           <w:outline w:val="0"/>
@@ -21332,310 +23006,6 @@
         <w:rPr>
           <w:spacing w:val="0"/>
           <w:vertAlign w:val="baseline"/>
-          <w:i w:val="1"/>
-          <w:b w:val="1"/>
-          <w:imprint w:val="0"/>
-          <w:emboss w:val="0"/>
-          <w:outline w:val="0"/>
-          <w:shadow w:val="0"/>
-          <w:color w:val="auto"/>
-          <w:position w:val="0"/>
-          <w:sz w:val="20"/>
-          <w:szCs w:val="20"/>
-          <w:u w:val="none"/>
-          <w:smallCaps w:val="0"/>
-          <w:rFonts w:ascii="Times New Roman" w:eastAsia="Times New Roman" w:hAnsi="Times New Roman" w:hint="default"/>
-        </w:rPr>
-        <w:wordWrap w:val="0"/>
-        <w:autoSpaceDE w:val="0"/>
-        <w:autoSpaceDN w:val="0"/>
-      </w:pPr>
-      <w:r>
-        <w:rPr>
-          <w:spacing w:val="0"/>
-          <w:vertAlign w:val="baseline"/>
-          <w:i w:val="0"/>
-          <w:b w:val="0"/>
-          <w:imprint w:val="0"/>
-          <w:emboss w:val="0"/>
-          <w:outline w:val="0"/>
-          <w:shadow w:val="0"/>
-          <w:color w:val="auto"/>
-          <w:position w:val="0"/>
-          <w:sz w:val="20"/>
-          <w:szCs w:val="20"/>
-          <w:u w:val="none"/>
-          <w:smallCaps w:val="0"/>
-          <w:rFonts w:ascii="Times New Roman" w:eastAsia="Times New Roman" w:hAnsi="Times New Roman" w:hint="default"/>
-        </w:rPr>
-        <w:t xml:space="preserve">Un dato: Cuando una entidad por su propia naturaleza no posee un atributo único o llave; sino que, al diseñador </w:t>
-      </w:r>
-      <w:r>
-        <w:rPr>
-          <w:spacing w:val="0"/>
-          <w:vertAlign w:val="baseline"/>
-          <w:i w:val="0"/>
-          <w:b w:val="0"/>
-          <w:imprint w:val="0"/>
-          <w:emboss w:val="0"/>
-          <w:outline w:val="0"/>
-          <w:shadow w:val="0"/>
-          <w:color w:val="auto"/>
-          <w:position w:val="0"/>
-          <w:sz w:val="20"/>
-          <w:szCs w:val="20"/>
-          <w:u w:val="none"/>
-          <w:smallCaps w:val="0"/>
-          <w:rFonts w:ascii="Times New Roman" w:eastAsia="Times New Roman" w:hAnsi="Times New Roman" w:hint="default"/>
-        </w:rPr>
-        <w:t xml:space="preserve">le toca pasarle una llave artifical a la entidad en cuestión,... hablamos de </w:t>
-      </w:r>
-      <w:r>
-        <w:rPr>
-          <w:spacing w:val="0"/>
-          <w:vertAlign w:val="baseline"/>
-          <w:i w:val="1"/>
-          <w:b w:val="1"/>
-          <w:imprint w:val="0"/>
-          <w:emboss w:val="0"/>
-          <w:outline w:val="0"/>
-          <w:shadow w:val="0"/>
-          <w:color w:val="auto"/>
-          <w:position w:val="0"/>
-          <w:sz w:val="20"/>
-          <w:szCs w:val="20"/>
-          <w:u w:val="none"/>
-          <w:smallCaps w:val="0"/>
-          <w:rFonts w:ascii="Times New Roman" w:eastAsia="Times New Roman" w:hAnsi="Times New Roman" w:hint="default"/>
-        </w:rPr>
-        <w:t xml:space="preserve">entidades debiles.</w:t>
-      </w:r>
-      <w:r>
-        <w:rPr>
-          <w:spacing w:val="0"/>
-          <w:vertAlign w:val="baseline"/>
-          <w:i w:val="0"/>
-          <w:b w:val="0"/>
-          <w:imprint w:val="0"/>
-          <w:emboss w:val="0"/>
-          <w:outline w:val="0"/>
-          <w:shadow w:val="0"/>
-          <w:color w:val="auto"/>
-          <w:position w:val="0"/>
-          <w:sz w:val="20"/>
-          <w:szCs w:val="20"/>
-          <w:u w:val="none"/>
-          <w:smallCaps w:val="0"/>
-          <w:rFonts w:ascii="Times New Roman" w:eastAsia="Times New Roman" w:hAnsi="Times New Roman" w:hint="default"/>
-        </w:rPr>
-        <w:t xml:space="preserve"> Aquellas entidades </w:t>
-      </w:r>
-      <w:r>
-        <w:rPr>
-          <w:spacing w:val="0"/>
-          <w:vertAlign w:val="baseline"/>
-          <w:i w:val="0"/>
-          <w:b w:val="0"/>
-          <w:imprint w:val="0"/>
-          <w:emboss w:val="0"/>
-          <w:outline w:val="0"/>
-          <w:shadow w:val="0"/>
-          <w:color w:val="auto"/>
-          <w:position w:val="0"/>
-          <w:sz w:val="20"/>
-          <w:szCs w:val="20"/>
-          <w:u w:val="none"/>
-          <w:smallCaps w:val="0"/>
-          <w:rFonts w:ascii="Times New Roman" w:eastAsia="Times New Roman" w:hAnsi="Times New Roman" w:hint="default"/>
-        </w:rPr>
-        <w:t xml:space="preserve">como, por ejemplo, </w:t>
-      </w:r>
-      <w:r>
-        <w:rPr>
-          <w:spacing w:val="0"/>
-          <w:vertAlign w:val="baseline"/>
-          <w:i w:val="1"/>
-          <w:b w:val="0"/>
-          <w:imprint w:val="0"/>
-          <w:emboss w:val="0"/>
-          <w:outline w:val="0"/>
-          <w:shadow w:val="0"/>
-          <w:color w:val="auto"/>
-          <w:position w:val="0"/>
-          <w:sz w:val="20"/>
-          <w:szCs w:val="20"/>
-          <w:u w:val="none"/>
-          <w:smallCaps w:val="0"/>
-          <w:rFonts w:ascii="Times New Roman" w:eastAsia="Times New Roman" w:hAnsi="Times New Roman" w:hint="default"/>
-        </w:rPr>
-        <w:t>carros</w:t>
-      </w:r>
-      <w:r>
-        <w:rPr>
-          <w:spacing w:val="0"/>
-          <w:vertAlign w:val="baseline"/>
-          <w:i w:val="0"/>
-          <w:b w:val="0"/>
-          <w:imprint w:val="0"/>
-          <w:emboss w:val="0"/>
-          <w:outline w:val="0"/>
-          <w:shadow w:val="0"/>
-          <w:color w:val="auto"/>
-          <w:position w:val="0"/>
-          <w:sz w:val="20"/>
-          <w:szCs w:val="20"/>
-          <w:u w:val="none"/>
-          <w:smallCaps w:val="0"/>
-          <w:rFonts w:ascii="Times New Roman" w:eastAsia="Times New Roman" w:hAnsi="Times New Roman" w:hint="default"/>
-        </w:rPr>
-        <w:t xml:space="preserve"> (que ya vienen con una placa propia y única para cada carro en sí) o </w:t>
-      </w:r>
-      <w:r>
-        <w:rPr>
-          <w:spacing w:val="0"/>
-          <w:vertAlign w:val="baseline"/>
-          <w:i w:val="1"/>
-          <w:b w:val="0"/>
-          <w:imprint w:val="0"/>
-          <w:emboss w:val="0"/>
-          <w:outline w:val="0"/>
-          <w:shadow w:val="0"/>
-          <w:color w:val="auto"/>
-          <w:position w:val="0"/>
-          <w:sz w:val="20"/>
-          <w:szCs w:val="20"/>
-          <w:u w:val="none"/>
-          <w:smallCaps w:val="0"/>
-          <w:rFonts w:ascii="Times New Roman" w:eastAsia="Times New Roman" w:hAnsi="Times New Roman" w:hint="default"/>
-        </w:rPr>
-        <w:t>personas</w:t>
-      </w:r>
-      <w:r>
-        <w:rPr>
-          <w:spacing w:val="0"/>
-          <w:vertAlign w:val="baseline"/>
-          <w:i w:val="0"/>
-          <w:b w:val="0"/>
-          <w:imprint w:val="0"/>
-          <w:emboss w:val="0"/>
-          <w:outline w:val="0"/>
-          <w:shadow w:val="0"/>
-          <w:color w:val="auto"/>
-          <w:position w:val="0"/>
-          <w:sz w:val="20"/>
-          <w:szCs w:val="20"/>
-          <w:u w:val="none"/>
-          <w:smallCaps w:val="0"/>
-          <w:rFonts w:ascii="Times New Roman" w:eastAsia="Times New Roman" w:hAnsi="Times New Roman" w:hint="default"/>
-        </w:rPr>
-        <w:t xml:space="preserve"> (donde </w:t>
-      </w:r>
-      <w:r>
-        <w:rPr>
-          <w:spacing w:val="0"/>
-          <w:vertAlign w:val="baseline"/>
-          <w:i w:val="0"/>
-          <w:b w:val="0"/>
-          <w:imprint w:val="0"/>
-          <w:emboss w:val="0"/>
-          <w:outline w:val="0"/>
-          <w:shadow w:val="0"/>
-          <w:color w:val="auto"/>
-          <w:position w:val="0"/>
-          <w:sz w:val="20"/>
-          <w:szCs w:val="20"/>
-          <w:u w:val="none"/>
-          <w:smallCaps w:val="0"/>
-          <w:rFonts w:ascii="Times New Roman" w:eastAsia="Times New Roman" w:hAnsi="Times New Roman" w:hint="default"/>
-        </w:rPr>
-        <w:t xml:space="preserve">cada persona en sí se identifica de manera individual por medio de un DNI único e inigualable) son </w:t>
-      </w:r>
-      <w:r>
-        <w:rPr>
-          <w:spacing w:val="0"/>
-          <w:vertAlign w:val="baseline"/>
-          <w:i w:val="1"/>
-          <w:b w:val="1"/>
-          <w:imprint w:val="0"/>
-          <w:emboss w:val="0"/>
-          <w:outline w:val="0"/>
-          <w:shadow w:val="0"/>
-          <w:color w:val="auto"/>
-          <w:position w:val="0"/>
-          <w:sz w:val="20"/>
-          <w:szCs w:val="20"/>
-          <w:u w:val="none"/>
-          <w:smallCaps w:val="0"/>
-          <w:rFonts w:ascii="Times New Roman" w:eastAsia="Times New Roman" w:hAnsi="Times New Roman" w:hint="default"/>
-        </w:rPr>
-        <w:t xml:space="preserve">entidades </w:t>
-      </w:r>
-      <w:r>
-        <w:rPr>
-          <w:spacing w:val="0"/>
-          <w:vertAlign w:val="baseline"/>
-          <w:i w:val="1"/>
-          <w:b w:val="1"/>
-          <w:imprint w:val="0"/>
-          <w:emboss w:val="0"/>
-          <w:outline w:val="0"/>
-          <w:shadow w:val="0"/>
-          <w:color w:val="auto"/>
-          <w:position w:val="0"/>
-          <w:sz w:val="20"/>
-          <w:szCs w:val="20"/>
-          <w:u w:val="none"/>
-          <w:smallCaps w:val="0"/>
-          <w:rFonts w:ascii="Times New Roman" w:eastAsia="Times New Roman" w:hAnsi="Times New Roman" w:hint="default"/>
-        </w:rPr>
-        <w:t>fuertes.</w:t>
-      </w:r>
-    </w:p>
-    <w:p>
-      <w:pPr>
-        <w:numPr>
-          <w:ilvl w:val="0"/>
-          <w:numId w:val="0"/>
-        </w:numPr>
-        <w:jc w:val="left"/>
-        <w:spacing w:lineRule="auto" w:line="259" w:before="0" w:after="160"/>
-        <w:widowControl w:val="1"/>
-        <w:ind w:right="0" w:left="0" w:firstLine="0"/>
-        <w:rPr>
-          <w:spacing w:val="0"/>
-          <w:vertAlign w:val="baseline"/>
-          <w:i w:val="0"/>
-          <w:b w:val="0"/>
-          <w:imprint w:val="0"/>
-          <w:emboss w:val="0"/>
-          <w:outline w:val="0"/>
-          <w:shadow w:val="0"/>
-          <w:color w:val="auto"/>
-          <w:position w:val="0"/>
-          <w:sz w:val="20"/>
-          <w:szCs w:val="20"/>
-          <w:u w:val="none"/>
-          <w:smallCaps w:val="0"/>
-          <w:rFonts w:ascii="Times New Roman" w:eastAsia="Times New Roman" w:hAnsi="Times New Roman" w:hint="default"/>
-        </w:rPr>
-        <w:wordWrap w:val="0"/>
-        <w:autoSpaceDE w:val="0"/>
-        <w:autoSpaceDN w:val="0"/>
-      </w:pPr>
-    </w:p>
-    <w:p>
-      <w:pPr>
-        <w:numPr>
-          <w:ilvl w:val="0"/>
-          <w:numId w:val="0"/>
-        </w:numPr>
-        <w:jc w:val="left"/>
-        <w:spacing w:lineRule="auto" w:line="259" w:before="0" w:after="160"/>
-        <w:widowControl w:val="1"/>
-        <w:ind w:right="0" w:left="0" w:firstLine="0"/>
-        <w:rPr>
-          <w:spacing w:val="0"/>
-          <w:vertAlign w:val="baseline"/>
           <w:i w:val="0"/>
           <w:b w:val="1"/>
           <w:imprint w:val="0"/>
@@ -21690,8 +23060,8 @@
         <w:numStart w:val="1"/>
         <w:pos w:val="docEnd"/>
       </w:endnotePr>
-      <w:headerReference w:type="default" r:id="rId28"/>
-      <w:footerReference w:type="default" r:id="rId29"/>
+      <w:headerReference w:type="default" r:id="rId30"/>
+      <w:footerReference w:type="default" r:id="rId31"/>
       <w:pgSz w:w="11906" w:h="16838"/>
       <w:pgMar w:top="1701" w:left="1440" w:bottom="1440" w:right="1440" w:header="708" w:footer="708" w:gutter="0"/>
       <w:pgNumType w:fmt="decimal"/>

</xml_diff>